<commit_message>
Bilan 2eme quadrimestre template
</commit_message>
<xml_diff>
--- a/2 - Bilans/2022-2023/Bilan_Deuxieme_Quadrimestre.docx
+++ b/2 - Bilans/2022-2023/Bilan_Deuxieme_Quadrimestre.docx
@@ -1,6 +1,6 @@
 
 <file path=word/document.xml><?xml version="1.0" encoding="utf-8"?>
-<w:document xmlns:wpc="http://schemas.microsoft.com/office/word/2010/wordprocessingCanvas" xmlns:cx="http://schemas.microsoft.com/office/drawing/2014/chartex" xmlns:cx1="http://schemas.microsoft.com/office/drawing/2015/9/8/chartex" xmlns:cx2="http://schemas.microsoft.com/office/drawing/2015/10/21/chartex" xmlns:cx3="http://schemas.microsoft.com/office/drawing/2016/5/9/chartex" xmlns:cx4="http://schemas.microsoft.com/office/drawing/2016/5/10/chartex" xmlns:cx5="http://schemas.microsoft.com/office/drawing/2016/5/11/chartex" xmlns:cx6="http://schemas.microsoft.com/office/drawing/2016/5/12/chartex" xmlns:cx7="http://schemas.microsoft.com/office/drawing/2016/5/13/chartex" xmlns:cx8="http://schemas.microsoft.com/office/drawing/2016/5/14/chartex" xmlns:mc="http://schemas.openxmlformats.org/markup-compatibility/2006" xmlns:aink="http://schemas.microsoft.com/office/drawing/2016/ink" xmlns:am3d="http://schemas.microsoft.com/office/drawing/2017/model3d" xmlns:o="urn:schemas-microsoft-com:office:office" xmlns:oel="http://schemas.microsoft.com/office/2019/extlst" xmlns:r="http://schemas.openxmlformats.org/officeDocument/2006/relationships" xmlns:m="http://schemas.openxmlformats.org/officeDocument/2006/math" xmlns:v="urn:schemas-microsoft-com:vml" xmlns:wp14="http://schemas.microsoft.com/office/word/2010/wordprocessingDrawing" xmlns:wp="http://schemas.openxmlformats.org/drawingml/2006/wordprocessingDrawing" xmlns:w10="urn:schemas-microsoft-com:office:word" xmlns:w="http://schemas.openxmlformats.org/wordprocessingml/2006/main" xmlns:w14="http://schemas.microsoft.com/office/word/2010/wordml" xmlns:w15="http://schemas.microsoft.com/office/word/2012/wordml" xmlns:w16cex="http://schemas.microsoft.com/office/word/2018/wordml/cex" xmlns:w16cid="http://schemas.microsoft.com/office/word/2016/wordml/cid" xmlns:w16="http://schemas.microsoft.com/office/word/2018/wordml" xmlns:w16sdtdh="http://schemas.microsoft.com/office/word/2020/wordml/sdtdatahash" xmlns:w16se="http://schemas.microsoft.com/office/word/2015/wordml/symex" xmlns:wpg="http://schemas.microsoft.com/office/word/2010/wordprocessingGroup" xmlns:wpi="http://schemas.microsoft.com/office/word/2010/wordprocessingInk" xmlns:wne="http://schemas.microsoft.com/office/word/2006/wordml" xmlns:wps="http://schemas.microsoft.com/office/word/2010/wordprocessingShape" mc:Ignorable="w14 w15 w16se w16cid w16 w16cex w16sdtdh wp14">
+<w:document xmlns:wpc="http://schemas.microsoft.com/office/word/2010/wordprocessingCanvas" xmlns:cx="http://schemas.microsoft.com/office/drawing/2014/chartex" xmlns:cx1="http://schemas.microsoft.com/office/drawing/2015/9/8/chartex" xmlns:cx2="http://schemas.microsoft.com/office/drawing/2015/10/21/chartex" xmlns:cx3="http://schemas.microsoft.com/office/drawing/2016/5/9/chartex" xmlns:cx4="http://schemas.microsoft.com/office/drawing/2016/5/10/chartex" xmlns:cx5="http://schemas.microsoft.com/office/drawing/2016/5/11/chartex" xmlns:cx6="http://schemas.microsoft.com/office/drawing/2016/5/12/chartex" xmlns:cx7="http://schemas.microsoft.com/office/drawing/2016/5/13/chartex" xmlns:cx8="http://schemas.microsoft.com/office/drawing/2016/5/14/chartex" xmlns:mc="http://schemas.openxmlformats.org/markup-compatibility/2006" xmlns:aink="http://schemas.microsoft.com/office/drawing/2016/ink" xmlns:am3d="http://schemas.microsoft.com/office/drawing/2017/model3d" xmlns:o="urn:schemas-microsoft-com:office:office" xmlns:oel="http://schemas.microsoft.com/office/2019/extlst" xmlns:r="http://schemas.openxmlformats.org/officeDocument/2006/relationships" xmlns:m="http://schemas.openxmlformats.org/officeDocument/2006/math" xmlns:v="urn:schemas-microsoft-com:vml" xmlns:wp14="http://schemas.microsoft.com/office/word/2010/wordprocessingDrawing" xmlns:wp="http://schemas.openxmlformats.org/drawingml/2006/wordprocessingDrawing" xmlns:w10="urn:schemas-microsoft-com:office:word" xmlns:w="http://schemas.openxmlformats.org/wordprocessingml/2006/main" xmlns:w14="http://schemas.microsoft.com/office/word/2010/wordml" xmlns:w15="http://schemas.microsoft.com/office/word/2012/wordml" xmlns:w16cex="http://schemas.microsoft.com/office/word/2018/wordml/cex" xmlns:w16cid="http://schemas.microsoft.com/office/word/2016/wordml/cid" xmlns:w16="http://schemas.microsoft.com/office/word/2018/wordml" xmlns:w16du="http://schemas.microsoft.com/office/word/2023/wordml/word16du" xmlns:w16sdtdh="http://schemas.microsoft.com/office/word/2020/wordml/sdtdatahash" xmlns:w16se="http://schemas.microsoft.com/office/word/2015/wordml/symex" xmlns:wpg="http://schemas.microsoft.com/office/word/2010/wordprocessingGroup" xmlns:wpi="http://schemas.microsoft.com/office/word/2010/wordprocessingInk" xmlns:wne="http://schemas.microsoft.com/office/word/2006/wordml" xmlns:wps="http://schemas.microsoft.com/office/word/2010/wordprocessingShape" mc:Ignorable="w14 w15 w16se w16cid w16 w16cex w16sdtdh wp14">
   <w:body>
     <w:tbl>
       <w:tblPr>
@@ -10,17 +10,19 @@
         <w:tblLook w:val="04A0" w:firstRow="1" w:lastRow="0" w:firstColumn="1" w:lastColumn="0" w:noHBand="0" w:noVBand="1"/>
       </w:tblPr>
       <w:tblGrid>
-        <w:gridCol w:w="2204"/>
-        <w:gridCol w:w="1113"/>
-        <w:gridCol w:w="1182"/>
-        <w:gridCol w:w="2159"/>
-        <w:gridCol w:w="1275"/>
-        <w:gridCol w:w="1803"/>
+        <w:gridCol w:w="1480"/>
+        <w:gridCol w:w="880"/>
+        <w:gridCol w:w="895"/>
+        <w:gridCol w:w="1407"/>
+        <w:gridCol w:w="1245"/>
+        <w:gridCol w:w="1601"/>
+        <w:gridCol w:w="991"/>
+        <w:gridCol w:w="1237"/>
       </w:tblGrid>
       <w:tr>
         <w:tc>
           <w:tcPr>
-            <w:tcW w:w="2204" w:type="dxa"/>
+            <w:tcW w:w="1480" w:type="dxa"/>
             <w:shd w:val="clear" w:color="auto" w:fill="F4B083" w:themeFill="accent2" w:themeFillTint="99"/>
             <w:vAlign w:val="center"/>
           </w:tcPr>
@@ -43,7 +45,7 @@
         </w:tc>
         <w:tc>
           <w:tcPr>
-            <w:tcW w:w="2295" w:type="dxa"/>
+            <w:tcW w:w="1775" w:type="dxa"/>
             <w:gridSpan w:val="2"/>
             <w:shd w:val="clear" w:color="auto" w:fill="F4B083" w:themeFill="accent2" w:themeFillTint="99"/>
             <w:vAlign w:val="center"/>
@@ -67,7 +69,7 @@
         </w:tc>
         <w:tc>
           <w:tcPr>
-            <w:tcW w:w="3434" w:type="dxa"/>
+            <w:tcW w:w="2652" w:type="dxa"/>
             <w:gridSpan w:val="2"/>
             <w:shd w:val="clear" w:color="auto" w:fill="F4B083" w:themeFill="accent2" w:themeFillTint="99"/>
             <w:vAlign w:val="center"/>
@@ -87,26 +89,101 @@
               </w:rPr>
               <w:t>Dépenses/Recettes</w:t>
             </w:r>
-          </w:p>
-        </w:tc>
-        <w:tc>
-          <w:tcPr>
-            <w:tcW w:w="1803" w:type="dxa"/>
-            <w:shd w:val="clear" w:color="auto" w:fill="F4B083" w:themeFill="accent2" w:themeFillTint="99"/>
-            <w:vAlign w:val="center"/>
-          </w:tcPr>
-          <w:p>
-            <w:pPr>
-              <w:jc w:val="center"/>
+            <w:r>
               <w:rPr>
                 <w:b/>
                 <w:bCs/>
               </w:rPr>
-            </w:pPr>
+              <w:t xml:space="preserve"> (1</w:t>
+            </w:r>
             <w:r>
               <w:rPr>
                 <w:b/>
                 <w:bCs/>
+                <w:vertAlign w:val="superscript"/>
+              </w:rPr>
+              <w:t>er</w:t>
+            </w:r>
+            <w:r>
+              <w:rPr>
+                <w:b/>
+                <w:bCs/>
+              </w:rPr>
+              <w:t xml:space="preserve"> S)</w:t>
+            </w:r>
+          </w:p>
+        </w:tc>
+        <w:tc>
+          <w:tcPr>
+            <w:tcW w:w="2592" w:type="dxa"/>
+            <w:gridSpan w:val="2"/>
+            <w:shd w:val="clear" w:color="auto" w:fill="F4B083" w:themeFill="accent2" w:themeFillTint="99"/>
+            <w:vAlign w:val="center"/>
+          </w:tcPr>
+          <w:p>
+            <w:pPr>
+              <w:jc w:val="center"/>
+              <w:rPr>
+                <w:b/>
+                <w:bCs/>
+              </w:rPr>
+            </w:pPr>
+            <w:r>
+              <w:rPr>
+                <w:b/>
+                <w:bCs/>
+              </w:rPr>
+              <w:t>Dépenses/Recettes</w:t>
+            </w:r>
+            <w:r>
+              <w:rPr>
+                <w:b/>
+                <w:bCs/>
+              </w:rPr>
+              <w:t xml:space="preserve"> (</w:t>
+            </w:r>
+            <w:r>
+              <w:rPr>
+                <w:b/>
+                <w:bCs/>
+              </w:rPr>
+              <w:t>2</w:t>
+            </w:r>
+            <w:r>
+              <w:rPr>
+                <w:b/>
+                <w:bCs/>
+                <w:vertAlign w:val="superscript"/>
+              </w:rPr>
+              <w:t>ème</w:t>
+            </w:r>
+            <w:r>
+              <w:rPr>
+                <w:b/>
+                <w:bCs/>
+              </w:rPr>
+              <w:t xml:space="preserve"> S)</w:t>
+            </w:r>
+          </w:p>
+        </w:tc>
+        <w:tc>
+          <w:tcPr>
+            <w:tcW w:w="1237" w:type="dxa"/>
+            <w:shd w:val="clear" w:color="auto" w:fill="F4B083" w:themeFill="accent2" w:themeFillTint="99"/>
+            <w:vAlign w:val="center"/>
+          </w:tcPr>
+          <w:p>
+            <w:pPr>
+              <w:jc w:val="center"/>
+              <w:rPr>
+                <w:b/>
+                <w:bCs/>
+              </w:rPr>
+            </w:pPr>
+            <w:r>
+              <w:rPr>
+                <w:b/>
+                <w:bCs/>
               </w:rPr>
               <w:t xml:space="preserve">Reste sur budget </w:t>
             </w:r>
@@ -116,7 +193,7 @@
       <w:tr>
         <w:tc>
           <w:tcPr>
-            <w:tcW w:w="2204" w:type="dxa"/>
+            <w:tcW w:w="1480" w:type="dxa"/>
             <w:vMerge w:val="restart"/>
             <w:vAlign w:val="center"/>
           </w:tcPr>
@@ -131,7 +208,7 @@
         </w:tc>
         <w:tc>
           <w:tcPr>
-            <w:tcW w:w="1113" w:type="dxa"/>
+            <w:tcW w:w="880" w:type="dxa"/>
             <w:vAlign w:val="center"/>
           </w:tcPr>
           <w:p>
@@ -145,7 +222,7 @@
         </w:tc>
         <w:tc>
           <w:tcPr>
-            <w:tcW w:w="1182" w:type="dxa"/>
+            <w:tcW w:w="895" w:type="dxa"/>
             <w:vMerge w:val="restart"/>
             <w:vAlign w:val="center"/>
           </w:tcPr>
@@ -157,7 +234,7 @@
         </w:tc>
         <w:tc>
           <w:tcPr>
-            <w:tcW w:w="2159" w:type="dxa"/>
+            <w:tcW w:w="1407" w:type="dxa"/>
             <w:vAlign w:val="center"/>
           </w:tcPr>
           <w:p>
@@ -171,7 +248,7 @@
         </w:tc>
         <w:tc>
           <w:tcPr>
-            <w:tcW w:w="1275" w:type="dxa"/>
+            <w:tcW w:w="1245" w:type="dxa"/>
             <w:vMerge w:val="restart"/>
             <w:vAlign w:val="center"/>
           </w:tcPr>
@@ -183,22 +260,37 @@
         </w:tc>
         <w:tc>
           <w:tcPr>
-            <w:tcW w:w="1803" w:type="dxa"/>
-            <w:vMerge w:val="restart"/>
-            <w:vAlign w:val="center"/>
-          </w:tcPr>
-          <w:p>
-            <w:pPr>
-              <w:jc w:val="center"/>
-            </w:pPr>
-            <w:r>
-              <w:t>3</w:t>
-            </w:r>
-            <w:r>
-              <w:t>1</w:t>
-            </w:r>
-            <w:r>
-              <w:t>9</w:t>
+            <w:tcW w:w="1601" w:type="dxa"/>
+          </w:tcPr>
+          <w:p>
+            <w:pPr>
+              <w:jc w:val="center"/>
+            </w:pPr>
+          </w:p>
+        </w:tc>
+        <w:tc>
+          <w:tcPr>
+            <w:tcW w:w="991" w:type="dxa"/>
+            <w:vMerge w:val="restart"/>
+          </w:tcPr>
+          <w:p>
+            <w:pPr>
+              <w:jc w:val="center"/>
+            </w:pPr>
+          </w:p>
+        </w:tc>
+        <w:tc>
+          <w:tcPr>
+            <w:tcW w:w="1237" w:type="dxa"/>
+            <w:vMerge w:val="restart"/>
+            <w:vAlign w:val="center"/>
+          </w:tcPr>
+          <w:p>
+            <w:pPr>
+              <w:jc w:val="center"/>
+            </w:pPr>
+            <w:r>
+              <w:t>319</w:t>
             </w:r>
           </w:p>
         </w:tc>
@@ -206,7 +298,7 @@
       <w:tr>
         <w:tc>
           <w:tcPr>
-            <w:tcW w:w="2204" w:type="dxa"/>
+            <w:tcW w:w="1480" w:type="dxa"/>
             <w:vMerge/>
             <w:vAlign w:val="center"/>
           </w:tcPr>
@@ -214,7 +306,7 @@
         </w:tc>
         <w:tc>
           <w:tcPr>
-            <w:tcW w:w="1113" w:type="dxa"/>
+            <w:tcW w:w="880" w:type="dxa"/>
             <w:vAlign w:val="center"/>
           </w:tcPr>
           <w:p>
@@ -233,7 +325,7 @@
         </w:tc>
         <w:tc>
           <w:tcPr>
-            <w:tcW w:w="1182" w:type="dxa"/>
+            <w:tcW w:w="895" w:type="dxa"/>
             <w:vMerge/>
             <w:vAlign w:val="center"/>
           </w:tcPr>
@@ -241,7 +333,7 @@
         </w:tc>
         <w:tc>
           <w:tcPr>
-            <w:tcW w:w="2159" w:type="dxa"/>
+            <w:tcW w:w="1407" w:type="dxa"/>
             <w:vAlign w:val="center"/>
           </w:tcPr>
           <w:p>
@@ -260,7 +352,7 @@
         </w:tc>
         <w:tc>
           <w:tcPr>
-            <w:tcW w:w="1275" w:type="dxa"/>
+            <w:tcW w:w="1245" w:type="dxa"/>
             <w:vMerge/>
             <w:vAlign w:val="center"/>
           </w:tcPr>
@@ -268,7 +360,28 @@
         </w:tc>
         <w:tc>
           <w:tcPr>
-            <w:tcW w:w="1803" w:type="dxa"/>
+            <w:tcW w:w="1601" w:type="dxa"/>
+          </w:tcPr>
+          <w:p>
+            <w:pPr>
+              <w:jc w:val="center"/>
+            </w:pPr>
+          </w:p>
+        </w:tc>
+        <w:tc>
+          <w:tcPr>
+            <w:tcW w:w="991" w:type="dxa"/>
+            <w:vMerge/>
+          </w:tcPr>
+          <w:p>
+            <w:pPr>
+              <w:jc w:val="center"/>
+            </w:pPr>
+          </w:p>
+        </w:tc>
+        <w:tc>
+          <w:tcPr>
+            <w:tcW w:w="1237" w:type="dxa"/>
             <w:vMerge/>
             <w:vAlign w:val="center"/>
           </w:tcPr>
@@ -282,7 +395,7 @@
       <w:tr>
         <w:tc>
           <w:tcPr>
-            <w:tcW w:w="2204" w:type="dxa"/>
+            <w:tcW w:w="1480" w:type="dxa"/>
             <w:vMerge w:val="restart"/>
             <w:shd w:val="clear" w:color="auto" w:fill="FBE4D5" w:themeFill="accent2" w:themeFillTint="33"/>
             <w:vAlign w:val="center"/>
@@ -295,7 +408,7 @@
         </w:tc>
         <w:tc>
           <w:tcPr>
-            <w:tcW w:w="1113" w:type="dxa"/>
+            <w:tcW w:w="880" w:type="dxa"/>
             <w:shd w:val="clear" w:color="auto" w:fill="FBE4D5" w:themeFill="accent2" w:themeFillTint="33"/>
             <w:vAlign w:val="center"/>
           </w:tcPr>
@@ -327,7 +440,7 @@
         </w:tc>
         <w:tc>
           <w:tcPr>
-            <w:tcW w:w="1182" w:type="dxa"/>
+            <w:tcW w:w="895" w:type="dxa"/>
             <w:vMerge w:val="restart"/>
             <w:shd w:val="clear" w:color="auto" w:fill="FBE4D5" w:themeFill="accent2" w:themeFillTint="33"/>
             <w:vAlign w:val="center"/>
@@ -340,7 +453,7 @@
         </w:tc>
         <w:tc>
           <w:tcPr>
-            <w:tcW w:w="2159" w:type="dxa"/>
+            <w:tcW w:w="1407" w:type="dxa"/>
             <w:shd w:val="clear" w:color="auto" w:fill="FBE4D5" w:themeFill="accent2" w:themeFillTint="33"/>
             <w:vAlign w:val="center"/>
           </w:tcPr>
@@ -360,7 +473,7 @@
         </w:tc>
         <w:tc>
           <w:tcPr>
-            <w:tcW w:w="1275" w:type="dxa"/>
+            <w:tcW w:w="1245" w:type="dxa"/>
             <w:vMerge w:val="restart"/>
             <w:shd w:val="clear" w:color="auto" w:fill="FBE4D5" w:themeFill="accent2" w:themeFillTint="33"/>
             <w:vAlign w:val="center"/>
@@ -373,7 +486,30 @@
         </w:tc>
         <w:tc>
           <w:tcPr>
-            <w:tcW w:w="1803" w:type="dxa"/>
+            <w:tcW w:w="1601" w:type="dxa"/>
+            <w:shd w:val="clear" w:color="auto" w:fill="FBE4D5" w:themeFill="accent2" w:themeFillTint="33"/>
+          </w:tcPr>
+          <w:p>
+            <w:pPr>
+              <w:jc w:val="center"/>
+            </w:pPr>
+          </w:p>
+        </w:tc>
+        <w:tc>
+          <w:tcPr>
+            <w:tcW w:w="991" w:type="dxa"/>
+            <w:vMerge w:val="restart"/>
+            <w:shd w:val="clear" w:color="auto" w:fill="FBE4D5" w:themeFill="accent2" w:themeFillTint="33"/>
+          </w:tcPr>
+          <w:p>
+            <w:pPr>
+              <w:jc w:val="center"/>
+            </w:pPr>
+          </w:p>
+        </w:tc>
+        <w:tc>
+          <w:tcPr>
+            <w:tcW w:w="1237" w:type="dxa"/>
             <w:vMerge w:val="restart"/>
             <w:shd w:val="clear" w:color="auto" w:fill="FBE4D5" w:themeFill="accent2" w:themeFillTint="33"/>
             <w:vAlign w:val="center"/>
@@ -391,7 +527,7 @@
       <w:tr>
         <w:tc>
           <w:tcPr>
-            <w:tcW w:w="2204" w:type="dxa"/>
+            <w:tcW w:w="1480" w:type="dxa"/>
             <w:vMerge/>
             <w:shd w:val="clear" w:color="auto" w:fill="FBE4D5" w:themeFill="accent2" w:themeFillTint="33"/>
             <w:vAlign w:val="center"/>
@@ -400,7 +536,7 @@
         </w:tc>
         <w:tc>
           <w:tcPr>
-            <w:tcW w:w="1113" w:type="dxa"/>
+            <w:tcW w:w="880" w:type="dxa"/>
             <w:shd w:val="clear" w:color="auto" w:fill="FBE4D5" w:themeFill="accent2" w:themeFillTint="33"/>
             <w:vAlign w:val="center"/>
           </w:tcPr>
@@ -432,7 +568,7 @@
         </w:tc>
         <w:tc>
           <w:tcPr>
-            <w:tcW w:w="1182" w:type="dxa"/>
+            <w:tcW w:w="895" w:type="dxa"/>
             <w:vMerge/>
             <w:shd w:val="clear" w:color="auto" w:fill="FBE4D5" w:themeFill="accent2" w:themeFillTint="33"/>
             <w:vAlign w:val="center"/>
@@ -441,7 +577,7 @@
         </w:tc>
         <w:tc>
           <w:tcPr>
-            <w:tcW w:w="2159" w:type="dxa"/>
+            <w:tcW w:w="1407" w:type="dxa"/>
             <w:shd w:val="clear" w:color="auto" w:fill="FBE4D5" w:themeFill="accent2" w:themeFillTint="33"/>
             <w:vAlign w:val="center"/>
           </w:tcPr>
@@ -461,7 +597,7 @@
         </w:tc>
         <w:tc>
           <w:tcPr>
-            <w:tcW w:w="1275" w:type="dxa"/>
+            <w:tcW w:w="1245" w:type="dxa"/>
             <w:vMerge/>
             <w:shd w:val="clear" w:color="auto" w:fill="FBE4D5" w:themeFill="accent2" w:themeFillTint="33"/>
             <w:vAlign w:val="center"/>
@@ -470,7 +606,30 @@
         </w:tc>
         <w:tc>
           <w:tcPr>
-            <w:tcW w:w="1803" w:type="dxa"/>
+            <w:tcW w:w="1601" w:type="dxa"/>
+            <w:shd w:val="clear" w:color="auto" w:fill="FBE4D5" w:themeFill="accent2" w:themeFillTint="33"/>
+          </w:tcPr>
+          <w:p>
+            <w:pPr>
+              <w:jc w:val="center"/>
+            </w:pPr>
+          </w:p>
+        </w:tc>
+        <w:tc>
+          <w:tcPr>
+            <w:tcW w:w="991" w:type="dxa"/>
+            <w:vMerge/>
+            <w:shd w:val="clear" w:color="auto" w:fill="FBE4D5" w:themeFill="accent2" w:themeFillTint="33"/>
+          </w:tcPr>
+          <w:p>
+            <w:pPr>
+              <w:jc w:val="center"/>
+            </w:pPr>
+          </w:p>
+        </w:tc>
+        <w:tc>
+          <w:tcPr>
+            <w:tcW w:w="1237" w:type="dxa"/>
             <w:vMerge/>
             <w:shd w:val="clear" w:color="auto" w:fill="FBE4D5" w:themeFill="accent2" w:themeFillTint="33"/>
             <w:vAlign w:val="center"/>
@@ -485,7 +644,7 @@
       <w:tr>
         <w:tc>
           <w:tcPr>
-            <w:tcW w:w="2204" w:type="dxa"/>
+            <w:tcW w:w="1480" w:type="dxa"/>
             <w:vMerge w:val="restart"/>
             <w:vAlign w:val="center"/>
           </w:tcPr>
@@ -502,7 +661,7 @@
         </w:tc>
         <w:tc>
           <w:tcPr>
-            <w:tcW w:w="1113" w:type="dxa"/>
+            <w:tcW w:w="880" w:type="dxa"/>
             <w:vAlign w:val="center"/>
           </w:tcPr>
           <w:p>
@@ -533,7 +692,7 @@
         </w:tc>
         <w:tc>
           <w:tcPr>
-            <w:tcW w:w="1182" w:type="dxa"/>
+            <w:tcW w:w="895" w:type="dxa"/>
             <w:vMerge w:val="restart"/>
             <w:vAlign w:val="center"/>
           </w:tcPr>
@@ -545,7 +704,7 @@
         </w:tc>
         <w:tc>
           <w:tcPr>
-            <w:tcW w:w="2159" w:type="dxa"/>
+            <w:tcW w:w="1407" w:type="dxa"/>
             <w:vAlign w:val="center"/>
           </w:tcPr>
           <w:p>
@@ -564,7 +723,7 @@
         </w:tc>
         <w:tc>
           <w:tcPr>
-            <w:tcW w:w="1275" w:type="dxa"/>
+            <w:tcW w:w="1245" w:type="dxa"/>
             <w:vMerge w:val="restart"/>
             <w:vAlign w:val="center"/>
           </w:tcPr>
@@ -576,7 +735,28 @@
         </w:tc>
         <w:tc>
           <w:tcPr>
-            <w:tcW w:w="1803" w:type="dxa"/>
+            <w:tcW w:w="1601" w:type="dxa"/>
+          </w:tcPr>
+          <w:p>
+            <w:pPr>
+              <w:jc w:val="center"/>
+            </w:pPr>
+          </w:p>
+        </w:tc>
+        <w:tc>
+          <w:tcPr>
+            <w:tcW w:w="991" w:type="dxa"/>
+            <w:vMerge w:val="restart"/>
+          </w:tcPr>
+          <w:p>
+            <w:pPr>
+              <w:jc w:val="center"/>
+            </w:pPr>
+          </w:p>
+        </w:tc>
+        <w:tc>
+          <w:tcPr>
+            <w:tcW w:w="1237" w:type="dxa"/>
             <w:vMerge w:val="restart"/>
             <w:vAlign w:val="center"/>
           </w:tcPr>
@@ -593,7 +773,7 @@
       <w:tr>
         <w:tc>
           <w:tcPr>
-            <w:tcW w:w="2204" w:type="dxa"/>
+            <w:tcW w:w="1480" w:type="dxa"/>
             <w:vMerge/>
             <w:vAlign w:val="center"/>
           </w:tcPr>
@@ -601,7 +781,7 @@
         </w:tc>
         <w:tc>
           <w:tcPr>
-            <w:tcW w:w="1113" w:type="dxa"/>
+            <w:tcW w:w="880" w:type="dxa"/>
             <w:vAlign w:val="center"/>
           </w:tcPr>
           <w:p>
@@ -632,7 +812,7 @@
         </w:tc>
         <w:tc>
           <w:tcPr>
-            <w:tcW w:w="1182" w:type="dxa"/>
+            <w:tcW w:w="895" w:type="dxa"/>
             <w:vMerge/>
             <w:vAlign w:val="center"/>
           </w:tcPr>
@@ -640,7 +820,7 @@
         </w:tc>
         <w:tc>
           <w:tcPr>
-            <w:tcW w:w="2159" w:type="dxa"/>
+            <w:tcW w:w="1407" w:type="dxa"/>
             <w:vAlign w:val="center"/>
           </w:tcPr>
           <w:p>
@@ -659,7 +839,7 @@
         </w:tc>
         <w:tc>
           <w:tcPr>
-            <w:tcW w:w="1275" w:type="dxa"/>
+            <w:tcW w:w="1245" w:type="dxa"/>
             <w:vMerge/>
             <w:vAlign w:val="center"/>
           </w:tcPr>
@@ -667,7 +847,28 @@
         </w:tc>
         <w:tc>
           <w:tcPr>
-            <w:tcW w:w="1803" w:type="dxa"/>
+            <w:tcW w:w="1601" w:type="dxa"/>
+          </w:tcPr>
+          <w:p>
+            <w:pPr>
+              <w:jc w:val="center"/>
+            </w:pPr>
+          </w:p>
+        </w:tc>
+        <w:tc>
+          <w:tcPr>
+            <w:tcW w:w="991" w:type="dxa"/>
+            <w:vMerge/>
+          </w:tcPr>
+          <w:p>
+            <w:pPr>
+              <w:jc w:val="center"/>
+            </w:pPr>
+          </w:p>
+        </w:tc>
+        <w:tc>
+          <w:tcPr>
+            <w:tcW w:w="1237" w:type="dxa"/>
             <w:vMerge/>
             <w:vAlign w:val="center"/>
           </w:tcPr>
@@ -681,7 +882,7 @@
       <w:tr>
         <w:tc>
           <w:tcPr>
-            <w:tcW w:w="2204" w:type="dxa"/>
+            <w:tcW w:w="1480" w:type="dxa"/>
             <w:vMerge w:val="restart"/>
             <w:shd w:val="clear" w:color="auto" w:fill="FBE4D5" w:themeFill="accent2" w:themeFillTint="33"/>
             <w:vAlign w:val="center"/>
@@ -694,7 +895,7 @@
         </w:tc>
         <w:tc>
           <w:tcPr>
-            <w:tcW w:w="1113" w:type="dxa"/>
+            <w:tcW w:w="880" w:type="dxa"/>
             <w:shd w:val="clear" w:color="auto" w:fill="FBE4D5" w:themeFill="accent2" w:themeFillTint="33"/>
             <w:vAlign w:val="center"/>
           </w:tcPr>
@@ -714,7 +915,7 @@
         </w:tc>
         <w:tc>
           <w:tcPr>
-            <w:tcW w:w="1182" w:type="dxa"/>
+            <w:tcW w:w="895" w:type="dxa"/>
             <w:vMerge w:val="restart"/>
             <w:shd w:val="clear" w:color="auto" w:fill="FBE4D5" w:themeFill="accent2" w:themeFillTint="33"/>
             <w:vAlign w:val="center"/>
@@ -727,7 +928,7 @@
         </w:tc>
         <w:tc>
           <w:tcPr>
-            <w:tcW w:w="2159" w:type="dxa"/>
+            <w:tcW w:w="1407" w:type="dxa"/>
             <w:shd w:val="clear" w:color="auto" w:fill="FBE4D5" w:themeFill="accent2" w:themeFillTint="33"/>
             <w:vAlign w:val="center"/>
           </w:tcPr>
@@ -747,7 +948,7 @@
         </w:tc>
         <w:tc>
           <w:tcPr>
-            <w:tcW w:w="1275" w:type="dxa"/>
+            <w:tcW w:w="1245" w:type="dxa"/>
             <w:vMerge w:val="restart"/>
             <w:shd w:val="clear" w:color="auto" w:fill="FBE4D5" w:themeFill="accent2" w:themeFillTint="33"/>
             <w:vAlign w:val="center"/>
@@ -760,7 +961,30 @@
         </w:tc>
         <w:tc>
           <w:tcPr>
-            <w:tcW w:w="1803" w:type="dxa"/>
+            <w:tcW w:w="1601" w:type="dxa"/>
+            <w:shd w:val="clear" w:color="auto" w:fill="FBE4D5" w:themeFill="accent2" w:themeFillTint="33"/>
+          </w:tcPr>
+          <w:p>
+            <w:pPr>
+              <w:jc w:val="center"/>
+            </w:pPr>
+          </w:p>
+        </w:tc>
+        <w:tc>
+          <w:tcPr>
+            <w:tcW w:w="991" w:type="dxa"/>
+            <w:vMerge w:val="restart"/>
+            <w:shd w:val="clear" w:color="auto" w:fill="FBE4D5" w:themeFill="accent2" w:themeFillTint="33"/>
+          </w:tcPr>
+          <w:p>
+            <w:pPr>
+              <w:jc w:val="center"/>
+            </w:pPr>
+          </w:p>
+        </w:tc>
+        <w:tc>
+          <w:tcPr>
+            <w:tcW w:w="1237" w:type="dxa"/>
             <w:vMerge w:val="restart"/>
             <w:shd w:val="clear" w:color="auto" w:fill="FBE4D5" w:themeFill="accent2" w:themeFillTint="33"/>
             <w:vAlign w:val="center"/>
@@ -778,7 +1002,7 @@
       <w:tr>
         <w:tc>
           <w:tcPr>
-            <w:tcW w:w="2204" w:type="dxa"/>
+            <w:tcW w:w="1480" w:type="dxa"/>
             <w:vMerge/>
             <w:shd w:val="clear" w:color="auto" w:fill="FBE4D5" w:themeFill="accent2" w:themeFillTint="33"/>
             <w:vAlign w:val="center"/>
@@ -787,7 +1011,7 @@
         </w:tc>
         <w:tc>
           <w:tcPr>
-            <w:tcW w:w="1113" w:type="dxa"/>
+            <w:tcW w:w="880" w:type="dxa"/>
             <w:shd w:val="clear" w:color="auto" w:fill="FBE4D5" w:themeFill="accent2" w:themeFillTint="33"/>
             <w:vAlign w:val="center"/>
           </w:tcPr>
@@ -807,7 +1031,7 @@
         </w:tc>
         <w:tc>
           <w:tcPr>
-            <w:tcW w:w="1182" w:type="dxa"/>
+            <w:tcW w:w="895" w:type="dxa"/>
             <w:vMerge/>
             <w:shd w:val="clear" w:color="auto" w:fill="FBE4D5" w:themeFill="accent2" w:themeFillTint="33"/>
             <w:vAlign w:val="center"/>
@@ -816,7 +1040,7 @@
         </w:tc>
         <w:tc>
           <w:tcPr>
-            <w:tcW w:w="2159" w:type="dxa"/>
+            <w:tcW w:w="1407" w:type="dxa"/>
             <w:shd w:val="clear" w:color="auto" w:fill="FBE4D5" w:themeFill="accent2" w:themeFillTint="33"/>
             <w:vAlign w:val="center"/>
           </w:tcPr>
@@ -836,7 +1060,7 @@
         </w:tc>
         <w:tc>
           <w:tcPr>
-            <w:tcW w:w="1275" w:type="dxa"/>
+            <w:tcW w:w="1245" w:type="dxa"/>
             <w:vMerge/>
             <w:shd w:val="clear" w:color="auto" w:fill="FBE4D5" w:themeFill="accent2" w:themeFillTint="33"/>
             <w:vAlign w:val="center"/>
@@ -845,7 +1069,30 @@
         </w:tc>
         <w:tc>
           <w:tcPr>
-            <w:tcW w:w="1803" w:type="dxa"/>
+            <w:tcW w:w="1601" w:type="dxa"/>
+            <w:shd w:val="clear" w:color="auto" w:fill="FBE4D5" w:themeFill="accent2" w:themeFillTint="33"/>
+          </w:tcPr>
+          <w:p>
+            <w:pPr>
+              <w:jc w:val="center"/>
+            </w:pPr>
+          </w:p>
+        </w:tc>
+        <w:tc>
+          <w:tcPr>
+            <w:tcW w:w="991" w:type="dxa"/>
+            <w:vMerge/>
+            <w:shd w:val="clear" w:color="auto" w:fill="FBE4D5" w:themeFill="accent2" w:themeFillTint="33"/>
+          </w:tcPr>
+          <w:p>
+            <w:pPr>
+              <w:jc w:val="center"/>
+            </w:pPr>
+          </w:p>
+        </w:tc>
+        <w:tc>
+          <w:tcPr>
+            <w:tcW w:w="1237" w:type="dxa"/>
             <w:vMerge/>
             <w:shd w:val="clear" w:color="auto" w:fill="FBE4D5" w:themeFill="accent2" w:themeFillTint="33"/>
             <w:vAlign w:val="center"/>
@@ -860,7 +1107,7 @@
       <w:tr>
         <w:tc>
           <w:tcPr>
-            <w:tcW w:w="2204" w:type="dxa"/>
+            <w:tcW w:w="1480" w:type="dxa"/>
             <w:vMerge w:val="restart"/>
             <w:vAlign w:val="center"/>
           </w:tcPr>
@@ -874,7 +1121,7 @@
         </w:tc>
         <w:tc>
           <w:tcPr>
-            <w:tcW w:w="1113" w:type="dxa"/>
+            <w:tcW w:w="880" w:type="dxa"/>
             <w:vAlign w:val="center"/>
           </w:tcPr>
           <w:p>
@@ -905,7 +1152,7 @@
         </w:tc>
         <w:tc>
           <w:tcPr>
-            <w:tcW w:w="1182" w:type="dxa"/>
+            <w:tcW w:w="895" w:type="dxa"/>
             <w:vMerge w:val="restart"/>
             <w:vAlign w:val="center"/>
           </w:tcPr>
@@ -917,7 +1164,7 @@
         </w:tc>
         <w:tc>
           <w:tcPr>
-            <w:tcW w:w="2159" w:type="dxa"/>
+            <w:tcW w:w="1407" w:type="dxa"/>
             <w:vAlign w:val="center"/>
           </w:tcPr>
           <w:p>
@@ -936,7 +1183,7 @@
         </w:tc>
         <w:tc>
           <w:tcPr>
-            <w:tcW w:w="1275" w:type="dxa"/>
+            <w:tcW w:w="1245" w:type="dxa"/>
             <w:vMerge w:val="restart"/>
             <w:vAlign w:val="center"/>
           </w:tcPr>
@@ -948,22 +1195,37 @@
         </w:tc>
         <w:tc>
           <w:tcPr>
-            <w:tcW w:w="1803" w:type="dxa"/>
-            <w:vMerge w:val="restart"/>
-            <w:vAlign w:val="center"/>
-          </w:tcPr>
-          <w:p>
-            <w:pPr>
-              <w:jc w:val="center"/>
-            </w:pPr>
-            <w:r>
-              <w:t>1</w:t>
-            </w:r>
-            <w:r>
-              <w:t>’</w:t>
-            </w:r>
-            <w:r>
-              <w:t>092,3</w:t>
+            <w:tcW w:w="1601" w:type="dxa"/>
+          </w:tcPr>
+          <w:p>
+            <w:pPr>
+              <w:jc w:val="center"/>
+            </w:pPr>
+          </w:p>
+        </w:tc>
+        <w:tc>
+          <w:tcPr>
+            <w:tcW w:w="991" w:type="dxa"/>
+            <w:vMerge w:val="restart"/>
+          </w:tcPr>
+          <w:p>
+            <w:pPr>
+              <w:jc w:val="center"/>
+            </w:pPr>
+          </w:p>
+        </w:tc>
+        <w:tc>
+          <w:tcPr>
+            <w:tcW w:w="1237" w:type="dxa"/>
+            <w:vMerge w:val="restart"/>
+            <w:vAlign w:val="center"/>
+          </w:tcPr>
+          <w:p>
+            <w:pPr>
+              <w:jc w:val="center"/>
+            </w:pPr>
+            <w:r>
+              <w:t>1’092,3</w:t>
             </w:r>
           </w:p>
         </w:tc>
@@ -971,7 +1233,7 @@
       <w:tr>
         <w:tc>
           <w:tcPr>
-            <w:tcW w:w="2204" w:type="dxa"/>
+            <w:tcW w:w="1480" w:type="dxa"/>
             <w:vMerge/>
             <w:vAlign w:val="center"/>
           </w:tcPr>
@@ -979,7 +1241,7 @@
         </w:tc>
         <w:tc>
           <w:tcPr>
-            <w:tcW w:w="1113" w:type="dxa"/>
+            <w:tcW w:w="880" w:type="dxa"/>
             <w:vAlign w:val="center"/>
           </w:tcPr>
           <w:p>
@@ -1010,7 +1272,7 @@
         </w:tc>
         <w:tc>
           <w:tcPr>
-            <w:tcW w:w="1182" w:type="dxa"/>
+            <w:tcW w:w="895" w:type="dxa"/>
             <w:vMerge/>
             <w:vAlign w:val="center"/>
           </w:tcPr>
@@ -1018,7 +1280,7 @@
         </w:tc>
         <w:tc>
           <w:tcPr>
-            <w:tcW w:w="2159" w:type="dxa"/>
+            <w:tcW w:w="1407" w:type="dxa"/>
             <w:vAlign w:val="center"/>
           </w:tcPr>
           <w:p>
@@ -1037,7 +1299,7 @@
         </w:tc>
         <w:tc>
           <w:tcPr>
-            <w:tcW w:w="1275" w:type="dxa"/>
+            <w:tcW w:w="1245" w:type="dxa"/>
             <w:vMerge/>
             <w:vAlign w:val="center"/>
           </w:tcPr>
@@ -1045,7 +1307,28 @@
         </w:tc>
         <w:tc>
           <w:tcPr>
-            <w:tcW w:w="1803" w:type="dxa"/>
+            <w:tcW w:w="1601" w:type="dxa"/>
+          </w:tcPr>
+          <w:p>
+            <w:pPr>
+              <w:jc w:val="center"/>
+            </w:pPr>
+          </w:p>
+        </w:tc>
+        <w:tc>
+          <w:tcPr>
+            <w:tcW w:w="991" w:type="dxa"/>
+            <w:vMerge/>
+          </w:tcPr>
+          <w:p>
+            <w:pPr>
+              <w:jc w:val="center"/>
+            </w:pPr>
+          </w:p>
+        </w:tc>
+        <w:tc>
+          <w:tcPr>
+            <w:tcW w:w="1237" w:type="dxa"/>
             <w:vMerge/>
             <w:vAlign w:val="center"/>
           </w:tcPr>
@@ -1059,7 +1342,7 @@
       <w:tr>
         <w:tc>
           <w:tcPr>
-            <w:tcW w:w="2204" w:type="dxa"/>
+            <w:tcW w:w="1480" w:type="dxa"/>
             <w:vMerge w:val="restart"/>
             <w:shd w:val="clear" w:color="auto" w:fill="FBE4D5" w:themeFill="accent2" w:themeFillTint="33"/>
             <w:vAlign w:val="center"/>
@@ -1072,7 +1355,7 @@
         </w:tc>
         <w:tc>
           <w:tcPr>
-            <w:tcW w:w="1113" w:type="dxa"/>
+            <w:tcW w:w="880" w:type="dxa"/>
             <w:shd w:val="clear" w:color="auto" w:fill="FBE4D5" w:themeFill="accent2" w:themeFillTint="33"/>
             <w:vAlign w:val="center"/>
           </w:tcPr>
@@ -1104,7 +1387,7 @@
         </w:tc>
         <w:tc>
           <w:tcPr>
-            <w:tcW w:w="1182" w:type="dxa"/>
+            <w:tcW w:w="895" w:type="dxa"/>
             <w:vMerge w:val="restart"/>
             <w:shd w:val="clear" w:color="auto" w:fill="FBE4D5" w:themeFill="accent2" w:themeFillTint="33"/>
             <w:vAlign w:val="center"/>
@@ -1123,7 +1406,7 @@
         </w:tc>
         <w:tc>
           <w:tcPr>
-            <w:tcW w:w="2159" w:type="dxa"/>
+            <w:tcW w:w="1407" w:type="dxa"/>
             <w:shd w:val="clear" w:color="auto" w:fill="FBE4D5" w:themeFill="accent2" w:themeFillTint="33"/>
             <w:vAlign w:val="center"/>
           </w:tcPr>
@@ -1143,23 +1426,43 @@
         </w:tc>
         <w:tc>
           <w:tcPr>
-            <w:tcW w:w="1275" w:type="dxa"/>
-            <w:vMerge w:val="restart"/>
-            <w:shd w:val="clear" w:color="auto" w:fill="FBE4D5" w:themeFill="accent2" w:themeFillTint="33"/>
-            <w:vAlign w:val="center"/>
-          </w:tcPr>
-          <w:p>
-            <w:r>
-              <w:t>-</w:t>
-            </w:r>
-            <w:r>
-              <w:t>625,5</w:t>
-            </w:r>
-          </w:p>
-        </w:tc>
-        <w:tc>
-          <w:tcPr>
-            <w:tcW w:w="1803" w:type="dxa"/>
+            <w:tcW w:w="1245" w:type="dxa"/>
+            <w:vMerge w:val="restart"/>
+            <w:shd w:val="clear" w:color="auto" w:fill="FBE4D5" w:themeFill="accent2" w:themeFillTint="33"/>
+            <w:vAlign w:val="center"/>
+          </w:tcPr>
+          <w:p>
+            <w:r>
+              <w:t>-625,5</w:t>
+            </w:r>
+          </w:p>
+        </w:tc>
+        <w:tc>
+          <w:tcPr>
+            <w:tcW w:w="1601" w:type="dxa"/>
+            <w:shd w:val="clear" w:color="auto" w:fill="FBE4D5" w:themeFill="accent2" w:themeFillTint="33"/>
+          </w:tcPr>
+          <w:p>
+            <w:pPr>
+              <w:jc w:val="center"/>
+            </w:pPr>
+          </w:p>
+        </w:tc>
+        <w:tc>
+          <w:tcPr>
+            <w:tcW w:w="991" w:type="dxa"/>
+            <w:vMerge w:val="restart"/>
+            <w:shd w:val="clear" w:color="auto" w:fill="FBE4D5" w:themeFill="accent2" w:themeFillTint="33"/>
+          </w:tcPr>
+          <w:p>
+            <w:pPr>
+              <w:jc w:val="center"/>
+            </w:pPr>
+          </w:p>
+        </w:tc>
+        <w:tc>
+          <w:tcPr>
+            <w:tcW w:w="1237" w:type="dxa"/>
             <w:vMerge w:val="restart"/>
             <w:shd w:val="clear" w:color="auto" w:fill="FBE4D5" w:themeFill="accent2" w:themeFillTint="33"/>
             <w:vAlign w:val="center"/>
@@ -1177,7 +1480,7 @@
       <w:tr>
         <w:tc>
           <w:tcPr>
-            <w:tcW w:w="2204" w:type="dxa"/>
+            <w:tcW w:w="1480" w:type="dxa"/>
             <w:vMerge/>
             <w:shd w:val="clear" w:color="auto" w:fill="FBE4D5" w:themeFill="accent2" w:themeFillTint="33"/>
             <w:vAlign w:val="center"/>
@@ -1186,7 +1489,7 @@
         </w:tc>
         <w:tc>
           <w:tcPr>
-            <w:tcW w:w="1113" w:type="dxa"/>
+            <w:tcW w:w="880" w:type="dxa"/>
             <w:shd w:val="clear" w:color="auto" w:fill="FBE4D5" w:themeFill="accent2" w:themeFillTint="33"/>
             <w:vAlign w:val="center"/>
           </w:tcPr>
@@ -1206,7 +1509,7 @@
         </w:tc>
         <w:tc>
           <w:tcPr>
-            <w:tcW w:w="1182" w:type="dxa"/>
+            <w:tcW w:w="895" w:type="dxa"/>
             <w:vMerge/>
             <w:shd w:val="clear" w:color="auto" w:fill="FBE4D5" w:themeFill="accent2" w:themeFillTint="33"/>
             <w:vAlign w:val="center"/>
@@ -1215,7 +1518,7 @@
         </w:tc>
         <w:tc>
           <w:tcPr>
-            <w:tcW w:w="2159" w:type="dxa"/>
+            <w:tcW w:w="1407" w:type="dxa"/>
             <w:shd w:val="clear" w:color="auto" w:fill="FBE4D5" w:themeFill="accent2" w:themeFillTint="33"/>
             <w:vAlign w:val="center"/>
           </w:tcPr>
@@ -1235,7 +1538,7 @@
         </w:tc>
         <w:tc>
           <w:tcPr>
-            <w:tcW w:w="1275" w:type="dxa"/>
+            <w:tcW w:w="1245" w:type="dxa"/>
             <w:vMerge/>
             <w:shd w:val="clear" w:color="auto" w:fill="FBE4D5" w:themeFill="accent2" w:themeFillTint="33"/>
             <w:vAlign w:val="center"/>
@@ -1244,7 +1547,30 @@
         </w:tc>
         <w:tc>
           <w:tcPr>
-            <w:tcW w:w="1803" w:type="dxa"/>
+            <w:tcW w:w="1601" w:type="dxa"/>
+            <w:shd w:val="clear" w:color="auto" w:fill="FBE4D5" w:themeFill="accent2" w:themeFillTint="33"/>
+          </w:tcPr>
+          <w:p>
+            <w:pPr>
+              <w:jc w:val="center"/>
+            </w:pPr>
+          </w:p>
+        </w:tc>
+        <w:tc>
+          <w:tcPr>
+            <w:tcW w:w="991" w:type="dxa"/>
+            <w:vMerge/>
+            <w:shd w:val="clear" w:color="auto" w:fill="FBE4D5" w:themeFill="accent2" w:themeFillTint="33"/>
+          </w:tcPr>
+          <w:p>
+            <w:pPr>
+              <w:jc w:val="center"/>
+            </w:pPr>
+          </w:p>
+        </w:tc>
+        <w:tc>
+          <w:tcPr>
+            <w:tcW w:w="1237" w:type="dxa"/>
             <w:vMerge/>
             <w:shd w:val="clear" w:color="auto" w:fill="FBE4D5" w:themeFill="accent2" w:themeFillTint="33"/>
             <w:vAlign w:val="center"/>
@@ -1259,7 +1585,7 @@
       <w:tr>
         <w:tc>
           <w:tcPr>
-            <w:tcW w:w="2204" w:type="dxa"/>
+            <w:tcW w:w="1480" w:type="dxa"/>
             <w:vMerge w:val="restart"/>
             <w:vAlign w:val="center"/>
           </w:tcPr>
@@ -1271,7 +1597,7 @@
         </w:tc>
         <w:tc>
           <w:tcPr>
-            <w:tcW w:w="1113" w:type="dxa"/>
+            <w:tcW w:w="880" w:type="dxa"/>
             <w:vAlign w:val="center"/>
           </w:tcPr>
           <w:p>
@@ -1302,7 +1628,7 @@
         </w:tc>
         <w:tc>
           <w:tcPr>
-            <w:tcW w:w="1182" w:type="dxa"/>
+            <w:tcW w:w="895" w:type="dxa"/>
             <w:vMerge w:val="restart"/>
             <w:vAlign w:val="center"/>
           </w:tcPr>
@@ -1320,7 +1646,7 @@
         </w:tc>
         <w:tc>
           <w:tcPr>
-            <w:tcW w:w="2159" w:type="dxa"/>
+            <w:tcW w:w="1407" w:type="dxa"/>
             <w:vAlign w:val="center"/>
           </w:tcPr>
           <w:p>
@@ -1339,7 +1665,7 @@
         </w:tc>
         <w:tc>
           <w:tcPr>
-            <w:tcW w:w="1275" w:type="dxa"/>
+            <w:tcW w:w="1245" w:type="dxa"/>
             <w:vMerge w:val="restart"/>
             <w:vAlign w:val="center"/>
           </w:tcPr>
@@ -1351,22 +1677,37 @@
         </w:tc>
         <w:tc>
           <w:tcPr>
-            <w:tcW w:w="1803" w:type="dxa"/>
-            <w:vMerge w:val="restart"/>
-            <w:vAlign w:val="center"/>
-          </w:tcPr>
-          <w:p>
-            <w:pPr>
-              <w:jc w:val="center"/>
-            </w:pPr>
-            <w:r>
-              <w:t>1</w:t>
-            </w:r>
-            <w:r>
-              <w:t>’</w:t>
-            </w:r>
-            <w:r>
-              <w:t>896,84</w:t>
+            <w:tcW w:w="1601" w:type="dxa"/>
+          </w:tcPr>
+          <w:p>
+            <w:pPr>
+              <w:jc w:val="center"/>
+            </w:pPr>
+          </w:p>
+        </w:tc>
+        <w:tc>
+          <w:tcPr>
+            <w:tcW w:w="991" w:type="dxa"/>
+            <w:vMerge w:val="restart"/>
+          </w:tcPr>
+          <w:p>
+            <w:pPr>
+              <w:jc w:val="center"/>
+            </w:pPr>
+          </w:p>
+        </w:tc>
+        <w:tc>
+          <w:tcPr>
+            <w:tcW w:w="1237" w:type="dxa"/>
+            <w:vMerge w:val="restart"/>
+            <w:vAlign w:val="center"/>
+          </w:tcPr>
+          <w:p>
+            <w:pPr>
+              <w:jc w:val="center"/>
+            </w:pPr>
+            <w:r>
+              <w:t>1’896,84</w:t>
             </w:r>
           </w:p>
         </w:tc>
@@ -1374,7 +1715,7 @@
       <w:tr>
         <w:tc>
           <w:tcPr>
-            <w:tcW w:w="2204" w:type="dxa"/>
+            <w:tcW w:w="1480" w:type="dxa"/>
             <w:vMerge/>
             <w:vAlign w:val="center"/>
           </w:tcPr>
@@ -1382,7 +1723,7 @@
         </w:tc>
         <w:tc>
           <w:tcPr>
-            <w:tcW w:w="1113" w:type="dxa"/>
+            <w:tcW w:w="880" w:type="dxa"/>
             <w:vAlign w:val="center"/>
           </w:tcPr>
           <w:p>
@@ -1401,7 +1742,7 @@
         </w:tc>
         <w:tc>
           <w:tcPr>
-            <w:tcW w:w="1182" w:type="dxa"/>
+            <w:tcW w:w="895" w:type="dxa"/>
             <w:vMerge/>
             <w:vAlign w:val="center"/>
           </w:tcPr>
@@ -1409,7 +1750,7 @@
         </w:tc>
         <w:tc>
           <w:tcPr>
-            <w:tcW w:w="2159" w:type="dxa"/>
+            <w:tcW w:w="1407" w:type="dxa"/>
             <w:vAlign w:val="center"/>
           </w:tcPr>
           <w:p>
@@ -1428,7 +1769,7 @@
         </w:tc>
         <w:tc>
           <w:tcPr>
-            <w:tcW w:w="1275" w:type="dxa"/>
+            <w:tcW w:w="1245" w:type="dxa"/>
             <w:vMerge/>
             <w:vAlign w:val="center"/>
           </w:tcPr>
@@ -1436,7 +1777,28 @@
         </w:tc>
         <w:tc>
           <w:tcPr>
-            <w:tcW w:w="1803" w:type="dxa"/>
+            <w:tcW w:w="1601" w:type="dxa"/>
+          </w:tcPr>
+          <w:p>
+            <w:pPr>
+              <w:jc w:val="center"/>
+            </w:pPr>
+          </w:p>
+        </w:tc>
+        <w:tc>
+          <w:tcPr>
+            <w:tcW w:w="991" w:type="dxa"/>
+            <w:vMerge/>
+          </w:tcPr>
+          <w:p>
+            <w:pPr>
+              <w:jc w:val="center"/>
+            </w:pPr>
+          </w:p>
+        </w:tc>
+        <w:tc>
+          <w:tcPr>
+            <w:tcW w:w="1237" w:type="dxa"/>
             <w:vMerge/>
             <w:vAlign w:val="center"/>
           </w:tcPr>
@@ -1450,7 +1812,7 @@
       <w:tr>
         <w:tc>
           <w:tcPr>
-            <w:tcW w:w="2204" w:type="dxa"/>
+            <w:tcW w:w="1480" w:type="dxa"/>
             <w:vMerge w:val="restart"/>
             <w:shd w:val="clear" w:color="auto" w:fill="FBE4D5" w:themeFill="accent2" w:themeFillTint="33"/>
             <w:vAlign w:val="center"/>
@@ -1463,7 +1825,7 @@
         </w:tc>
         <w:tc>
           <w:tcPr>
-            <w:tcW w:w="1113" w:type="dxa"/>
+            <w:tcW w:w="880" w:type="dxa"/>
             <w:shd w:val="clear" w:color="auto" w:fill="FBE4D5" w:themeFill="accent2" w:themeFillTint="33"/>
             <w:vAlign w:val="center"/>
           </w:tcPr>
@@ -1483,7 +1845,7 @@
         </w:tc>
         <w:tc>
           <w:tcPr>
-            <w:tcW w:w="1182" w:type="dxa"/>
+            <w:tcW w:w="895" w:type="dxa"/>
             <w:vMerge w:val="restart"/>
             <w:shd w:val="clear" w:color="auto" w:fill="FBE4D5" w:themeFill="accent2" w:themeFillTint="33"/>
             <w:vAlign w:val="center"/>
@@ -1496,7 +1858,7 @@
         </w:tc>
         <w:tc>
           <w:tcPr>
-            <w:tcW w:w="2159" w:type="dxa"/>
+            <w:tcW w:w="1407" w:type="dxa"/>
             <w:shd w:val="clear" w:color="auto" w:fill="FBE4D5" w:themeFill="accent2" w:themeFillTint="33"/>
             <w:vAlign w:val="center"/>
           </w:tcPr>
@@ -1516,7 +1878,7 @@
         </w:tc>
         <w:tc>
           <w:tcPr>
-            <w:tcW w:w="1275" w:type="dxa"/>
+            <w:tcW w:w="1245" w:type="dxa"/>
             <w:vMerge w:val="restart"/>
             <w:shd w:val="clear" w:color="auto" w:fill="FBE4D5" w:themeFill="accent2" w:themeFillTint="33"/>
             <w:vAlign w:val="center"/>
@@ -1529,7 +1891,30 @@
         </w:tc>
         <w:tc>
           <w:tcPr>
-            <w:tcW w:w="1803" w:type="dxa"/>
+            <w:tcW w:w="1601" w:type="dxa"/>
+            <w:shd w:val="clear" w:color="auto" w:fill="FBE4D5" w:themeFill="accent2" w:themeFillTint="33"/>
+          </w:tcPr>
+          <w:p>
+            <w:pPr>
+              <w:jc w:val="center"/>
+            </w:pPr>
+          </w:p>
+        </w:tc>
+        <w:tc>
+          <w:tcPr>
+            <w:tcW w:w="991" w:type="dxa"/>
+            <w:vMerge w:val="restart"/>
+            <w:shd w:val="clear" w:color="auto" w:fill="FBE4D5" w:themeFill="accent2" w:themeFillTint="33"/>
+          </w:tcPr>
+          <w:p>
+            <w:pPr>
+              <w:jc w:val="center"/>
+            </w:pPr>
+          </w:p>
+        </w:tc>
+        <w:tc>
+          <w:tcPr>
+            <w:tcW w:w="1237" w:type="dxa"/>
             <w:vMerge w:val="restart"/>
             <w:shd w:val="clear" w:color="auto" w:fill="FBE4D5" w:themeFill="accent2" w:themeFillTint="33"/>
             <w:vAlign w:val="center"/>
@@ -1547,7 +1932,7 @@
       <w:tr>
         <w:tc>
           <w:tcPr>
-            <w:tcW w:w="2204" w:type="dxa"/>
+            <w:tcW w:w="1480" w:type="dxa"/>
             <w:vMerge/>
             <w:shd w:val="clear" w:color="auto" w:fill="FBE4D5" w:themeFill="accent2" w:themeFillTint="33"/>
             <w:vAlign w:val="center"/>
@@ -1556,7 +1941,7 @@
         </w:tc>
         <w:tc>
           <w:tcPr>
-            <w:tcW w:w="1113" w:type="dxa"/>
+            <w:tcW w:w="880" w:type="dxa"/>
             <w:shd w:val="clear" w:color="auto" w:fill="FBE4D5" w:themeFill="accent2" w:themeFillTint="33"/>
             <w:vAlign w:val="center"/>
           </w:tcPr>
@@ -1576,7 +1961,7 @@
         </w:tc>
         <w:tc>
           <w:tcPr>
-            <w:tcW w:w="1182" w:type="dxa"/>
+            <w:tcW w:w="895" w:type="dxa"/>
             <w:vMerge/>
             <w:shd w:val="clear" w:color="auto" w:fill="FBE4D5" w:themeFill="accent2" w:themeFillTint="33"/>
             <w:vAlign w:val="center"/>
@@ -1585,7 +1970,7 @@
         </w:tc>
         <w:tc>
           <w:tcPr>
-            <w:tcW w:w="2159" w:type="dxa"/>
+            <w:tcW w:w="1407" w:type="dxa"/>
             <w:shd w:val="clear" w:color="auto" w:fill="FBE4D5" w:themeFill="accent2" w:themeFillTint="33"/>
             <w:vAlign w:val="center"/>
           </w:tcPr>
@@ -1605,7 +1990,7 @@
         </w:tc>
         <w:tc>
           <w:tcPr>
-            <w:tcW w:w="1275" w:type="dxa"/>
+            <w:tcW w:w="1245" w:type="dxa"/>
             <w:vMerge/>
             <w:shd w:val="clear" w:color="auto" w:fill="FBE4D5" w:themeFill="accent2" w:themeFillTint="33"/>
             <w:vAlign w:val="center"/>
@@ -1614,7 +1999,30 @@
         </w:tc>
         <w:tc>
           <w:tcPr>
-            <w:tcW w:w="1803" w:type="dxa"/>
+            <w:tcW w:w="1601" w:type="dxa"/>
+            <w:shd w:val="clear" w:color="auto" w:fill="FBE4D5" w:themeFill="accent2" w:themeFillTint="33"/>
+          </w:tcPr>
+          <w:p>
+            <w:pPr>
+              <w:jc w:val="center"/>
+            </w:pPr>
+          </w:p>
+        </w:tc>
+        <w:tc>
+          <w:tcPr>
+            <w:tcW w:w="991" w:type="dxa"/>
+            <w:vMerge/>
+            <w:shd w:val="clear" w:color="auto" w:fill="FBE4D5" w:themeFill="accent2" w:themeFillTint="33"/>
+          </w:tcPr>
+          <w:p>
+            <w:pPr>
+              <w:jc w:val="center"/>
+            </w:pPr>
+          </w:p>
+        </w:tc>
+        <w:tc>
+          <w:tcPr>
+            <w:tcW w:w="1237" w:type="dxa"/>
             <w:vMerge/>
             <w:shd w:val="clear" w:color="auto" w:fill="FBE4D5" w:themeFill="accent2" w:themeFillTint="33"/>
             <w:vAlign w:val="center"/>
@@ -1629,7 +2037,7 @@
       <w:tr>
         <w:tc>
           <w:tcPr>
-            <w:tcW w:w="2204" w:type="dxa"/>
+            <w:tcW w:w="1480" w:type="dxa"/>
             <w:vMerge w:val="restart"/>
             <w:vAlign w:val="center"/>
           </w:tcPr>
@@ -1641,7 +2049,7 @@
         </w:tc>
         <w:tc>
           <w:tcPr>
-            <w:tcW w:w="1113" w:type="dxa"/>
+            <w:tcW w:w="880" w:type="dxa"/>
             <w:vAlign w:val="center"/>
           </w:tcPr>
           <w:p>
@@ -1672,7 +2080,7 @@
         </w:tc>
         <w:tc>
           <w:tcPr>
-            <w:tcW w:w="1182" w:type="dxa"/>
+            <w:tcW w:w="895" w:type="dxa"/>
             <w:vMerge w:val="restart"/>
             <w:vAlign w:val="center"/>
           </w:tcPr>
@@ -1690,7 +2098,7 @@
         </w:tc>
         <w:tc>
           <w:tcPr>
-            <w:tcW w:w="2159" w:type="dxa"/>
+            <w:tcW w:w="1407" w:type="dxa"/>
             <w:vAlign w:val="center"/>
           </w:tcPr>
           <w:p>
@@ -1709,7 +2117,7 @@
         </w:tc>
         <w:tc>
           <w:tcPr>
-            <w:tcW w:w="1275" w:type="dxa"/>
+            <w:tcW w:w="1245" w:type="dxa"/>
             <w:vMerge w:val="restart"/>
             <w:vAlign w:val="center"/>
           </w:tcPr>
@@ -1721,7 +2129,28 @@
         </w:tc>
         <w:tc>
           <w:tcPr>
-            <w:tcW w:w="1803" w:type="dxa"/>
+            <w:tcW w:w="1601" w:type="dxa"/>
+          </w:tcPr>
+          <w:p>
+            <w:pPr>
+              <w:jc w:val="center"/>
+            </w:pPr>
+          </w:p>
+        </w:tc>
+        <w:tc>
+          <w:tcPr>
+            <w:tcW w:w="991" w:type="dxa"/>
+            <w:vMerge w:val="restart"/>
+          </w:tcPr>
+          <w:p>
+            <w:pPr>
+              <w:jc w:val="center"/>
+            </w:pPr>
+          </w:p>
+        </w:tc>
+        <w:tc>
+          <w:tcPr>
+            <w:tcW w:w="1237" w:type="dxa"/>
             <w:vMerge w:val="restart"/>
             <w:vAlign w:val="center"/>
           </w:tcPr>
@@ -1738,7 +2167,7 @@
       <w:tr>
         <w:tc>
           <w:tcPr>
-            <w:tcW w:w="2204" w:type="dxa"/>
+            <w:tcW w:w="1480" w:type="dxa"/>
             <w:vMerge/>
             <w:vAlign w:val="center"/>
           </w:tcPr>
@@ -1746,7 +2175,7 @@
         </w:tc>
         <w:tc>
           <w:tcPr>
-            <w:tcW w:w="1113" w:type="dxa"/>
+            <w:tcW w:w="880" w:type="dxa"/>
             <w:vAlign w:val="center"/>
           </w:tcPr>
           <w:p>
@@ -1765,7 +2194,7 @@
         </w:tc>
         <w:tc>
           <w:tcPr>
-            <w:tcW w:w="1182" w:type="dxa"/>
+            <w:tcW w:w="895" w:type="dxa"/>
             <w:vMerge/>
             <w:vAlign w:val="center"/>
           </w:tcPr>
@@ -1773,7 +2202,7 @@
         </w:tc>
         <w:tc>
           <w:tcPr>
-            <w:tcW w:w="2159" w:type="dxa"/>
+            <w:tcW w:w="1407" w:type="dxa"/>
             <w:vAlign w:val="center"/>
           </w:tcPr>
           <w:p>
@@ -1792,7 +2221,7 @@
         </w:tc>
         <w:tc>
           <w:tcPr>
-            <w:tcW w:w="1275" w:type="dxa"/>
+            <w:tcW w:w="1245" w:type="dxa"/>
             <w:vMerge/>
             <w:vAlign w:val="center"/>
           </w:tcPr>
@@ -1800,7 +2229,28 @@
         </w:tc>
         <w:tc>
           <w:tcPr>
-            <w:tcW w:w="1803" w:type="dxa"/>
+            <w:tcW w:w="1601" w:type="dxa"/>
+          </w:tcPr>
+          <w:p>
+            <w:pPr>
+              <w:jc w:val="center"/>
+            </w:pPr>
+          </w:p>
+        </w:tc>
+        <w:tc>
+          <w:tcPr>
+            <w:tcW w:w="991" w:type="dxa"/>
+            <w:vMerge/>
+          </w:tcPr>
+          <w:p>
+            <w:pPr>
+              <w:jc w:val="center"/>
+            </w:pPr>
+          </w:p>
+        </w:tc>
+        <w:tc>
+          <w:tcPr>
+            <w:tcW w:w="1237" w:type="dxa"/>
             <w:vMerge/>
             <w:vAlign w:val="center"/>
           </w:tcPr>
@@ -1814,7 +2264,7 @@
       <w:tr>
         <w:tc>
           <w:tcPr>
-            <w:tcW w:w="2204" w:type="dxa"/>
+            <w:tcW w:w="1480" w:type="dxa"/>
             <w:vMerge w:val="restart"/>
             <w:shd w:val="clear" w:color="auto" w:fill="FBE4D5" w:themeFill="accent2" w:themeFillTint="33"/>
             <w:vAlign w:val="center"/>
@@ -1827,7 +2277,7 @@
         </w:tc>
         <w:tc>
           <w:tcPr>
-            <w:tcW w:w="1113" w:type="dxa"/>
+            <w:tcW w:w="880" w:type="dxa"/>
             <w:shd w:val="clear" w:color="auto" w:fill="FBE4D5" w:themeFill="accent2" w:themeFillTint="33"/>
             <w:vAlign w:val="center"/>
           </w:tcPr>
@@ -1859,7 +2309,7 @@
         </w:tc>
         <w:tc>
           <w:tcPr>
-            <w:tcW w:w="1182" w:type="dxa"/>
+            <w:tcW w:w="895" w:type="dxa"/>
             <w:vMerge w:val="restart"/>
             <w:shd w:val="clear" w:color="auto" w:fill="FBE4D5" w:themeFill="accent2" w:themeFillTint="33"/>
             <w:vAlign w:val="center"/>
@@ -1878,7 +2328,7 @@
         </w:tc>
         <w:tc>
           <w:tcPr>
-            <w:tcW w:w="2159" w:type="dxa"/>
+            <w:tcW w:w="1407" w:type="dxa"/>
             <w:shd w:val="clear" w:color="auto" w:fill="FBE4D5" w:themeFill="accent2" w:themeFillTint="33"/>
             <w:vAlign w:val="center"/>
           </w:tcPr>
@@ -1898,50 +2348,58 @@
         </w:tc>
         <w:tc>
           <w:tcPr>
-            <w:tcW w:w="1275" w:type="dxa"/>
-            <w:vMerge w:val="restart"/>
-            <w:shd w:val="clear" w:color="auto" w:fill="FBE4D5" w:themeFill="accent2" w:themeFillTint="33"/>
-            <w:vAlign w:val="center"/>
-          </w:tcPr>
-          <w:p>
-            <w:r>
-              <w:t>278,22</w:t>
-            </w:r>
-            <w:r>
-              <w:t xml:space="preserve"> </w:t>
-            </w:r>
-          </w:p>
-          <w:p>
-            <w:r>
-              <w:t>(-14,25</w:t>
-            </w:r>
-            <w:r>
-              <w:t>*</w:t>
-            </w:r>
-            <w:r>
-              <w:t>)</w:t>
-            </w:r>
-          </w:p>
-        </w:tc>
-        <w:tc>
-          <w:tcPr>
-            <w:tcW w:w="1803" w:type="dxa"/>
-            <w:vMerge w:val="restart"/>
-            <w:shd w:val="clear" w:color="auto" w:fill="FBE4D5" w:themeFill="accent2" w:themeFillTint="33"/>
-            <w:vAlign w:val="center"/>
-          </w:tcPr>
-          <w:p>
-            <w:pPr>
-              <w:jc w:val="center"/>
-            </w:pPr>
-            <w:r>
-              <w:t>2</w:t>
-            </w:r>
-            <w:r>
-              <w:t>’</w:t>
-            </w:r>
-            <w:r>
-              <w:t>278,22</w:t>
+            <w:tcW w:w="1245" w:type="dxa"/>
+            <w:vMerge w:val="restart"/>
+            <w:shd w:val="clear" w:color="auto" w:fill="FBE4D5" w:themeFill="accent2" w:themeFillTint="33"/>
+            <w:vAlign w:val="center"/>
+          </w:tcPr>
+          <w:p>
+            <w:r>
+              <w:t xml:space="preserve">278,22 </w:t>
+            </w:r>
+          </w:p>
+          <w:p>
+            <w:r>
+              <w:t>(-14,25*)</w:t>
+            </w:r>
+          </w:p>
+        </w:tc>
+        <w:tc>
+          <w:tcPr>
+            <w:tcW w:w="1601" w:type="dxa"/>
+            <w:shd w:val="clear" w:color="auto" w:fill="FBE4D5" w:themeFill="accent2" w:themeFillTint="33"/>
+          </w:tcPr>
+          <w:p>
+            <w:pPr>
+              <w:jc w:val="center"/>
+            </w:pPr>
+          </w:p>
+        </w:tc>
+        <w:tc>
+          <w:tcPr>
+            <w:tcW w:w="991" w:type="dxa"/>
+            <w:vMerge w:val="restart"/>
+            <w:shd w:val="clear" w:color="auto" w:fill="FBE4D5" w:themeFill="accent2" w:themeFillTint="33"/>
+          </w:tcPr>
+          <w:p>
+            <w:pPr>
+              <w:jc w:val="center"/>
+            </w:pPr>
+          </w:p>
+        </w:tc>
+        <w:tc>
+          <w:tcPr>
+            <w:tcW w:w="1237" w:type="dxa"/>
+            <w:vMerge w:val="restart"/>
+            <w:shd w:val="clear" w:color="auto" w:fill="FBE4D5" w:themeFill="accent2" w:themeFillTint="33"/>
+            <w:vAlign w:val="center"/>
+          </w:tcPr>
+          <w:p>
+            <w:pPr>
+              <w:jc w:val="center"/>
+            </w:pPr>
+            <w:r>
+              <w:t>2’278,22</w:t>
             </w:r>
           </w:p>
         </w:tc>
@@ -1949,7 +2407,7 @@
       <w:tr>
         <w:tc>
           <w:tcPr>
-            <w:tcW w:w="2204" w:type="dxa"/>
+            <w:tcW w:w="1480" w:type="dxa"/>
             <w:vMerge/>
             <w:shd w:val="clear" w:color="auto" w:fill="FBE4D5" w:themeFill="accent2" w:themeFillTint="33"/>
             <w:vAlign w:val="center"/>
@@ -1958,7 +2416,7 @@
         </w:tc>
         <w:tc>
           <w:tcPr>
-            <w:tcW w:w="1113" w:type="dxa"/>
+            <w:tcW w:w="880" w:type="dxa"/>
             <w:shd w:val="clear" w:color="auto" w:fill="FBE4D5" w:themeFill="accent2" w:themeFillTint="33"/>
             <w:vAlign w:val="center"/>
           </w:tcPr>
@@ -1990,7 +2448,7 @@
         </w:tc>
         <w:tc>
           <w:tcPr>
-            <w:tcW w:w="1182" w:type="dxa"/>
+            <w:tcW w:w="895" w:type="dxa"/>
             <w:vMerge/>
             <w:shd w:val="clear" w:color="auto" w:fill="FBE4D5" w:themeFill="accent2" w:themeFillTint="33"/>
             <w:vAlign w:val="center"/>
@@ -1999,7 +2457,7 @@
         </w:tc>
         <w:tc>
           <w:tcPr>
-            <w:tcW w:w="2159" w:type="dxa"/>
+            <w:tcW w:w="1407" w:type="dxa"/>
             <w:shd w:val="clear" w:color="auto" w:fill="FBE4D5" w:themeFill="accent2" w:themeFillTint="33"/>
             <w:vAlign w:val="center"/>
           </w:tcPr>
@@ -2019,25 +2477,13 @@
               <w:rPr>
                 <w:color w:val="4472C4" w:themeColor="accent1"/>
               </w:rPr>
-              <w:t xml:space="preserve"> (0</w:t>
-            </w:r>
-            <w:r>
-              <w:rPr>
-                <w:color w:val="4472C4" w:themeColor="accent1"/>
-              </w:rPr>
-              <w:t>*</w:t>
-            </w:r>
-            <w:r>
-              <w:rPr>
-                <w:color w:val="4472C4" w:themeColor="accent1"/>
-              </w:rPr>
-              <w:t>)</w:t>
-            </w:r>
-          </w:p>
-        </w:tc>
-        <w:tc>
-          <w:tcPr>
-            <w:tcW w:w="1275" w:type="dxa"/>
+              <w:t xml:space="preserve"> (0*)</w:t>
+            </w:r>
+          </w:p>
+        </w:tc>
+        <w:tc>
+          <w:tcPr>
+            <w:tcW w:w="1245" w:type="dxa"/>
             <w:vMerge/>
             <w:shd w:val="clear" w:color="auto" w:fill="FBE4D5" w:themeFill="accent2" w:themeFillTint="33"/>
             <w:vAlign w:val="center"/>
@@ -2046,7 +2492,30 @@
         </w:tc>
         <w:tc>
           <w:tcPr>
-            <w:tcW w:w="1803" w:type="dxa"/>
+            <w:tcW w:w="1601" w:type="dxa"/>
+            <w:shd w:val="clear" w:color="auto" w:fill="FBE4D5" w:themeFill="accent2" w:themeFillTint="33"/>
+          </w:tcPr>
+          <w:p>
+            <w:pPr>
+              <w:jc w:val="center"/>
+            </w:pPr>
+          </w:p>
+        </w:tc>
+        <w:tc>
+          <w:tcPr>
+            <w:tcW w:w="991" w:type="dxa"/>
+            <w:vMerge/>
+            <w:shd w:val="clear" w:color="auto" w:fill="FBE4D5" w:themeFill="accent2" w:themeFillTint="33"/>
+          </w:tcPr>
+          <w:p>
+            <w:pPr>
+              <w:jc w:val="center"/>
+            </w:pPr>
+          </w:p>
+        </w:tc>
+        <w:tc>
+          <w:tcPr>
+            <w:tcW w:w="1237" w:type="dxa"/>
             <w:vMerge/>
             <w:shd w:val="clear" w:color="auto" w:fill="FBE4D5" w:themeFill="accent2" w:themeFillTint="33"/>
             <w:vAlign w:val="center"/>
@@ -2061,7 +2530,7 @@
       <w:tr>
         <w:tc>
           <w:tcPr>
-            <w:tcW w:w="2204" w:type="dxa"/>
+            <w:tcW w:w="1480" w:type="dxa"/>
             <w:vMerge w:val="restart"/>
             <w:vAlign w:val="center"/>
           </w:tcPr>
@@ -2075,7 +2544,7 @@
         </w:tc>
         <w:tc>
           <w:tcPr>
-            <w:tcW w:w="1113" w:type="dxa"/>
+            <w:tcW w:w="880" w:type="dxa"/>
             <w:vAlign w:val="center"/>
           </w:tcPr>
           <w:p>
@@ -2106,7 +2575,7 @@
         </w:tc>
         <w:tc>
           <w:tcPr>
-            <w:tcW w:w="1182" w:type="dxa"/>
+            <w:tcW w:w="895" w:type="dxa"/>
             <w:vMerge w:val="restart"/>
             <w:vAlign w:val="center"/>
           </w:tcPr>
@@ -2118,7 +2587,7 @@
         </w:tc>
         <w:tc>
           <w:tcPr>
-            <w:tcW w:w="2159" w:type="dxa"/>
+            <w:tcW w:w="1407" w:type="dxa"/>
             <w:vAlign w:val="center"/>
           </w:tcPr>
           <w:p>
@@ -2137,40 +2606,49 @@
         </w:tc>
         <w:tc>
           <w:tcPr>
-            <w:tcW w:w="1275" w:type="dxa"/>
-            <w:vMerge w:val="restart"/>
-            <w:vAlign w:val="center"/>
-          </w:tcPr>
-          <w:p>
-            <w:r>
-              <w:t>3085,14 (1713,89</w:t>
-            </w:r>
-            <w:r>
-              <w:t>*</w:t>
-            </w:r>
-            <w:r>
-              <w:t>)</w:t>
-            </w:r>
-          </w:p>
-        </w:tc>
-        <w:tc>
-          <w:tcPr>
-            <w:tcW w:w="1803" w:type="dxa"/>
-            <w:vMerge w:val="restart"/>
-            <w:vAlign w:val="center"/>
-          </w:tcPr>
-          <w:p>
-            <w:pPr>
-              <w:jc w:val="center"/>
-            </w:pPr>
-            <w:r>
-              <w:t>3</w:t>
-            </w:r>
-            <w:r>
-              <w:t>’</w:t>
-            </w:r>
-            <w:r>
-              <w:t>575,14</w:t>
+            <w:tcW w:w="1245" w:type="dxa"/>
+            <w:vMerge w:val="restart"/>
+            <w:vAlign w:val="center"/>
+          </w:tcPr>
+          <w:p>
+            <w:r>
+              <w:t>3085,14 (1713,89*)</w:t>
+            </w:r>
+          </w:p>
+        </w:tc>
+        <w:tc>
+          <w:tcPr>
+            <w:tcW w:w="1601" w:type="dxa"/>
+          </w:tcPr>
+          <w:p>
+            <w:pPr>
+              <w:jc w:val="center"/>
+            </w:pPr>
+          </w:p>
+        </w:tc>
+        <w:tc>
+          <w:tcPr>
+            <w:tcW w:w="991" w:type="dxa"/>
+            <w:vMerge w:val="restart"/>
+          </w:tcPr>
+          <w:p>
+            <w:pPr>
+              <w:jc w:val="center"/>
+            </w:pPr>
+          </w:p>
+        </w:tc>
+        <w:tc>
+          <w:tcPr>
+            <w:tcW w:w="1237" w:type="dxa"/>
+            <w:vMerge w:val="restart"/>
+            <w:vAlign w:val="center"/>
+          </w:tcPr>
+          <w:p>
+            <w:pPr>
+              <w:jc w:val="center"/>
+            </w:pPr>
+            <w:r>
+              <w:t>3’575,14</w:t>
             </w:r>
           </w:p>
         </w:tc>
@@ -2178,7 +2656,7 @@
       <w:tr>
         <w:tc>
           <w:tcPr>
-            <w:tcW w:w="2204" w:type="dxa"/>
+            <w:tcW w:w="1480" w:type="dxa"/>
             <w:vMerge/>
             <w:vAlign w:val="center"/>
           </w:tcPr>
@@ -2186,7 +2664,7 @@
         </w:tc>
         <w:tc>
           <w:tcPr>
-            <w:tcW w:w="1113" w:type="dxa"/>
+            <w:tcW w:w="880" w:type="dxa"/>
             <w:vAlign w:val="center"/>
           </w:tcPr>
           <w:p>
@@ -2217,7 +2695,7 @@
         </w:tc>
         <w:tc>
           <w:tcPr>
-            <w:tcW w:w="1182" w:type="dxa"/>
+            <w:tcW w:w="895" w:type="dxa"/>
             <w:vMerge/>
             <w:vAlign w:val="center"/>
           </w:tcPr>
@@ -2225,7 +2703,7 @@
         </w:tc>
         <w:tc>
           <w:tcPr>
-            <w:tcW w:w="2159" w:type="dxa"/>
+            <w:tcW w:w="1407" w:type="dxa"/>
             <w:vAlign w:val="center"/>
           </w:tcPr>
           <w:p>
@@ -2268,7 +2746,7 @@
         </w:tc>
         <w:tc>
           <w:tcPr>
-            <w:tcW w:w="1275" w:type="dxa"/>
+            <w:tcW w:w="1245" w:type="dxa"/>
             <w:vMerge/>
             <w:vAlign w:val="center"/>
           </w:tcPr>
@@ -2276,7 +2754,28 @@
         </w:tc>
         <w:tc>
           <w:tcPr>
-            <w:tcW w:w="1803" w:type="dxa"/>
+            <w:tcW w:w="1601" w:type="dxa"/>
+          </w:tcPr>
+          <w:p>
+            <w:pPr>
+              <w:jc w:val="center"/>
+            </w:pPr>
+          </w:p>
+        </w:tc>
+        <w:tc>
+          <w:tcPr>
+            <w:tcW w:w="991" w:type="dxa"/>
+            <w:vMerge/>
+          </w:tcPr>
+          <w:p>
+            <w:pPr>
+              <w:jc w:val="center"/>
+            </w:pPr>
+          </w:p>
+        </w:tc>
+        <w:tc>
+          <w:tcPr>
+            <w:tcW w:w="1237" w:type="dxa"/>
             <w:vMerge/>
             <w:vAlign w:val="center"/>
           </w:tcPr>
@@ -2290,7 +2789,7 @@
       <w:tr>
         <w:tc>
           <w:tcPr>
-            <w:tcW w:w="2204" w:type="dxa"/>
+            <w:tcW w:w="1480" w:type="dxa"/>
             <w:vMerge w:val="restart"/>
             <w:shd w:val="clear" w:color="auto" w:fill="FBE4D5" w:themeFill="accent2" w:themeFillTint="33"/>
             <w:vAlign w:val="center"/>
@@ -2305,7 +2804,7 @@
         </w:tc>
         <w:tc>
           <w:tcPr>
-            <w:tcW w:w="1113" w:type="dxa"/>
+            <w:tcW w:w="880" w:type="dxa"/>
             <w:shd w:val="clear" w:color="auto" w:fill="FBE4D5" w:themeFill="accent2" w:themeFillTint="33"/>
             <w:vAlign w:val="center"/>
           </w:tcPr>
@@ -2325,7 +2824,7 @@
         </w:tc>
         <w:tc>
           <w:tcPr>
-            <w:tcW w:w="1182" w:type="dxa"/>
+            <w:tcW w:w="895" w:type="dxa"/>
             <w:vMerge w:val="restart"/>
             <w:shd w:val="clear" w:color="auto" w:fill="FBE4D5" w:themeFill="accent2" w:themeFillTint="33"/>
             <w:vAlign w:val="center"/>
@@ -2338,7 +2837,7 @@
         </w:tc>
         <w:tc>
           <w:tcPr>
-            <w:tcW w:w="2159" w:type="dxa"/>
+            <w:tcW w:w="1407" w:type="dxa"/>
             <w:shd w:val="clear" w:color="auto" w:fill="FBE4D5" w:themeFill="accent2" w:themeFillTint="33"/>
             <w:vAlign w:val="center"/>
           </w:tcPr>
@@ -2358,7 +2857,7 @@
         </w:tc>
         <w:tc>
           <w:tcPr>
-            <w:tcW w:w="1275" w:type="dxa"/>
+            <w:tcW w:w="1245" w:type="dxa"/>
             <w:vMerge w:val="restart"/>
             <w:shd w:val="clear" w:color="auto" w:fill="FBE4D5" w:themeFill="accent2" w:themeFillTint="33"/>
             <w:vAlign w:val="center"/>
@@ -2371,7 +2870,30 @@
         </w:tc>
         <w:tc>
           <w:tcPr>
-            <w:tcW w:w="1803" w:type="dxa"/>
+            <w:tcW w:w="1601" w:type="dxa"/>
+            <w:shd w:val="clear" w:color="auto" w:fill="FBE4D5" w:themeFill="accent2" w:themeFillTint="33"/>
+          </w:tcPr>
+          <w:p>
+            <w:pPr>
+              <w:jc w:val="center"/>
+            </w:pPr>
+          </w:p>
+        </w:tc>
+        <w:tc>
+          <w:tcPr>
+            <w:tcW w:w="991" w:type="dxa"/>
+            <w:vMerge w:val="restart"/>
+            <w:shd w:val="clear" w:color="auto" w:fill="FBE4D5" w:themeFill="accent2" w:themeFillTint="33"/>
+          </w:tcPr>
+          <w:p>
+            <w:pPr>
+              <w:jc w:val="center"/>
+            </w:pPr>
+          </w:p>
+        </w:tc>
+        <w:tc>
+          <w:tcPr>
+            <w:tcW w:w="1237" w:type="dxa"/>
             <w:vMerge w:val="restart"/>
             <w:shd w:val="clear" w:color="auto" w:fill="FBE4D5" w:themeFill="accent2" w:themeFillTint="33"/>
             <w:vAlign w:val="center"/>
@@ -2389,7 +2911,7 @@
       <w:tr>
         <w:tc>
           <w:tcPr>
-            <w:tcW w:w="2204" w:type="dxa"/>
+            <w:tcW w:w="1480" w:type="dxa"/>
             <w:vMerge/>
             <w:shd w:val="clear" w:color="auto" w:fill="FBE4D5" w:themeFill="accent2" w:themeFillTint="33"/>
             <w:vAlign w:val="center"/>
@@ -2398,7 +2920,7 @@
         </w:tc>
         <w:tc>
           <w:tcPr>
-            <w:tcW w:w="1113" w:type="dxa"/>
+            <w:tcW w:w="880" w:type="dxa"/>
             <w:shd w:val="clear" w:color="auto" w:fill="FBE4D5" w:themeFill="accent2" w:themeFillTint="33"/>
             <w:vAlign w:val="center"/>
           </w:tcPr>
@@ -2418,7 +2940,7 @@
         </w:tc>
         <w:tc>
           <w:tcPr>
-            <w:tcW w:w="1182" w:type="dxa"/>
+            <w:tcW w:w="895" w:type="dxa"/>
             <w:vMerge/>
             <w:shd w:val="clear" w:color="auto" w:fill="FBE4D5" w:themeFill="accent2" w:themeFillTint="33"/>
             <w:vAlign w:val="center"/>
@@ -2427,7 +2949,7 @@
         </w:tc>
         <w:tc>
           <w:tcPr>
-            <w:tcW w:w="2159" w:type="dxa"/>
+            <w:tcW w:w="1407" w:type="dxa"/>
             <w:shd w:val="clear" w:color="auto" w:fill="FBE4D5" w:themeFill="accent2" w:themeFillTint="33"/>
             <w:vAlign w:val="center"/>
           </w:tcPr>
@@ -2447,7 +2969,7 @@
         </w:tc>
         <w:tc>
           <w:tcPr>
-            <w:tcW w:w="1275" w:type="dxa"/>
+            <w:tcW w:w="1245" w:type="dxa"/>
             <w:vMerge/>
             <w:shd w:val="clear" w:color="auto" w:fill="FBE4D5" w:themeFill="accent2" w:themeFillTint="33"/>
             <w:vAlign w:val="center"/>
@@ -2456,7 +2978,30 @@
         </w:tc>
         <w:tc>
           <w:tcPr>
-            <w:tcW w:w="1803" w:type="dxa"/>
+            <w:tcW w:w="1601" w:type="dxa"/>
+            <w:shd w:val="clear" w:color="auto" w:fill="FBE4D5" w:themeFill="accent2" w:themeFillTint="33"/>
+          </w:tcPr>
+          <w:p>
+            <w:pPr>
+              <w:jc w:val="center"/>
+            </w:pPr>
+          </w:p>
+        </w:tc>
+        <w:tc>
+          <w:tcPr>
+            <w:tcW w:w="991" w:type="dxa"/>
+            <w:vMerge/>
+            <w:shd w:val="clear" w:color="auto" w:fill="FBE4D5" w:themeFill="accent2" w:themeFillTint="33"/>
+          </w:tcPr>
+          <w:p>
+            <w:pPr>
+              <w:jc w:val="center"/>
+            </w:pPr>
+          </w:p>
+        </w:tc>
+        <w:tc>
+          <w:tcPr>
+            <w:tcW w:w="1237" w:type="dxa"/>
             <w:vMerge/>
             <w:shd w:val="clear" w:color="auto" w:fill="FBE4D5" w:themeFill="accent2" w:themeFillTint="33"/>
             <w:vAlign w:val="center"/>
@@ -2471,7 +3016,7 @@
       <w:tr>
         <w:tc>
           <w:tcPr>
-            <w:tcW w:w="2204" w:type="dxa"/>
+            <w:tcW w:w="1480" w:type="dxa"/>
             <w:vMerge w:val="restart"/>
             <w:vAlign w:val="center"/>
           </w:tcPr>
@@ -2483,7 +3028,7 @@
         </w:tc>
         <w:tc>
           <w:tcPr>
-            <w:tcW w:w="1113" w:type="dxa"/>
+            <w:tcW w:w="880" w:type="dxa"/>
             <w:vAlign w:val="center"/>
           </w:tcPr>
           <w:p>
@@ -2514,7 +3059,7 @@
         </w:tc>
         <w:tc>
           <w:tcPr>
-            <w:tcW w:w="1182" w:type="dxa"/>
+            <w:tcW w:w="895" w:type="dxa"/>
             <w:vMerge w:val="restart"/>
             <w:vAlign w:val="center"/>
           </w:tcPr>
@@ -2526,7 +3071,7 @@
         </w:tc>
         <w:tc>
           <w:tcPr>
-            <w:tcW w:w="2159" w:type="dxa"/>
+            <w:tcW w:w="1407" w:type="dxa"/>
             <w:vAlign w:val="center"/>
           </w:tcPr>
           <w:p>
@@ -2545,7 +3090,7 @@
         </w:tc>
         <w:tc>
           <w:tcPr>
-            <w:tcW w:w="1275" w:type="dxa"/>
+            <w:tcW w:w="1245" w:type="dxa"/>
             <w:vMerge w:val="restart"/>
             <w:vAlign w:val="center"/>
           </w:tcPr>
@@ -2557,7 +3102,28 @@
         </w:tc>
         <w:tc>
           <w:tcPr>
-            <w:tcW w:w="1803" w:type="dxa"/>
+            <w:tcW w:w="1601" w:type="dxa"/>
+          </w:tcPr>
+          <w:p>
+            <w:pPr>
+              <w:jc w:val="center"/>
+            </w:pPr>
+          </w:p>
+        </w:tc>
+        <w:tc>
+          <w:tcPr>
+            <w:tcW w:w="991" w:type="dxa"/>
+            <w:vMerge w:val="restart"/>
+          </w:tcPr>
+          <w:p>
+            <w:pPr>
+              <w:jc w:val="center"/>
+            </w:pPr>
+          </w:p>
+        </w:tc>
+        <w:tc>
+          <w:tcPr>
+            <w:tcW w:w="1237" w:type="dxa"/>
             <w:vMerge w:val="restart"/>
             <w:vAlign w:val="center"/>
           </w:tcPr>
@@ -2574,7 +3140,7 @@
       <w:tr>
         <w:tc>
           <w:tcPr>
-            <w:tcW w:w="2204" w:type="dxa"/>
+            <w:tcW w:w="1480" w:type="dxa"/>
             <w:vMerge/>
             <w:vAlign w:val="center"/>
           </w:tcPr>
@@ -2582,7 +3148,7 @@
         </w:tc>
         <w:tc>
           <w:tcPr>
-            <w:tcW w:w="1113" w:type="dxa"/>
+            <w:tcW w:w="880" w:type="dxa"/>
             <w:vAlign w:val="center"/>
           </w:tcPr>
           <w:p>
@@ -2613,7 +3179,7 @@
         </w:tc>
         <w:tc>
           <w:tcPr>
-            <w:tcW w:w="1182" w:type="dxa"/>
+            <w:tcW w:w="895" w:type="dxa"/>
             <w:vMerge/>
             <w:vAlign w:val="center"/>
           </w:tcPr>
@@ -2621,7 +3187,7 @@
         </w:tc>
         <w:tc>
           <w:tcPr>
-            <w:tcW w:w="2159" w:type="dxa"/>
+            <w:tcW w:w="1407" w:type="dxa"/>
             <w:vAlign w:val="center"/>
           </w:tcPr>
           <w:p>
@@ -2640,7 +3206,7 @@
         </w:tc>
         <w:tc>
           <w:tcPr>
-            <w:tcW w:w="1275" w:type="dxa"/>
+            <w:tcW w:w="1245" w:type="dxa"/>
             <w:vMerge/>
             <w:vAlign w:val="center"/>
           </w:tcPr>
@@ -2648,7 +3214,28 @@
         </w:tc>
         <w:tc>
           <w:tcPr>
-            <w:tcW w:w="1803" w:type="dxa"/>
+            <w:tcW w:w="1601" w:type="dxa"/>
+          </w:tcPr>
+          <w:p>
+            <w:pPr>
+              <w:jc w:val="center"/>
+            </w:pPr>
+          </w:p>
+        </w:tc>
+        <w:tc>
+          <w:tcPr>
+            <w:tcW w:w="991" w:type="dxa"/>
+            <w:vMerge/>
+          </w:tcPr>
+          <w:p>
+            <w:pPr>
+              <w:jc w:val="center"/>
+            </w:pPr>
+          </w:p>
+        </w:tc>
+        <w:tc>
+          <w:tcPr>
+            <w:tcW w:w="1237" w:type="dxa"/>
             <w:vMerge/>
             <w:vAlign w:val="center"/>
           </w:tcPr>
@@ -2662,7 +3249,7 @@
       <w:tr>
         <w:tc>
           <w:tcPr>
-            <w:tcW w:w="2204" w:type="dxa"/>
+            <w:tcW w:w="1480" w:type="dxa"/>
             <w:vMerge w:val="restart"/>
             <w:shd w:val="clear" w:color="auto" w:fill="FBE4D5" w:themeFill="accent2" w:themeFillTint="33"/>
             <w:vAlign w:val="center"/>
@@ -2675,7 +3262,7 @@
         </w:tc>
         <w:tc>
           <w:tcPr>
-            <w:tcW w:w="1113" w:type="dxa"/>
+            <w:tcW w:w="880" w:type="dxa"/>
             <w:shd w:val="clear" w:color="auto" w:fill="FBE4D5" w:themeFill="accent2" w:themeFillTint="33"/>
             <w:vAlign w:val="center"/>
           </w:tcPr>
@@ -2707,7 +3294,7 @@
         </w:tc>
         <w:tc>
           <w:tcPr>
-            <w:tcW w:w="1182" w:type="dxa"/>
+            <w:tcW w:w="895" w:type="dxa"/>
             <w:vMerge w:val="restart"/>
             <w:shd w:val="clear" w:color="auto" w:fill="FBE4D5" w:themeFill="accent2" w:themeFillTint="33"/>
             <w:vAlign w:val="center"/>
@@ -2726,7 +3313,7 @@
         </w:tc>
         <w:tc>
           <w:tcPr>
-            <w:tcW w:w="2159" w:type="dxa"/>
+            <w:tcW w:w="1407" w:type="dxa"/>
             <w:shd w:val="clear" w:color="auto" w:fill="FBE4D5" w:themeFill="accent2" w:themeFillTint="33"/>
             <w:vAlign w:val="center"/>
           </w:tcPr>
@@ -2758,54 +3345,53 @@
         </w:tc>
         <w:tc>
           <w:tcPr>
-            <w:tcW w:w="1275" w:type="dxa"/>
-            <w:vMerge w:val="restart"/>
-            <w:shd w:val="clear" w:color="auto" w:fill="FBE4D5" w:themeFill="accent2" w:themeFillTint="33"/>
-            <w:vAlign w:val="center"/>
-          </w:tcPr>
-          <w:p>
-            <w:r>
-              <w:t>2</w:t>
-            </w:r>
-            <w:r>
-              <w:t>’</w:t>
-            </w:r>
-            <w:r>
-              <w:t>844,78 (1</w:t>
-            </w:r>
-            <w:r>
-              <w:t>’</w:t>
-            </w:r>
-            <w:r>
-              <w:t>268,25</w:t>
-            </w:r>
-            <w:r>
-              <w:t>*</w:t>
-            </w:r>
-            <w:r>
-              <w:t>)</w:t>
-            </w:r>
-          </w:p>
-        </w:tc>
-        <w:tc>
-          <w:tcPr>
-            <w:tcW w:w="1803" w:type="dxa"/>
-            <w:vMerge w:val="restart"/>
-            <w:shd w:val="clear" w:color="auto" w:fill="FBE4D5" w:themeFill="accent2" w:themeFillTint="33"/>
-            <w:vAlign w:val="center"/>
-          </w:tcPr>
-          <w:p>
-            <w:pPr>
-              <w:jc w:val="center"/>
-            </w:pPr>
-            <w:r>
-              <w:t>6</w:t>
-            </w:r>
-            <w:r>
-              <w:t>’</w:t>
-            </w:r>
-            <w:r>
-              <w:t>774,78</w:t>
+            <w:tcW w:w="1245" w:type="dxa"/>
+            <w:vMerge w:val="restart"/>
+            <w:shd w:val="clear" w:color="auto" w:fill="FBE4D5" w:themeFill="accent2" w:themeFillTint="33"/>
+            <w:vAlign w:val="center"/>
+          </w:tcPr>
+          <w:p>
+            <w:r>
+              <w:t>2’844,78 (1’268,25*)</w:t>
+            </w:r>
+          </w:p>
+        </w:tc>
+        <w:tc>
+          <w:tcPr>
+            <w:tcW w:w="1601" w:type="dxa"/>
+            <w:shd w:val="clear" w:color="auto" w:fill="FBE4D5" w:themeFill="accent2" w:themeFillTint="33"/>
+          </w:tcPr>
+          <w:p>
+            <w:pPr>
+              <w:jc w:val="center"/>
+            </w:pPr>
+          </w:p>
+        </w:tc>
+        <w:tc>
+          <w:tcPr>
+            <w:tcW w:w="991" w:type="dxa"/>
+            <w:vMerge w:val="restart"/>
+            <w:shd w:val="clear" w:color="auto" w:fill="FBE4D5" w:themeFill="accent2" w:themeFillTint="33"/>
+          </w:tcPr>
+          <w:p>
+            <w:pPr>
+              <w:jc w:val="center"/>
+            </w:pPr>
+          </w:p>
+        </w:tc>
+        <w:tc>
+          <w:tcPr>
+            <w:tcW w:w="1237" w:type="dxa"/>
+            <w:vMerge w:val="restart"/>
+            <w:shd w:val="clear" w:color="auto" w:fill="FBE4D5" w:themeFill="accent2" w:themeFillTint="33"/>
+            <w:vAlign w:val="center"/>
+          </w:tcPr>
+          <w:p>
+            <w:pPr>
+              <w:jc w:val="center"/>
+            </w:pPr>
+            <w:r>
+              <w:t>6’774,78</w:t>
             </w:r>
           </w:p>
         </w:tc>
@@ -2813,7 +3399,7 @@
       <w:tr>
         <w:tc>
           <w:tcPr>
-            <w:tcW w:w="2204" w:type="dxa"/>
+            <w:tcW w:w="1480" w:type="dxa"/>
             <w:vMerge/>
             <w:shd w:val="clear" w:color="auto" w:fill="FBE4D5" w:themeFill="accent2" w:themeFillTint="33"/>
             <w:vAlign w:val="center"/>
@@ -2822,7 +3408,7 @@
         </w:tc>
         <w:tc>
           <w:tcPr>
-            <w:tcW w:w="1113" w:type="dxa"/>
+            <w:tcW w:w="880" w:type="dxa"/>
             <w:shd w:val="clear" w:color="auto" w:fill="FBE4D5" w:themeFill="accent2" w:themeFillTint="33"/>
             <w:vAlign w:val="center"/>
           </w:tcPr>
@@ -2854,22 +3440,22 @@
         </w:tc>
         <w:tc>
           <w:tcPr>
-            <w:tcW w:w="1182" w:type="dxa"/>
-            <w:vMerge/>
-            <w:shd w:val="clear" w:color="auto" w:fill="FBE4D5" w:themeFill="accent2" w:themeFillTint="33"/>
-            <w:vAlign w:val="center"/>
-          </w:tcPr>
-          <w:p>
-            <w:pPr>
-              <w:rPr>
-                <w:color w:val="4472C4" w:themeColor="accent1"/>
-              </w:rPr>
-            </w:pPr>
-          </w:p>
-        </w:tc>
-        <w:tc>
-          <w:tcPr>
-            <w:tcW w:w="2159" w:type="dxa"/>
+            <w:tcW w:w="895" w:type="dxa"/>
+            <w:vMerge/>
+            <w:shd w:val="clear" w:color="auto" w:fill="FBE4D5" w:themeFill="accent2" w:themeFillTint="33"/>
+            <w:vAlign w:val="center"/>
+          </w:tcPr>
+          <w:p>
+            <w:pPr>
+              <w:rPr>
+                <w:color w:val="4472C4" w:themeColor="accent1"/>
+              </w:rPr>
+            </w:pPr>
+          </w:p>
+        </w:tc>
+        <w:tc>
+          <w:tcPr>
+            <w:tcW w:w="1407" w:type="dxa"/>
             <w:shd w:val="clear" w:color="auto" w:fill="FBE4D5" w:themeFill="accent2" w:themeFillTint="33"/>
             <w:vAlign w:val="center"/>
           </w:tcPr>
@@ -2925,7 +3511,7 @@
         </w:tc>
         <w:tc>
           <w:tcPr>
-            <w:tcW w:w="1275" w:type="dxa"/>
+            <w:tcW w:w="1245" w:type="dxa"/>
             <w:vMerge/>
             <w:shd w:val="clear" w:color="auto" w:fill="FBE4D5" w:themeFill="accent2" w:themeFillTint="33"/>
             <w:vAlign w:val="center"/>
@@ -2934,7 +3520,30 @@
         </w:tc>
         <w:tc>
           <w:tcPr>
-            <w:tcW w:w="1803" w:type="dxa"/>
+            <w:tcW w:w="1601" w:type="dxa"/>
+            <w:shd w:val="clear" w:color="auto" w:fill="FBE4D5" w:themeFill="accent2" w:themeFillTint="33"/>
+          </w:tcPr>
+          <w:p>
+            <w:pPr>
+              <w:jc w:val="center"/>
+            </w:pPr>
+          </w:p>
+        </w:tc>
+        <w:tc>
+          <w:tcPr>
+            <w:tcW w:w="991" w:type="dxa"/>
+            <w:vMerge/>
+            <w:shd w:val="clear" w:color="auto" w:fill="FBE4D5" w:themeFill="accent2" w:themeFillTint="33"/>
+          </w:tcPr>
+          <w:p>
+            <w:pPr>
+              <w:jc w:val="center"/>
+            </w:pPr>
+          </w:p>
+        </w:tc>
+        <w:tc>
+          <w:tcPr>
+            <w:tcW w:w="1237" w:type="dxa"/>
             <w:vMerge/>
             <w:shd w:val="clear" w:color="auto" w:fill="FBE4D5" w:themeFill="accent2" w:themeFillTint="33"/>
             <w:vAlign w:val="center"/>
@@ -2949,7 +3558,7 @@
       <w:tr>
         <w:tc>
           <w:tcPr>
-            <w:tcW w:w="2204" w:type="dxa"/>
+            <w:tcW w:w="1480" w:type="dxa"/>
             <w:vMerge w:val="restart"/>
             <w:shd w:val="clear" w:color="auto" w:fill="F4B083" w:themeFill="accent2" w:themeFillTint="99"/>
             <w:vAlign w:val="center"/>
@@ -2972,7 +3581,7 @@
         </w:tc>
         <w:tc>
           <w:tcPr>
-            <w:tcW w:w="1113" w:type="dxa"/>
+            <w:tcW w:w="880" w:type="dxa"/>
             <w:shd w:val="clear" w:color="auto" w:fill="F4B083" w:themeFill="accent2" w:themeFillTint="99"/>
             <w:vAlign w:val="center"/>
           </w:tcPr>
@@ -2996,7 +3605,7 @@
         </w:tc>
         <w:tc>
           <w:tcPr>
-            <w:tcW w:w="1182" w:type="dxa"/>
+            <w:tcW w:w="895" w:type="dxa"/>
             <w:vMerge w:val="restart"/>
             <w:shd w:val="clear" w:color="auto" w:fill="F4B083" w:themeFill="accent2" w:themeFillTint="99"/>
             <w:vAlign w:val="center"/>
@@ -3033,7 +3642,7 @@
         </w:tc>
         <w:tc>
           <w:tcPr>
-            <w:tcW w:w="2159" w:type="dxa"/>
+            <w:tcW w:w="1407" w:type="dxa"/>
             <w:shd w:val="clear" w:color="auto" w:fill="F4B083" w:themeFill="accent2" w:themeFillTint="99"/>
             <w:vAlign w:val="center"/>
           </w:tcPr>
@@ -3049,7 +3658,7 @@
               <w:rPr>
                 <w:b/>
                 <w:bCs/>
-                <w:color w:val="4472C4" w:themeColor="accent1"/>
+                <w:color w:val="FF0000"/>
               </w:rPr>
               <w:t>3701,85</w:t>
             </w:r>
@@ -3057,7 +3666,7 @@
         </w:tc>
         <w:tc>
           <w:tcPr>
-            <w:tcW w:w="1275" w:type="dxa"/>
+            <w:tcW w:w="1245" w:type="dxa"/>
             <w:vMerge w:val="restart"/>
             <w:shd w:val="clear" w:color="auto" w:fill="F4B083" w:themeFill="accent2" w:themeFillTint="99"/>
             <w:vAlign w:val="center"/>
@@ -3080,10 +3689,8 @@
         </w:tc>
         <w:tc>
           <w:tcPr>
-            <w:tcW w:w="1803" w:type="dxa"/>
-            <w:vMerge w:val="restart"/>
+            <w:tcW w:w="1601" w:type="dxa"/>
             <w:shd w:val="clear" w:color="auto" w:fill="F4B083" w:themeFill="accent2" w:themeFillTint="99"/>
-            <w:vAlign w:val="center"/>
           </w:tcPr>
           <w:p>
             <w:pPr>
@@ -3093,11 +3700,44 @@
                 <w:bCs/>
               </w:rPr>
             </w:pPr>
-            <w:r>
+          </w:p>
+        </w:tc>
+        <w:tc>
+          <w:tcPr>
+            <w:tcW w:w="991" w:type="dxa"/>
+            <w:vMerge w:val="restart"/>
+            <w:shd w:val="clear" w:color="auto" w:fill="F4B083" w:themeFill="accent2" w:themeFillTint="99"/>
+          </w:tcPr>
+          <w:p>
+            <w:pPr>
+              <w:jc w:val="center"/>
               <w:rPr>
                 <w:b/>
                 <w:bCs/>
               </w:rPr>
+            </w:pPr>
+          </w:p>
+        </w:tc>
+        <w:tc>
+          <w:tcPr>
+            <w:tcW w:w="1237" w:type="dxa"/>
+            <w:vMerge w:val="restart"/>
+            <w:shd w:val="clear" w:color="auto" w:fill="F4B083" w:themeFill="accent2" w:themeFillTint="99"/>
+            <w:vAlign w:val="center"/>
+          </w:tcPr>
+          <w:p>
+            <w:pPr>
+              <w:jc w:val="center"/>
+              <w:rPr>
+                <w:b/>
+                <w:bCs/>
+              </w:rPr>
+            </w:pPr>
+            <w:r>
+              <w:rPr>
+                <w:b/>
+                <w:bCs/>
+              </w:rPr>
               <w:t>18’537,98</w:t>
             </w:r>
           </w:p>
@@ -3106,7 +3746,7 @@
       <w:tr>
         <w:tc>
           <w:tcPr>
-            <w:tcW w:w="2204" w:type="dxa"/>
+            <w:tcW w:w="1480" w:type="dxa"/>
             <w:vMerge/>
             <w:shd w:val="clear" w:color="auto" w:fill="F4B083" w:themeFill="accent2" w:themeFillTint="99"/>
             <w:vAlign w:val="center"/>
@@ -3122,7 +3762,7 @@
         </w:tc>
         <w:tc>
           <w:tcPr>
-            <w:tcW w:w="1113" w:type="dxa"/>
+            <w:tcW w:w="880" w:type="dxa"/>
             <w:shd w:val="clear" w:color="auto" w:fill="F4B083" w:themeFill="accent2" w:themeFillTint="99"/>
             <w:vAlign w:val="center"/>
           </w:tcPr>
@@ -3146,7 +3786,7 @@
         </w:tc>
         <w:tc>
           <w:tcPr>
-            <w:tcW w:w="1182" w:type="dxa"/>
+            <w:tcW w:w="895" w:type="dxa"/>
             <w:vMerge/>
             <w:shd w:val="clear" w:color="auto" w:fill="F4B083" w:themeFill="accent2" w:themeFillTint="99"/>
             <w:vAlign w:val="center"/>
@@ -3163,7 +3803,7 @@
         </w:tc>
         <w:tc>
           <w:tcPr>
-            <w:tcW w:w="2159" w:type="dxa"/>
+            <w:tcW w:w="1407" w:type="dxa"/>
             <w:shd w:val="clear" w:color="auto" w:fill="F4B083" w:themeFill="accent2" w:themeFillTint="99"/>
             <w:vAlign w:val="center"/>
           </w:tcPr>
@@ -3187,7 +3827,7 @@
         </w:tc>
         <w:tc>
           <w:tcPr>
-            <w:tcW w:w="1275" w:type="dxa"/>
+            <w:tcW w:w="1245" w:type="dxa"/>
             <w:vMerge/>
             <w:shd w:val="clear" w:color="auto" w:fill="F4B083" w:themeFill="accent2" w:themeFillTint="99"/>
             <w:vAlign w:val="center"/>
@@ -3203,7 +3843,38 @@
         </w:tc>
         <w:tc>
           <w:tcPr>
-            <w:tcW w:w="1803" w:type="dxa"/>
+            <w:tcW w:w="1601" w:type="dxa"/>
+            <w:shd w:val="clear" w:color="auto" w:fill="F4B083" w:themeFill="accent2" w:themeFillTint="99"/>
+          </w:tcPr>
+          <w:p>
+            <w:pPr>
+              <w:jc w:val="center"/>
+              <w:rPr>
+                <w:b/>
+                <w:bCs/>
+              </w:rPr>
+            </w:pPr>
+          </w:p>
+        </w:tc>
+        <w:tc>
+          <w:tcPr>
+            <w:tcW w:w="991" w:type="dxa"/>
+            <w:vMerge/>
+            <w:shd w:val="clear" w:color="auto" w:fill="F4B083" w:themeFill="accent2" w:themeFillTint="99"/>
+          </w:tcPr>
+          <w:p>
+            <w:pPr>
+              <w:jc w:val="center"/>
+              <w:rPr>
+                <w:b/>
+                <w:bCs/>
+              </w:rPr>
+            </w:pPr>
+          </w:p>
+        </w:tc>
+        <w:tc>
+          <w:tcPr>
+            <w:tcW w:w="1237" w:type="dxa"/>
             <w:vMerge/>
             <w:shd w:val="clear" w:color="auto" w:fill="F4B083" w:themeFill="accent2" w:themeFillTint="99"/>
             <w:vAlign w:val="center"/>
@@ -5870,7 +6541,7 @@
 </file>
 
 <file path=word/numbering.xml><?xml version="1.0" encoding="utf-8"?>
-<w:numbering xmlns:wpc="http://schemas.microsoft.com/office/word/2010/wordprocessingCanvas" xmlns:cx="http://schemas.microsoft.com/office/drawing/2014/chartex" xmlns:cx1="http://schemas.microsoft.com/office/drawing/2015/9/8/chartex" xmlns:cx2="http://schemas.microsoft.com/office/drawing/2015/10/21/chartex" xmlns:cx3="http://schemas.microsoft.com/office/drawing/2016/5/9/chartex" xmlns:cx4="http://schemas.microsoft.com/office/drawing/2016/5/10/chartex" xmlns:cx5="http://schemas.microsoft.com/office/drawing/2016/5/11/chartex" xmlns:cx6="http://schemas.microsoft.com/office/drawing/2016/5/12/chartex" xmlns:cx7="http://schemas.microsoft.com/office/drawing/2016/5/13/chartex" xmlns:cx8="http://schemas.microsoft.com/office/drawing/2016/5/14/chartex" xmlns:mc="http://schemas.openxmlformats.org/markup-compatibility/2006" xmlns:aink="http://schemas.microsoft.com/office/drawing/2016/ink" xmlns:am3d="http://schemas.microsoft.com/office/drawing/2017/model3d" xmlns:o="urn:schemas-microsoft-com:office:office" xmlns:oel="http://schemas.microsoft.com/office/2019/extlst" xmlns:r="http://schemas.openxmlformats.org/officeDocument/2006/relationships" xmlns:m="http://schemas.openxmlformats.org/officeDocument/2006/math" xmlns:v="urn:schemas-microsoft-com:vml" xmlns:wp14="http://schemas.microsoft.com/office/word/2010/wordprocessingDrawing" xmlns:wp="http://schemas.openxmlformats.org/drawingml/2006/wordprocessingDrawing" xmlns:w10="urn:schemas-microsoft-com:office:word" xmlns:w="http://schemas.openxmlformats.org/wordprocessingml/2006/main" xmlns:w14="http://schemas.microsoft.com/office/word/2010/wordml" xmlns:w15="http://schemas.microsoft.com/office/word/2012/wordml" xmlns:w16cex="http://schemas.microsoft.com/office/word/2018/wordml/cex" xmlns:w16cid="http://schemas.microsoft.com/office/word/2016/wordml/cid" xmlns:w16="http://schemas.microsoft.com/office/word/2018/wordml" xmlns:w16sdtdh="http://schemas.microsoft.com/office/word/2020/wordml/sdtdatahash" xmlns:w16se="http://schemas.microsoft.com/office/word/2015/wordml/symex" xmlns:wpg="http://schemas.microsoft.com/office/word/2010/wordprocessingGroup" xmlns:wpi="http://schemas.microsoft.com/office/word/2010/wordprocessingInk" xmlns:wne="http://schemas.microsoft.com/office/word/2006/wordml" xmlns:wps="http://schemas.microsoft.com/office/word/2010/wordprocessingShape" mc:Ignorable="w14 w15 w16se w16cid w16 w16cex w16sdtdh wp14">
+<w:numbering xmlns:wpc="http://schemas.microsoft.com/office/word/2010/wordprocessingCanvas" xmlns:cx="http://schemas.microsoft.com/office/drawing/2014/chartex" xmlns:cx1="http://schemas.microsoft.com/office/drawing/2015/9/8/chartex" xmlns:cx2="http://schemas.microsoft.com/office/drawing/2015/10/21/chartex" xmlns:cx3="http://schemas.microsoft.com/office/drawing/2016/5/9/chartex" xmlns:cx4="http://schemas.microsoft.com/office/drawing/2016/5/10/chartex" xmlns:cx5="http://schemas.microsoft.com/office/drawing/2016/5/11/chartex" xmlns:cx6="http://schemas.microsoft.com/office/drawing/2016/5/12/chartex" xmlns:cx7="http://schemas.microsoft.com/office/drawing/2016/5/13/chartex" xmlns:cx8="http://schemas.microsoft.com/office/drawing/2016/5/14/chartex" xmlns:mc="http://schemas.openxmlformats.org/markup-compatibility/2006" xmlns:aink="http://schemas.microsoft.com/office/drawing/2016/ink" xmlns:am3d="http://schemas.microsoft.com/office/drawing/2017/model3d" xmlns:o="urn:schemas-microsoft-com:office:office" xmlns:oel="http://schemas.microsoft.com/office/2019/extlst" xmlns:r="http://schemas.openxmlformats.org/officeDocument/2006/relationships" xmlns:m="http://schemas.openxmlformats.org/officeDocument/2006/math" xmlns:v="urn:schemas-microsoft-com:vml" xmlns:wp14="http://schemas.microsoft.com/office/word/2010/wordprocessingDrawing" xmlns:wp="http://schemas.openxmlformats.org/drawingml/2006/wordprocessingDrawing" xmlns:w10="urn:schemas-microsoft-com:office:word" xmlns:w="http://schemas.openxmlformats.org/wordprocessingml/2006/main" xmlns:w14="http://schemas.microsoft.com/office/word/2010/wordml" xmlns:w15="http://schemas.microsoft.com/office/word/2012/wordml" xmlns:w16cex="http://schemas.microsoft.com/office/word/2018/wordml/cex" xmlns:w16cid="http://schemas.microsoft.com/office/word/2016/wordml/cid" xmlns:w16="http://schemas.microsoft.com/office/word/2018/wordml" xmlns:w16du="http://schemas.microsoft.com/office/word/2023/wordml/word16du" xmlns:w16sdtdh="http://schemas.microsoft.com/office/word/2020/wordml/sdtdatahash" xmlns:w16se="http://schemas.microsoft.com/office/word/2015/wordml/symex" xmlns:wpg="http://schemas.microsoft.com/office/word/2010/wordprocessingGroup" xmlns:wpi="http://schemas.microsoft.com/office/word/2010/wordprocessingInk" xmlns:wne="http://schemas.microsoft.com/office/word/2006/wordml" xmlns:wps="http://schemas.microsoft.com/office/word/2010/wordprocessingShape" mc:Ignorable="w14 w15 w16se w16cid w16 w16cex w16sdtdh wp14">
   <w:abstractNum w:abstractNumId="0" w15:restartNumberingAfterBreak="0">
     <w:nsid w:val="052F0B0D"/>
     <w:multiLevelType w:val="hybridMultilevel"/>

</xml_diff>

<commit_message>
Modification document deuxième quadri-mestre
</commit_message>
<xml_diff>
--- a/2 - Bilans/2022-2023/Bilan_Deuxieme_Quadrimestre.docx
+++ b/2 - Bilans/2022-2023/Bilan_Deuxieme_Quadrimestre.docx
@@ -1,6 +1,6 @@
 
 <file path=word/document.xml><?xml version="1.0" encoding="utf-8"?>
-<w:document xmlns:wpc="http://schemas.microsoft.com/office/word/2010/wordprocessingCanvas" xmlns:cx="http://schemas.microsoft.com/office/drawing/2014/chartex" xmlns:cx1="http://schemas.microsoft.com/office/drawing/2015/9/8/chartex" xmlns:cx2="http://schemas.microsoft.com/office/drawing/2015/10/21/chartex" xmlns:cx3="http://schemas.microsoft.com/office/drawing/2016/5/9/chartex" xmlns:cx4="http://schemas.microsoft.com/office/drawing/2016/5/10/chartex" xmlns:cx5="http://schemas.microsoft.com/office/drawing/2016/5/11/chartex" xmlns:cx6="http://schemas.microsoft.com/office/drawing/2016/5/12/chartex" xmlns:cx7="http://schemas.microsoft.com/office/drawing/2016/5/13/chartex" xmlns:cx8="http://schemas.microsoft.com/office/drawing/2016/5/14/chartex" xmlns:mc="http://schemas.openxmlformats.org/markup-compatibility/2006" xmlns:aink="http://schemas.microsoft.com/office/drawing/2016/ink" xmlns:am3d="http://schemas.microsoft.com/office/drawing/2017/model3d" xmlns:o="urn:schemas-microsoft-com:office:office" xmlns:oel="http://schemas.microsoft.com/office/2019/extlst" xmlns:r="http://schemas.openxmlformats.org/officeDocument/2006/relationships" xmlns:m="http://schemas.openxmlformats.org/officeDocument/2006/math" xmlns:v="urn:schemas-microsoft-com:vml" xmlns:wp14="http://schemas.microsoft.com/office/word/2010/wordprocessingDrawing" xmlns:wp="http://schemas.openxmlformats.org/drawingml/2006/wordprocessingDrawing" xmlns:w10="urn:schemas-microsoft-com:office:word" xmlns:w="http://schemas.openxmlformats.org/wordprocessingml/2006/main" xmlns:w14="http://schemas.microsoft.com/office/word/2010/wordml" xmlns:w15="http://schemas.microsoft.com/office/word/2012/wordml" xmlns:w16cex="http://schemas.microsoft.com/office/word/2018/wordml/cex" xmlns:w16cid="http://schemas.microsoft.com/office/word/2016/wordml/cid" xmlns:w16="http://schemas.microsoft.com/office/word/2018/wordml" xmlns:w16du="http://schemas.microsoft.com/office/word/2023/wordml/word16du" xmlns:w16sdtdh="http://schemas.microsoft.com/office/word/2020/wordml/sdtdatahash" xmlns:w16se="http://schemas.microsoft.com/office/word/2015/wordml/symex" xmlns:wpg="http://schemas.microsoft.com/office/word/2010/wordprocessingGroup" xmlns:wpi="http://schemas.microsoft.com/office/word/2010/wordprocessingInk" xmlns:wne="http://schemas.microsoft.com/office/word/2006/wordml" xmlns:wps="http://schemas.microsoft.com/office/word/2010/wordprocessingShape" mc:Ignorable="w14 w15 w16se w16cid w16 w16cex w16sdtdh wp14">
+<w:document xmlns:wpc="http://schemas.microsoft.com/office/word/2010/wordprocessingCanvas" xmlns:cx="http://schemas.microsoft.com/office/drawing/2014/chartex" xmlns:cx1="http://schemas.microsoft.com/office/drawing/2015/9/8/chartex" xmlns:cx2="http://schemas.microsoft.com/office/drawing/2015/10/21/chartex" xmlns:cx3="http://schemas.microsoft.com/office/drawing/2016/5/9/chartex" xmlns:cx4="http://schemas.microsoft.com/office/drawing/2016/5/10/chartex" xmlns:cx5="http://schemas.microsoft.com/office/drawing/2016/5/11/chartex" xmlns:cx6="http://schemas.microsoft.com/office/drawing/2016/5/12/chartex" xmlns:cx7="http://schemas.microsoft.com/office/drawing/2016/5/13/chartex" xmlns:cx8="http://schemas.microsoft.com/office/drawing/2016/5/14/chartex" xmlns:mc="http://schemas.openxmlformats.org/markup-compatibility/2006" xmlns:aink="http://schemas.microsoft.com/office/drawing/2016/ink" xmlns:am3d="http://schemas.microsoft.com/office/drawing/2017/model3d" xmlns:o="urn:schemas-microsoft-com:office:office" xmlns:oel="http://schemas.microsoft.com/office/2019/extlst" xmlns:r="http://schemas.openxmlformats.org/officeDocument/2006/relationships" xmlns:m="http://schemas.openxmlformats.org/officeDocument/2006/math" xmlns:v="urn:schemas-microsoft-com:vml" xmlns:wp14="http://schemas.microsoft.com/office/word/2010/wordprocessingDrawing" xmlns:wp="http://schemas.openxmlformats.org/drawingml/2006/wordprocessingDrawing" xmlns:w10="urn:schemas-microsoft-com:office:word" xmlns:w="http://schemas.openxmlformats.org/wordprocessingml/2006/main" xmlns:w14="http://schemas.microsoft.com/office/word/2010/wordml" xmlns:w15="http://schemas.microsoft.com/office/word/2012/wordml" xmlns:w16cex="http://schemas.microsoft.com/office/word/2018/wordml/cex" xmlns:w16cid="http://schemas.microsoft.com/office/word/2016/wordml/cid" xmlns:w16="http://schemas.microsoft.com/office/word/2018/wordml" xmlns:w16sdtdh="http://schemas.microsoft.com/office/word/2020/wordml/sdtdatahash" xmlns:w16se="http://schemas.microsoft.com/office/word/2015/wordml/symex" xmlns:wpg="http://schemas.microsoft.com/office/word/2010/wordprocessingGroup" xmlns:wpi="http://schemas.microsoft.com/office/word/2010/wordprocessingInk" xmlns:wne="http://schemas.microsoft.com/office/word/2006/wordml" xmlns:wps="http://schemas.microsoft.com/office/word/2010/wordprocessingShape" mc:Ignorable="w14 w15 w16se w16cid w16 w16cex w16sdtdh wp14">
   <w:body>
     <w:tbl>
       <w:tblPr>
@@ -140,14 +140,7 @@
                 <w:b/>
                 <w:bCs/>
               </w:rPr>
-              <w:t xml:space="preserve"> (</w:t>
-            </w:r>
-            <w:r>
-              <w:rPr>
-                <w:b/>
-                <w:bCs/>
-              </w:rPr>
-              <w:t>2</w:t>
+              <w:t xml:space="preserve"> (2</w:t>
             </w:r>
             <w:r>
               <w:rPr>
@@ -3908,7 +3901,115 @@
           <w:sz w:val="32"/>
           <w:szCs w:val="32"/>
         </w:rPr>
-        <w:t xml:space="preserve">Bilan Premier Quadrimestre (01.09.22-31.12.22) – Pôles d’activité </w:t>
+        <w:t xml:space="preserve">Bilan </w:t>
+      </w:r>
+      <w:r>
+        <w:rPr>
+          <w:b/>
+          <w:bCs/>
+          <w:sz w:val="32"/>
+          <w:szCs w:val="32"/>
+        </w:rPr>
+        <w:t>Deuxième</w:t>
+      </w:r>
+      <w:r>
+        <w:rPr>
+          <w:b/>
+          <w:bCs/>
+          <w:sz w:val="32"/>
+          <w:szCs w:val="32"/>
+        </w:rPr>
+        <w:t xml:space="preserve"> Quadrimestre (01.</w:t>
+      </w:r>
+      <w:r>
+        <w:rPr>
+          <w:b/>
+          <w:bCs/>
+          <w:sz w:val="32"/>
+          <w:szCs w:val="32"/>
+        </w:rPr>
+        <w:t>01</w:t>
+      </w:r>
+      <w:r>
+        <w:rPr>
+          <w:b/>
+          <w:bCs/>
+          <w:sz w:val="32"/>
+          <w:szCs w:val="32"/>
+        </w:rPr>
+        <w:t>.2</w:t>
+      </w:r>
+      <w:r>
+        <w:rPr>
+          <w:b/>
+          <w:bCs/>
+          <w:sz w:val="32"/>
+          <w:szCs w:val="32"/>
+        </w:rPr>
+        <w:t>3</w:t>
+      </w:r>
+      <w:r>
+        <w:rPr>
+          <w:b/>
+          <w:bCs/>
+          <w:sz w:val="32"/>
+          <w:szCs w:val="32"/>
+        </w:rPr>
+        <w:t>-3</w:t>
+      </w:r>
+      <w:r>
+        <w:rPr>
+          <w:b/>
+          <w:bCs/>
+          <w:sz w:val="32"/>
+          <w:szCs w:val="32"/>
+        </w:rPr>
+        <w:t>0</w:t>
+      </w:r>
+      <w:r>
+        <w:rPr>
+          <w:b/>
+          <w:bCs/>
+          <w:sz w:val="32"/>
+          <w:szCs w:val="32"/>
+        </w:rPr>
+        <w:t>.</w:t>
+      </w:r>
+      <w:r>
+        <w:rPr>
+          <w:b/>
+          <w:bCs/>
+          <w:sz w:val="32"/>
+          <w:szCs w:val="32"/>
+        </w:rPr>
+        <w:t>04</w:t>
+      </w:r>
+      <w:r>
+        <w:rPr>
+          <w:b/>
+          <w:bCs/>
+          <w:sz w:val="32"/>
+          <w:szCs w:val="32"/>
+        </w:rPr>
+        <w:t>.2</w:t>
+      </w:r>
+      <w:r>
+        <w:rPr>
+          <w:b/>
+          <w:bCs/>
+          <w:sz w:val="32"/>
+          <w:szCs w:val="32"/>
+        </w:rPr>
+        <w:t>3</w:t>
+      </w:r>
+      <w:r>
+        <w:rPr>
+          <w:b/>
+          <w:bCs/>
+          <w:sz w:val="32"/>
+          <w:szCs w:val="32"/>
+        </w:rPr>
+        <w:t xml:space="preserve">) – Pôles d’activité </w:t>
       </w:r>
     </w:p>
     <w:p>
@@ -4070,17 +4171,19 @@
         <w:tblLook w:val="04A0" w:firstRow="1" w:lastRow="0" w:firstColumn="1" w:lastColumn="0" w:noHBand="0" w:noVBand="1"/>
       </w:tblPr>
       <w:tblGrid>
-        <w:gridCol w:w="2204"/>
-        <w:gridCol w:w="1113"/>
-        <w:gridCol w:w="1182"/>
-        <w:gridCol w:w="2017"/>
-        <w:gridCol w:w="1417"/>
-        <w:gridCol w:w="1803"/>
+        <w:gridCol w:w="1804"/>
+        <w:gridCol w:w="801"/>
+        <w:gridCol w:w="815"/>
+        <w:gridCol w:w="1207"/>
+        <w:gridCol w:w="1322"/>
+        <w:gridCol w:w="1746"/>
+        <w:gridCol w:w="791"/>
+        <w:gridCol w:w="1250"/>
       </w:tblGrid>
       <w:tr>
         <w:tc>
           <w:tcPr>
-            <w:tcW w:w="2204" w:type="dxa"/>
+            <w:tcW w:w="1804" w:type="dxa"/>
             <w:shd w:val="clear" w:color="auto" w:fill="F4B083" w:themeFill="accent2" w:themeFillTint="99"/>
             <w:vAlign w:val="center"/>
           </w:tcPr>
@@ -4103,7 +4206,7 @@
         </w:tc>
         <w:tc>
           <w:tcPr>
-            <w:tcW w:w="2295" w:type="dxa"/>
+            <w:tcW w:w="1616" w:type="dxa"/>
             <w:gridSpan w:val="2"/>
             <w:shd w:val="clear" w:color="auto" w:fill="F4B083" w:themeFill="accent2" w:themeFillTint="99"/>
             <w:vAlign w:val="center"/>
@@ -4127,7 +4230,7 @@
         </w:tc>
         <w:tc>
           <w:tcPr>
-            <w:tcW w:w="3434" w:type="dxa"/>
+            <w:tcW w:w="2529" w:type="dxa"/>
             <w:gridSpan w:val="2"/>
             <w:shd w:val="clear" w:color="auto" w:fill="F4B083" w:themeFill="accent2" w:themeFillTint="99"/>
             <w:vAlign w:val="center"/>
@@ -4147,26 +4250,94 @@
               </w:rPr>
               <w:t>Dépenses/Recettes</w:t>
             </w:r>
-          </w:p>
-        </w:tc>
-        <w:tc>
-          <w:tcPr>
-            <w:tcW w:w="1803" w:type="dxa"/>
-            <w:shd w:val="clear" w:color="auto" w:fill="F4B083" w:themeFill="accent2" w:themeFillTint="99"/>
-            <w:vAlign w:val="center"/>
-          </w:tcPr>
-          <w:p>
-            <w:pPr>
-              <w:jc w:val="center"/>
+            <w:r>
               <w:rPr>
                 <w:b/>
                 <w:bCs/>
               </w:rPr>
-            </w:pPr>
+              <w:t xml:space="preserve"> (1</w:t>
+            </w:r>
             <w:r>
               <w:rPr>
                 <w:b/>
                 <w:bCs/>
+                <w:vertAlign w:val="superscript"/>
+              </w:rPr>
+              <w:t>er</w:t>
+            </w:r>
+            <w:r>
+              <w:rPr>
+                <w:b/>
+                <w:bCs/>
+              </w:rPr>
+              <w:t xml:space="preserve"> s)</w:t>
+            </w:r>
+          </w:p>
+        </w:tc>
+        <w:tc>
+          <w:tcPr>
+            <w:tcW w:w="2537" w:type="dxa"/>
+            <w:gridSpan w:val="2"/>
+            <w:shd w:val="clear" w:color="auto" w:fill="F4B083" w:themeFill="accent2" w:themeFillTint="99"/>
+            <w:vAlign w:val="center"/>
+          </w:tcPr>
+          <w:p>
+            <w:pPr>
+              <w:jc w:val="center"/>
+              <w:rPr>
+                <w:b/>
+                <w:bCs/>
+              </w:rPr>
+            </w:pPr>
+            <w:r>
+              <w:rPr>
+                <w:b/>
+                <w:bCs/>
+              </w:rPr>
+              <w:t>Dépenses/Recettes</w:t>
+            </w:r>
+            <w:r>
+              <w:rPr>
+                <w:b/>
+                <w:bCs/>
+              </w:rPr>
+              <w:t xml:space="preserve"> (2</w:t>
+            </w:r>
+            <w:r>
+              <w:rPr>
+                <w:b/>
+                <w:bCs/>
+                <w:vertAlign w:val="superscript"/>
+              </w:rPr>
+              <w:t>ème</w:t>
+            </w:r>
+            <w:r>
+              <w:rPr>
+                <w:b/>
+                <w:bCs/>
+              </w:rPr>
+              <w:t xml:space="preserve"> s)</w:t>
+            </w:r>
+          </w:p>
+        </w:tc>
+        <w:tc>
+          <w:tcPr>
+            <w:tcW w:w="1250" w:type="dxa"/>
+            <w:shd w:val="clear" w:color="auto" w:fill="F4B083" w:themeFill="accent2" w:themeFillTint="99"/>
+            <w:vAlign w:val="center"/>
+          </w:tcPr>
+          <w:p>
+            <w:pPr>
+              <w:jc w:val="center"/>
+              <w:rPr>
+                <w:b/>
+                <w:bCs/>
+              </w:rPr>
+            </w:pPr>
+            <w:r>
+              <w:rPr>
+                <w:b/>
+                <w:bCs/>
               </w:rPr>
               <w:t xml:space="preserve">Reste sur budget </w:t>
             </w:r>
@@ -4176,7 +4347,7 @@
       <w:tr>
         <w:tc>
           <w:tcPr>
-            <w:tcW w:w="2204" w:type="dxa"/>
+            <w:tcW w:w="1804" w:type="dxa"/>
             <w:vMerge w:val="restart"/>
             <w:vAlign w:val="center"/>
           </w:tcPr>
@@ -4191,7 +4362,7 @@
         </w:tc>
         <w:tc>
           <w:tcPr>
-            <w:tcW w:w="1113" w:type="dxa"/>
+            <w:tcW w:w="801" w:type="dxa"/>
             <w:vAlign w:val="center"/>
           </w:tcPr>
           <w:p>
@@ -4205,7 +4376,7 @@
         </w:tc>
         <w:tc>
           <w:tcPr>
-            <w:tcW w:w="1182" w:type="dxa"/>
+            <w:tcW w:w="815" w:type="dxa"/>
             <w:vMerge w:val="restart"/>
             <w:vAlign w:val="center"/>
           </w:tcPr>
@@ -4217,7 +4388,7 @@
         </w:tc>
         <w:tc>
           <w:tcPr>
-            <w:tcW w:w="2017" w:type="dxa"/>
+            <w:tcW w:w="1207" w:type="dxa"/>
             <w:vAlign w:val="center"/>
           </w:tcPr>
           <w:p>
@@ -4231,7 +4402,7 @@
         </w:tc>
         <w:tc>
           <w:tcPr>
-            <w:tcW w:w="1417" w:type="dxa"/>
+            <w:tcW w:w="1322" w:type="dxa"/>
             <w:vMerge w:val="restart"/>
             <w:vAlign w:val="center"/>
           </w:tcPr>
@@ -4243,7 +4414,28 @@
         </w:tc>
         <w:tc>
           <w:tcPr>
-            <w:tcW w:w="1803" w:type="dxa"/>
+            <w:tcW w:w="1746" w:type="dxa"/>
+          </w:tcPr>
+          <w:p>
+            <w:pPr>
+              <w:jc w:val="center"/>
+            </w:pPr>
+          </w:p>
+        </w:tc>
+        <w:tc>
+          <w:tcPr>
+            <w:tcW w:w="791" w:type="dxa"/>
+            <w:vMerge w:val="restart"/>
+          </w:tcPr>
+          <w:p>
+            <w:pPr>
+              <w:jc w:val="center"/>
+            </w:pPr>
+          </w:p>
+        </w:tc>
+        <w:tc>
+          <w:tcPr>
+            <w:tcW w:w="1250" w:type="dxa"/>
             <w:vMerge w:val="restart"/>
             <w:vAlign w:val="center"/>
           </w:tcPr>
@@ -4260,7 +4452,7 @@
       <w:tr>
         <w:tc>
           <w:tcPr>
-            <w:tcW w:w="2204" w:type="dxa"/>
+            <w:tcW w:w="1804" w:type="dxa"/>
             <w:vMerge/>
             <w:vAlign w:val="center"/>
           </w:tcPr>
@@ -4268,7 +4460,7 @@
         </w:tc>
         <w:tc>
           <w:tcPr>
-            <w:tcW w:w="1113" w:type="dxa"/>
+            <w:tcW w:w="801" w:type="dxa"/>
             <w:vAlign w:val="center"/>
           </w:tcPr>
           <w:p>
@@ -4287,7 +4479,7 @@
         </w:tc>
         <w:tc>
           <w:tcPr>
-            <w:tcW w:w="1182" w:type="dxa"/>
+            <w:tcW w:w="815" w:type="dxa"/>
             <w:vMerge/>
             <w:vAlign w:val="center"/>
           </w:tcPr>
@@ -4295,7 +4487,7 @@
         </w:tc>
         <w:tc>
           <w:tcPr>
-            <w:tcW w:w="2017" w:type="dxa"/>
+            <w:tcW w:w="1207" w:type="dxa"/>
             <w:vAlign w:val="center"/>
           </w:tcPr>
           <w:p>
@@ -4314,7 +4506,7 @@
         </w:tc>
         <w:tc>
           <w:tcPr>
-            <w:tcW w:w="1417" w:type="dxa"/>
+            <w:tcW w:w="1322" w:type="dxa"/>
             <w:vMerge/>
             <w:vAlign w:val="center"/>
           </w:tcPr>
@@ -4322,7 +4514,28 @@
         </w:tc>
         <w:tc>
           <w:tcPr>
-            <w:tcW w:w="1803" w:type="dxa"/>
+            <w:tcW w:w="1746" w:type="dxa"/>
+          </w:tcPr>
+          <w:p>
+            <w:pPr>
+              <w:jc w:val="center"/>
+            </w:pPr>
+          </w:p>
+        </w:tc>
+        <w:tc>
+          <w:tcPr>
+            <w:tcW w:w="791" w:type="dxa"/>
+            <w:vMerge/>
+          </w:tcPr>
+          <w:p>
+            <w:pPr>
+              <w:jc w:val="center"/>
+            </w:pPr>
+          </w:p>
+        </w:tc>
+        <w:tc>
+          <w:tcPr>
+            <w:tcW w:w="1250" w:type="dxa"/>
             <w:vMerge/>
             <w:vAlign w:val="center"/>
           </w:tcPr>
@@ -4336,7 +4549,7 @@
       <w:tr>
         <w:tc>
           <w:tcPr>
-            <w:tcW w:w="2204" w:type="dxa"/>
+            <w:tcW w:w="1804" w:type="dxa"/>
             <w:vMerge w:val="restart"/>
             <w:shd w:val="clear" w:color="auto" w:fill="FBE4D5" w:themeFill="accent2" w:themeFillTint="33"/>
             <w:vAlign w:val="center"/>
@@ -4349,7 +4562,7 @@
         </w:tc>
         <w:tc>
           <w:tcPr>
-            <w:tcW w:w="1113" w:type="dxa"/>
+            <w:tcW w:w="801" w:type="dxa"/>
             <w:shd w:val="clear" w:color="auto" w:fill="FBE4D5" w:themeFill="accent2" w:themeFillTint="33"/>
             <w:vAlign w:val="center"/>
           </w:tcPr>
@@ -4369,7 +4582,7 @@
         </w:tc>
         <w:tc>
           <w:tcPr>
-            <w:tcW w:w="1182" w:type="dxa"/>
+            <w:tcW w:w="815" w:type="dxa"/>
             <w:vMerge w:val="restart"/>
             <w:shd w:val="clear" w:color="auto" w:fill="FBE4D5" w:themeFill="accent2" w:themeFillTint="33"/>
             <w:vAlign w:val="center"/>
@@ -4382,7 +4595,7 @@
         </w:tc>
         <w:tc>
           <w:tcPr>
-            <w:tcW w:w="2017" w:type="dxa"/>
+            <w:tcW w:w="1207" w:type="dxa"/>
             <w:shd w:val="clear" w:color="auto" w:fill="FBE4D5" w:themeFill="accent2" w:themeFillTint="33"/>
             <w:vAlign w:val="center"/>
           </w:tcPr>
@@ -4414,7 +4627,7 @@
         </w:tc>
         <w:tc>
           <w:tcPr>
-            <w:tcW w:w="1417" w:type="dxa"/>
+            <w:tcW w:w="1322" w:type="dxa"/>
             <w:vMerge w:val="restart"/>
             <w:shd w:val="clear" w:color="auto" w:fill="FBE4D5" w:themeFill="accent2" w:themeFillTint="33"/>
             <w:vAlign w:val="center"/>
@@ -4427,7 +4640,30 @@
         </w:tc>
         <w:tc>
           <w:tcPr>
-            <w:tcW w:w="1803" w:type="dxa"/>
+            <w:tcW w:w="1746" w:type="dxa"/>
+            <w:shd w:val="clear" w:color="auto" w:fill="FBE4D5" w:themeFill="accent2" w:themeFillTint="33"/>
+          </w:tcPr>
+          <w:p>
+            <w:pPr>
+              <w:jc w:val="center"/>
+            </w:pPr>
+          </w:p>
+        </w:tc>
+        <w:tc>
+          <w:tcPr>
+            <w:tcW w:w="791" w:type="dxa"/>
+            <w:vMerge w:val="restart"/>
+            <w:shd w:val="clear" w:color="auto" w:fill="FBE4D5" w:themeFill="accent2" w:themeFillTint="33"/>
+          </w:tcPr>
+          <w:p>
+            <w:pPr>
+              <w:jc w:val="center"/>
+            </w:pPr>
+          </w:p>
+        </w:tc>
+        <w:tc>
+          <w:tcPr>
+            <w:tcW w:w="1250" w:type="dxa"/>
             <w:vMerge w:val="restart"/>
             <w:shd w:val="clear" w:color="auto" w:fill="FBE4D5" w:themeFill="accent2" w:themeFillTint="33"/>
             <w:vAlign w:val="center"/>
@@ -4445,7 +4681,7 @@
       <w:tr>
         <w:tc>
           <w:tcPr>
-            <w:tcW w:w="2204" w:type="dxa"/>
+            <w:tcW w:w="1804" w:type="dxa"/>
             <w:vMerge/>
             <w:shd w:val="clear" w:color="auto" w:fill="FBE4D5" w:themeFill="accent2" w:themeFillTint="33"/>
             <w:vAlign w:val="center"/>
@@ -4454,7 +4690,7 @@
         </w:tc>
         <w:tc>
           <w:tcPr>
-            <w:tcW w:w="1113" w:type="dxa"/>
+            <w:tcW w:w="801" w:type="dxa"/>
             <w:shd w:val="clear" w:color="auto" w:fill="FBE4D5" w:themeFill="accent2" w:themeFillTint="33"/>
             <w:vAlign w:val="center"/>
           </w:tcPr>
@@ -4474,7 +4710,7 @@
         </w:tc>
         <w:tc>
           <w:tcPr>
-            <w:tcW w:w="1182" w:type="dxa"/>
+            <w:tcW w:w="815" w:type="dxa"/>
             <w:vMerge/>
             <w:shd w:val="clear" w:color="auto" w:fill="FBE4D5" w:themeFill="accent2" w:themeFillTint="33"/>
             <w:vAlign w:val="center"/>
@@ -4483,7 +4719,7 @@
         </w:tc>
         <w:tc>
           <w:tcPr>
-            <w:tcW w:w="2017" w:type="dxa"/>
+            <w:tcW w:w="1207" w:type="dxa"/>
             <w:shd w:val="clear" w:color="auto" w:fill="FBE4D5" w:themeFill="accent2" w:themeFillTint="33"/>
             <w:vAlign w:val="center"/>
           </w:tcPr>
@@ -4503,7 +4739,7 @@
         </w:tc>
         <w:tc>
           <w:tcPr>
-            <w:tcW w:w="1417" w:type="dxa"/>
+            <w:tcW w:w="1322" w:type="dxa"/>
             <w:vMerge/>
             <w:shd w:val="clear" w:color="auto" w:fill="FBE4D5" w:themeFill="accent2" w:themeFillTint="33"/>
             <w:vAlign w:val="center"/>
@@ -4512,7 +4748,30 @@
         </w:tc>
         <w:tc>
           <w:tcPr>
-            <w:tcW w:w="1803" w:type="dxa"/>
+            <w:tcW w:w="1746" w:type="dxa"/>
+            <w:shd w:val="clear" w:color="auto" w:fill="FBE4D5" w:themeFill="accent2" w:themeFillTint="33"/>
+          </w:tcPr>
+          <w:p>
+            <w:pPr>
+              <w:jc w:val="center"/>
+            </w:pPr>
+          </w:p>
+        </w:tc>
+        <w:tc>
+          <w:tcPr>
+            <w:tcW w:w="791" w:type="dxa"/>
+            <w:vMerge/>
+            <w:shd w:val="clear" w:color="auto" w:fill="FBE4D5" w:themeFill="accent2" w:themeFillTint="33"/>
+          </w:tcPr>
+          <w:p>
+            <w:pPr>
+              <w:jc w:val="center"/>
+            </w:pPr>
+          </w:p>
+        </w:tc>
+        <w:tc>
+          <w:tcPr>
+            <w:tcW w:w="1250" w:type="dxa"/>
             <w:vMerge/>
             <w:shd w:val="clear" w:color="auto" w:fill="FBE4D5" w:themeFill="accent2" w:themeFillTint="33"/>
             <w:vAlign w:val="center"/>
@@ -4527,7 +4786,7 @@
       <w:tr>
         <w:tc>
           <w:tcPr>
-            <w:tcW w:w="2204" w:type="dxa"/>
+            <w:tcW w:w="1804" w:type="dxa"/>
             <w:vMerge w:val="restart"/>
             <w:vAlign w:val="center"/>
           </w:tcPr>
@@ -4539,7 +4798,7 @@
         </w:tc>
         <w:tc>
           <w:tcPr>
-            <w:tcW w:w="1113" w:type="dxa"/>
+            <w:tcW w:w="801" w:type="dxa"/>
             <w:vAlign w:val="center"/>
           </w:tcPr>
           <w:p>
@@ -4558,7 +4817,7 @@
         </w:tc>
         <w:tc>
           <w:tcPr>
-            <w:tcW w:w="1182" w:type="dxa"/>
+            <w:tcW w:w="815" w:type="dxa"/>
             <w:vMerge w:val="restart"/>
             <w:vAlign w:val="center"/>
           </w:tcPr>
@@ -4570,7 +4829,7 @@
         </w:tc>
         <w:tc>
           <w:tcPr>
-            <w:tcW w:w="2017" w:type="dxa"/>
+            <w:tcW w:w="1207" w:type="dxa"/>
             <w:vAlign w:val="center"/>
           </w:tcPr>
           <w:p>
@@ -4595,7 +4854,7 @@
         </w:tc>
         <w:tc>
           <w:tcPr>
-            <w:tcW w:w="1417" w:type="dxa"/>
+            <w:tcW w:w="1322" w:type="dxa"/>
             <w:vMerge w:val="restart"/>
             <w:vAlign w:val="center"/>
           </w:tcPr>
@@ -4607,7 +4866,28 @@
         </w:tc>
         <w:tc>
           <w:tcPr>
-            <w:tcW w:w="1803" w:type="dxa"/>
+            <w:tcW w:w="1746" w:type="dxa"/>
+          </w:tcPr>
+          <w:p>
+            <w:pPr>
+              <w:jc w:val="center"/>
+            </w:pPr>
+          </w:p>
+        </w:tc>
+        <w:tc>
+          <w:tcPr>
+            <w:tcW w:w="791" w:type="dxa"/>
+            <w:vMerge w:val="restart"/>
+          </w:tcPr>
+          <w:p>
+            <w:pPr>
+              <w:jc w:val="center"/>
+            </w:pPr>
+          </w:p>
+        </w:tc>
+        <w:tc>
+          <w:tcPr>
+            <w:tcW w:w="1250" w:type="dxa"/>
             <w:vMerge w:val="restart"/>
             <w:vAlign w:val="center"/>
           </w:tcPr>
@@ -4624,7 +4904,7 @@
       <w:tr>
         <w:tc>
           <w:tcPr>
-            <w:tcW w:w="2204" w:type="dxa"/>
+            <w:tcW w:w="1804" w:type="dxa"/>
             <w:vMerge/>
             <w:vAlign w:val="center"/>
           </w:tcPr>
@@ -4632,7 +4912,7 @@
         </w:tc>
         <w:tc>
           <w:tcPr>
-            <w:tcW w:w="1113" w:type="dxa"/>
+            <w:tcW w:w="801" w:type="dxa"/>
             <w:vAlign w:val="center"/>
           </w:tcPr>
           <w:p>
@@ -4651,7 +4931,7 @@
         </w:tc>
         <w:tc>
           <w:tcPr>
-            <w:tcW w:w="1182" w:type="dxa"/>
+            <w:tcW w:w="815" w:type="dxa"/>
             <w:vMerge/>
             <w:vAlign w:val="center"/>
           </w:tcPr>
@@ -4659,7 +4939,7 @@
         </w:tc>
         <w:tc>
           <w:tcPr>
-            <w:tcW w:w="2017" w:type="dxa"/>
+            <w:tcW w:w="1207" w:type="dxa"/>
             <w:vAlign w:val="center"/>
           </w:tcPr>
           <w:p>
@@ -4678,7 +4958,7 @@
         </w:tc>
         <w:tc>
           <w:tcPr>
-            <w:tcW w:w="1417" w:type="dxa"/>
+            <w:tcW w:w="1322" w:type="dxa"/>
             <w:vMerge/>
             <w:vAlign w:val="center"/>
           </w:tcPr>
@@ -4686,7 +4966,28 @@
         </w:tc>
         <w:tc>
           <w:tcPr>
-            <w:tcW w:w="1803" w:type="dxa"/>
+            <w:tcW w:w="1746" w:type="dxa"/>
+          </w:tcPr>
+          <w:p>
+            <w:pPr>
+              <w:jc w:val="center"/>
+            </w:pPr>
+          </w:p>
+        </w:tc>
+        <w:tc>
+          <w:tcPr>
+            <w:tcW w:w="791" w:type="dxa"/>
+            <w:vMerge/>
+          </w:tcPr>
+          <w:p>
+            <w:pPr>
+              <w:jc w:val="center"/>
+            </w:pPr>
+          </w:p>
+        </w:tc>
+        <w:tc>
+          <w:tcPr>
+            <w:tcW w:w="1250" w:type="dxa"/>
             <w:vMerge/>
             <w:vAlign w:val="center"/>
           </w:tcPr>
@@ -4700,20 +5001,22 @@
       <w:tr>
         <w:tc>
           <w:tcPr>
-            <w:tcW w:w="2204" w:type="dxa"/>
-            <w:vMerge w:val="restart"/>
-            <w:shd w:val="clear" w:color="auto" w:fill="FBE4D5" w:themeFill="accent2" w:themeFillTint="33"/>
-            <w:vAlign w:val="center"/>
-          </w:tcPr>
-          <w:p>
+            <w:tcW w:w="1804" w:type="dxa"/>
+            <w:vMerge w:val="restart"/>
+            <w:shd w:val="clear" w:color="auto" w:fill="FBE4D5" w:themeFill="accent2" w:themeFillTint="33"/>
+            <w:vAlign w:val="center"/>
+          </w:tcPr>
+          <w:p>
+            <w:proofErr w:type="spellStart"/>
             <w:r>
               <w:t>Evènementiel</w:t>
             </w:r>
-          </w:p>
-        </w:tc>
-        <w:tc>
-          <w:tcPr>
-            <w:tcW w:w="1113" w:type="dxa"/>
+            <w:proofErr w:type="spellEnd"/>
+          </w:p>
+        </w:tc>
+        <w:tc>
+          <w:tcPr>
+            <w:tcW w:w="801" w:type="dxa"/>
             <w:shd w:val="clear" w:color="auto" w:fill="FBE4D5" w:themeFill="accent2" w:themeFillTint="33"/>
             <w:vAlign w:val="center"/>
           </w:tcPr>
@@ -4733,7 +5036,7 @@
         </w:tc>
         <w:tc>
           <w:tcPr>
-            <w:tcW w:w="1182" w:type="dxa"/>
+            <w:tcW w:w="815" w:type="dxa"/>
             <w:vMerge w:val="restart"/>
             <w:shd w:val="clear" w:color="auto" w:fill="FBE4D5" w:themeFill="accent2" w:themeFillTint="33"/>
             <w:vAlign w:val="center"/>
@@ -4746,7 +5049,7 @@
         </w:tc>
         <w:tc>
           <w:tcPr>
-            <w:tcW w:w="2017" w:type="dxa"/>
+            <w:tcW w:w="1207" w:type="dxa"/>
             <w:shd w:val="clear" w:color="auto" w:fill="FBE4D5" w:themeFill="accent2" w:themeFillTint="33"/>
             <w:vAlign w:val="center"/>
           </w:tcPr>
@@ -4766,7 +5069,7 @@
         </w:tc>
         <w:tc>
           <w:tcPr>
-            <w:tcW w:w="1417" w:type="dxa"/>
+            <w:tcW w:w="1322" w:type="dxa"/>
             <w:vMerge w:val="restart"/>
             <w:shd w:val="clear" w:color="auto" w:fill="FBE4D5" w:themeFill="accent2" w:themeFillTint="33"/>
             <w:vAlign w:val="center"/>
@@ -4779,7 +5082,30 @@
         </w:tc>
         <w:tc>
           <w:tcPr>
-            <w:tcW w:w="1803" w:type="dxa"/>
+            <w:tcW w:w="1746" w:type="dxa"/>
+            <w:shd w:val="clear" w:color="auto" w:fill="FBE4D5" w:themeFill="accent2" w:themeFillTint="33"/>
+          </w:tcPr>
+          <w:p>
+            <w:pPr>
+              <w:jc w:val="center"/>
+            </w:pPr>
+          </w:p>
+        </w:tc>
+        <w:tc>
+          <w:tcPr>
+            <w:tcW w:w="791" w:type="dxa"/>
+            <w:vMerge w:val="restart"/>
+            <w:shd w:val="clear" w:color="auto" w:fill="FBE4D5" w:themeFill="accent2" w:themeFillTint="33"/>
+          </w:tcPr>
+          <w:p>
+            <w:pPr>
+              <w:jc w:val="center"/>
+            </w:pPr>
+          </w:p>
+        </w:tc>
+        <w:tc>
+          <w:tcPr>
+            <w:tcW w:w="1250" w:type="dxa"/>
             <w:vMerge w:val="restart"/>
             <w:shd w:val="clear" w:color="auto" w:fill="FBE4D5" w:themeFill="accent2" w:themeFillTint="33"/>
             <w:vAlign w:val="center"/>
@@ -4797,7 +5123,7 @@
       <w:tr>
         <w:tc>
           <w:tcPr>
-            <w:tcW w:w="2204" w:type="dxa"/>
+            <w:tcW w:w="1804" w:type="dxa"/>
             <w:vMerge/>
             <w:shd w:val="clear" w:color="auto" w:fill="FBE4D5" w:themeFill="accent2" w:themeFillTint="33"/>
             <w:vAlign w:val="center"/>
@@ -4806,7 +5132,7 @@
         </w:tc>
         <w:tc>
           <w:tcPr>
-            <w:tcW w:w="1113" w:type="dxa"/>
+            <w:tcW w:w="801" w:type="dxa"/>
             <w:shd w:val="clear" w:color="auto" w:fill="FBE4D5" w:themeFill="accent2" w:themeFillTint="33"/>
             <w:vAlign w:val="center"/>
           </w:tcPr>
@@ -4832,7 +5158,7 @@
         </w:tc>
         <w:tc>
           <w:tcPr>
-            <w:tcW w:w="1182" w:type="dxa"/>
+            <w:tcW w:w="815" w:type="dxa"/>
             <w:vMerge/>
             <w:shd w:val="clear" w:color="auto" w:fill="FBE4D5" w:themeFill="accent2" w:themeFillTint="33"/>
             <w:vAlign w:val="center"/>
@@ -4841,7 +5167,7 @@
         </w:tc>
         <w:tc>
           <w:tcPr>
-            <w:tcW w:w="2017" w:type="dxa"/>
+            <w:tcW w:w="1207" w:type="dxa"/>
             <w:shd w:val="clear" w:color="auto" w:fill="FBE4D5" w:themeFill="accent2" w:themeFillTint="33"/>
             <w:vAlign w:val="center"/>
           </w:tcPr>
@@ -4861,7 +5187,7 @@
         </w:tc>
         <w:tc>
           <w:tcPr>
-            <w:tcW w:w="1417" w:type="dxa"/>
+            <w:tcW w:w="1322" w:type="dxa"/>
             <w:vMerge/>
             <w:shd w:val="clear" w:color="auto" w:fill="FBE4D5" w:themeFill="accent2" w:themeFillTint="33"/>
             <w:vAlign w:val="center"/>
@@ -4870,7 +5196,30 @@
         </w:tc>
         <w:tc>
           <w:tcPr>
-            <w:tcW w:w="1803" w:type="dxa"/>
+            <w:tcW w:w="1746" w:type="dxa"/>
+            <w:shd w:val="clear" w:color="auto" w:fill="FBE4D5" w:themeFill="accent2" w:themeFillTint="33"/>
+          </w:tcPr>
+          <w:p>
+            <w:pPr>
+              <w:jc w:val="center"/>
+            </w:pPr>
+          </w:p>
+        </w:tc>
+        <w:tc>
+          <w:tcPr>
+            <w:tcW w:w="791" w:type="dxa"/>
+            <w:vMerge/>
+            <w:shd w:val="clear" w:color="auto" w:fill="FBE4D5" w:themeFill="accent2" w:themeFillTint="33"/>
+          </w:tcPr>
+          <w:p>
+            <w:pPr>
+              <w:jc w:val="center"/>
+            </w:pPr>
+          </w:p>
+        </w:tc>
+        <w:tc>
+          <w:tcPr>
+            <w:tcW w:w="1250" w:type="dxa"/>
             <w:vMerge/>
             <w:shd w:val="clear" w:color="auto" w:fill="FBE4D5" w:themeFill="accent2" w:themeFillTint="33"/>
             <w:vAlign w:val="center"/>
@@ -4885,7 +5234,7 @@
       <w:tr>
         <w:tc>
           <w:tcPr>
-            <w:tcW w:w="2204" w:type="dxa"/>
+            <w:tcW w:w="1804" w:type="dxa"/>
             <w:vMerge w:val="restart"/>
             <w:vAlign w:val="center"/>
           </w:tcPr>
@@ -4897,7 +5246,7 @@
         </w:tc>
         <w:tc>
           <w:tcPr>
-            <w:tcW w:w="1113" w:type="dxa"/>
+            <w:tcW w:w="801" w:type="dxa"/>
             <w:vAlign w:val="center"/>
           </w:tcPr>
           <w:p>
@@ -4916,7 +5265,7 @@
         </w:tc>
         <w:tc>
           <w:tcPr>
-            <w:tcW w:w="1182" w:type="dxa"/>
+            <w:tcW w:w="815" w:type="dxa"/>
             <w:vMerge w:val="restart"/>
             <w:vAlign w:val="center"/>
           </w:tcPr>
@@ -4928,7 +5277,7 @@
         </w:tc>
         <w:tc>
           <w:tcPr>
-            <w:tcW w:w="2017" w:type="dxa"/>
+            <w:tcW w:w="1207" w:type="dxa"/>
             <w:vAlign w:val="center"/>
           </w:tcPr>
           <w:p>
@@ -4953,7 +5302,7 @@
         </w:tc>
         <w:tc>
           <w:tcPr>
-            <w:tcW w:w="1417" w:type="dxa"/>
+            <w:tcW w:w="1322" w:type="dxa"/>
             <w:vMerge w:val="restart"/>
             <w:vAlign w:val="center"/>
           </w:tcPr>
@@ -4965,7 +5314,28 @@
         </w:tc>
         <w:tc>
           <w:tcPr>
-            <w:tcW w:w="1803" w:type="dxa"/>
+            <w:tcW w:w="1746" w:type="dxa"/>
+          </w:tcPr>
+          <w:p>
+            <w:pPr>
+              <w:jc w:val="center"/>
+            </w:pPr>
+          </w:p>
+        </w:tc>
+        <w:tc>
+          <w:tcPr>
+            <w:tcW w:w="791" w:type="dxa"/>
+            <w:vMerge w:val="restart"/>
+          </w:tcPr>
+          <w:p>
+            <w:pPr>
+              <w:jc w:val="center"/>
+            </w:pPr>
+          </w:p>
+        </w:tc>
+        <w:tc>
+          <w:tcPr>
+            <w:tcW w:w="1250" w:type="dxa"/>
             <w:vMerge w:val="restart"/>
             <w:vAlign w:val="center"/>
           </w:tcPr>
@@ -4982,7 +5352,7 @@
       <w:tr>
         <w:tc>
           <w:tcPr>
-            <w:tcW w:w="2204" w:type="dxa"/>
+            <w:tcW w:w="1804" w:type="dxa"/>
             <w:vMerge/>
             <w:vAlign w:val="center"/>
           </w:tcPr>
@@ -4990,7 +5360,7 @@
         </w:tc>
         <w:tc>
           <w:tcPr>
-            <w:tcW w:w="1113" w:type="dxa"/>
+            <w:tcW w:w="801" w:type="dxa"/>
             <w:vAlign w:val="center"/>
           </w:tcPr>
           <w:p>
@@ -5009,7 +5379,7 @@
         </w:tc>
         <w:tc>
           <w:tcPr>
-            <w:tcW w:w="1182" w:type="dxa"/>
+            <w:tcW w:w="815" w:type="dxa"/>
             <w:vMerge/>
             <w:vAlign w:val="center"/>
           </w:tcPr>
@@ -5017,7 +5387,7 @@
         </w:tc>
         <w:tc>
           <w:tcPr>
-            <w:tcW w:w="2017" w:type="dxa"/>
+            <w:tcW w:w="1207" w:type="dxa"/>
             <w:vAlign w:val="center"/>
           </w:tcPr>
           <w:p>
@@ -5036,7 +5406,7 @@
         </w:tc>
         <w:tc>
           <w:tcPr>
-            <w:tcW w:w="1417" w:type="dxa"/>
+            <w:tcW w:w="1322" w:type="dxa"/>
             <w:vMerge/>
             <w:vAlign w:val="center"/>
           </w:tcPr>
@@ -5044,7 +5414,28 @@
         </w:tc>
         <w:tc>
           <w:tcPr>
-            <w:tcW w:w="1803" w:type="dxa"/>
+            <w:tcW w:w="1746" w:type="dxa"/>
+          </w:tcPr>
+          <w:p>
+            <w:pPr>
+              <w:jc w:val="center"/>
+            </w:pPr>
+          </w:p>
+        </w:tc>
+        <w:tc>
+          <w:tcPr>
+            <w:tcW w:w="791" w:type="dxa"/>
+            <w:vMerge/>
+          </w:tcPr>
+          <w:p>
+            <w:pPr>
+              <w:jc w:val="center"/>
+            </w:pPr>
+          </w:p>
+        </w:tc>
+        <w:tc>
+          <w:tcPr>
+            <w:tcW w:w="1250" w:type="dxa"/>
             <w:vMerge/>
             <w:vAlign w:val="center"/>
           </w:tcPr>
@@ -5058,7 +5449,7 @@
       <w:tr>
         <w:tc>
           <w:tcPr>
-            <w:tcW w:w="2204" w:type="dxa"/>
+            <w:tcW w:w="1804" w:type="dxa"/>
             <w:vMerge w:val="restart"/>
             <w:shd w:val="clear" w:color="auto" w:fill="FBE4D5" w:themeFill="accent2" w:themeFillTint="33"/>
             <w:vAlign w:val="center"/>
@@ -5071,7 +5462,7 @@
         </w:tc>
         <w:tc>
           <w:tcPr>
-            <w:tcW w:w="1113" w:type="dxa"/>
+            <w:tcW w:w="801" w:type="dxa"/>
             <w:shd w:val="clear" w:color="auto" w:fill="FBE4D5" w:themeFill="accent2" w:themeFillTint="33"/>
             <w:vAlign w:val="center"/>
           </w:tcPr>
@@ -5097,7 +5488,7 @@
         </w:tc>
         <w:tc>
           <w:tcPr>
-            <w:tcW w:w="1182" w:type="dxa"/>
+            <w:tcW w:w="815" w:type="dxa"/>
             <w:vMerge w:val="restart"/>
             <w:shd w:val="clear" w:color="auto" w:fill="FBE4D5" w:themeFill="accent2" w:themeFillTint="33"/>
             <w:vAlign w:val="center"/>
@@ -5110,7 +5501,7 @@
         </w:tc>
         <w:tc>
           <w:tcPr>
-            <w:tcW w:w="2017" w:type="dxa"/>
+            <w:tcW w:w="1207" w:type="dxa"/>
             <w:shd w:val="clear" w:color="auto" w:fill="FBE4D5" w:themeFill="accent2" w:themeFillTint="33"/>
             <w:vAlign w:val="center"/>
           </w:tcPr>
@@ -5130,7 +5521,7 @@
         </w:tc>
         <w:tc>
           <w:tcPr>
-            <w:tcW w:w="1417" w:type="dxa"/>
+            <w:tcW w:w="1322" w:type="dxa"/>
             <w:vMerge w:val="restart"/>
             <w:shd w:val="clear" w:color="auto" w:fill="FBE4D5" w:themeFill="accent2" w:themeFillTint="33"/>
             <w:vAlign w:val="center"/>
@@ -5143,7 +5534,30 @@
         </w:tc>
         <w:tc>
           <w:tcPr>
-            <w:tcW w:w="1803" w:type="dxa"/>
+            <w:tcW w:w="1746" w:type="dxa"/>
+            <w:shd w:val="clear" w:color="auto" w:fill="FBE4D5" w:themeFill="accent2" w:themeFillTint="33"/>
+          </w:tcPr>
+          <w:p>
+            <w:pPr>
+              <w:jc w:val="center"/>
+            </w:pPr>
+          </w:p>
+        </w:tc>
+        <w:tc>
+          <w:tcPr>
+            <w:tcW w:w="791" w:type="dxa"/>
+            <w:vMerge w:val="restart"/>
+            <w:shd w:val="clear" w:color="auto" w:fill="FBE4D5" w:themeFill="accent2" w:themeFillTint="33"/>
+          </w:tcPr>
+          <w:p>
+            <w:pPr>
+              <w:jc w:val="center"/>
+            </w:pPr>
+          </w:p>
+        </w:tc>
+        <w:tc>
+          <w:tcPr>
+            <w:tcW w:w="1250" w:type="dxa"/>
             <w:vMerge w:val="restart"/>
             <w:shd w:val="clear" w:color="auto" w:fill="FBE4D5" w:themeFill="accent2" w:themeFillTint="33"/>
             <w:vAlign w:val="center"/>
@@ -5161,7 +5575,7 @@
       <w:tr>
         <w:tc>
           <w:tcPr>
-            <w:tcW w:w="2204" w:type="dxa"/>
+            <w:tcW w:w="1804" w:type="dxa"/>
             <w:vMerge/>
             <w:shd w:val="clear" w:color="auto" w:fill="FBE4D5" w:themeFill="accent2" w:themeFillTint="33"/>
             <w:vAlign w:val="center"/>
@@ -5170,7 +5584,7 @@
         </w:tc>
         <w:tc>
           <w:tcPr>
-            <w:tcW w:w="1113" w:type="dxa"/>
+            <w:tcW w:w="801" w:type="dxa"/>
             <w:shd w:val="clear" w:color="auto" w:fill="FBE4D5" w:themeFill="accent2" w:themeFillTint="33"/>
             <w:vAlign w:val="center"/>
           </w:tcPr>
@@ -5196,7 +5610,7 @@
         </w:tc>
         <w:tc>
           <w:tcPr>
-            <w:tcW w:w="1182" w:type="dxa"/>
+            <w:tcW w:w="815" w:type="dxa"/>
             <w:vMerge/>
             <w:shd w:val="clear" w:color="auto" w:fill="FBE4D5" w:themeFill="accent2" w:themeFillTint="33"/>
             <w:vAlign w:val="center"/>
@@ -5205,7 +5619,7 @@
         </w:tc>
         <w:tc>
           <w:tcPr>
-            <w:tcW w:w="2017" w:type="dxa"/>
+            <w:tcW w:w="1207" w:type="dxa"/>
             <w:shd w:val="clear" w:color="auto" w:fill="FBE4D5" w:themeFill="accent2" w:themeFillTint="33"/>
             <w:vAlign w:val="center"/>
           </w:tcPr>
@@ -5225,7 +5639,7 @@
         </w:tc>
         <w:tc>
           <w:tcPr>
-            <w:tcW w:w="1417" w:type="dxa"/>
+            <w:tcW w:w="1322" w:type="dxa"/>
             <w:vMerge/>
             <w:shd w:val="clear" w:color="auto" w:fill="FBE4D5" w:themeFill="accent2" w:themeFillTint="33"/>
             <w:vAlign w:val="center"/>
@@ -5234,7 +5648,30 @@
         </w:tc>
         <w:tc>
           <w:tcPr>
-            <w:tcW w:w="1803" w:type="dxa"/>
+            <w:tcW w:w="1746" w:type="dxa"/>
+            <w:shd w:val="clear" w:color="auto" w:fill="FBE4D5" w:themeFill="accent2" w:themeFillTint="33"/>
+          </w:tcPr>
+          <w:p>
+            <w:pPr>
+              <w:jc w:val="center"/>
+            </w:pPr>
+          </w:p>
+        </w:tc>
+        <w:tc>
+          <w:tcPr>
+            <w:tcW w:w="791" w:type="dxa"/>
+            <w:vMerge/>
+            <w:shd w:val="clear" w:color="auto" w:fill="FBE4D5" w:themeFill="accent2" w:themeFillTint="33"/>
+          </w:tcPr>
+          <w:p>
+            <w:pPr>
+              <w:jc w:val="center"/>
+            </w:pPr>
+          </w:p>
+        </w:tc>
+        <w:tc>
+          <w:tcPr>
+            <w:tcW w:w="1250" w:type="dxa"/>
             <w:vMerge/>
             <w:shd w:val="clear" w:color="auto" w:fill="FBE4D5" w:themeFill="accent2" w:themeFillTint="33"/>
             <w:vAlign w:val="center"/>
@@ -5249,7 +5686,7 @@
       <w:tr>
         <w:tc>
           <w:tcPr>
-            <w:tcW w:w="2204" w:type="dxa"/>
+            <w:tcW w:w="1804" w:type="dxa"/>
             <w:vMerge w:val="restart"/>
             <w:vAlign w:val="center"/>
           </w:tcPr>
@@ -5261,7 +5698,7 @@
         </w:tc>
         <w:tc>
           <w:tcPr>
-            <w:tcW w:w="1113" w:type="dxa"/>
+            <w:tcW w:w="801" w:type="dxa"/>
             <w:vAlign w:val="center"/>
           </w:tcPr>
           <w:p>
@@ -5280,7 +5717,7 @@
         </w:tc>
         <w:tc>
           <w:tcPr>
-            <w:tcW w:w="1182" w:type="dxa"/>
+            <w:tcW w:w="815" w:type="dxa"/>
             <w:vMerge w:val="restart"/>
             <w:vAlign w:val="center"/>
           </w:tcPr>
@@ -5292,7 +5729,7 @@
         </w:tc>
         <w:tc>
           <w:tcPr>
-            <w:tcW w:w="2017" w:type="dxa"/>
+            <w:tcW w:w="1207" w:type="dxa"/>
             <w:vAlign w:val="center"/>
           </w:tcPr>
           <w:p>
@@ -5311,7 +5748,7 @@
         </w:tc>
         <w:tc>
           <w:tcPr>
-            <w:tcW w:w="1417" w:type="dxa"/>
+            <w:tcW w:w="1322" w:type="dxa"/>
             <w:vMerge w:val="restart"/>
             <w:vAlign w:val="center"/>
           </w:tcPr>
@@ -5323,7 +5760,28 @@
         </w:tc>
         <w:tc>
           <w:tcPr>
-            <w:tcW w:w="1803" w:type="dxa"/>
+            <w:tcW w:w="1746" w:type="dxa"/>
+          </w:tcPr>
+          <w:p>
+            <w:pPr>
+              <w:jc w:val="center"/>
+            </w:pPr>
+          </w:p>
+        </w:tc>
+        <w:tc>
+          <w:tcPr>
+            <w:tcW w:w="791" w:type="dxa"/>
+            <w:vMerge w:val="restart"/>
+          </w:tcPr>
+          <w:p>
+            <w:pPr>
+              <w:jc w:val="center"/>
+            </w:pPr>
+          </w:p>
+        </w:tc>
+        <w:tc>
+          <w:tcPr>
+            <w:tcW w:w="1250" w:type="dxa"/>
             <w:vMerge w:val="restart"/>
             <w:vAlign w:val="center"/>
           </w:tcPr>
@@ -5338,9 +5796,12 @@
         </w:tc>
       </w:tr>
       <w:tr>
-        <w:tc>
-          <w:tcPr>
-            <w:tcW w:w="2204" w:type="dxa"/>
+        <w:trPr>
+          <w:trHeight w:val="352"/>
+        </w:trPr>
+        <w:tc>
+          <w:tcPr>
+            <w:tcW w:w="1804" w:type="dxa"/>
             <w:vMerge/>
             <w:vAlign w:val="center"/>
           </w:tcPr>
@@ -5348,7 +5809,7 @@
         </w:tc>
         <w:tc>
           <w:tcPr>
-            <w:tcW w:w="1113" w:type="dxa"/>
+            <w:tcW w:w="801" w:type="dxa"/>
             <w:vAlign w:val="center"/>
           </w:tcPr>
           <w:p>
@@ -5367,7 +5828,7 @@
         </w:tc>
         <w:tc>
           <w:tcPr>
-            <w:tcW w:w="1182" w:type="dxa"/>
+            <w:tcW w:w="815" w:type="dxa"/>
             <w:vMerge/>
             <w:vAlign w:val="center"/>
           </w:tcPr>
@@ -5375,7 +5836,7 @@
         </w:tc>
         <w:tc>
           <w:tcPr>
-            <w:tcW w:w="2017" w:type="dxa"/>
+            <w:tcW w:w="1207" w:type="dxa"/>
             <w:vAlign w:val="center"/>
           </w:tcPr>
           <w:p>
@@ -5406,7 +5867,7 @@
         </w:tc>
         <w:tc>
           <w:tcPr>
-            <w:tcW w:w="1417" w:type="dxa"/>
+            <w:tcW w:w="1322" w:type="dxa"/>
             <w:vMerge/>
             <w:vAlign w:val="center"/>
           </w:tcPr>
@@ -5414,7 +5875,28 @@
         </w:tc>
         <w:tc>
           <w:tcPr>
-            <w:tcW w:w="1803" w:type="dxa"/>
+            <w:tcW w:w="1746" w:type="dxa"/>
+          </w:tcPr>
+          <w:p>
+            <w:pPr>
+              <w:jc w:val="center"/>
+            </w:pPr>
+          </w:p>
+        </w:tc>
+        <w:tc>
+          <w:tcPr>
+            <w:tcW w:w="791" w:type="dxa"/>
+            <w:vMerge/>
+          </w:tcPr>
+          <w:p>
+            <w:pPr>
+              <w:jc w:val="center"/>
+            </w:pPr>
+          </w:p>
+        </w:tc>
+        <w:tc>
+          <w:tcPr>
+            <w:tcW w:w="1250" w:type="dxa"/>
             <w:vMerge/>
             <w:vAlign w:val="center"/>
           </w:tcPr>
@@ -5428,7 +5910,7 @@
       <w:tr>
         <w:tc>
           <w:tcPr>
-            <w:tcW w:w="2204" w:type="dxa"/>
+            <w:tcW w:w="1804" w:type="dxa"/>
             <w:vMerge w:val="restart"/>
             <w:shd w:val="clear" w:color="auto" w:fill="FBE4D5" w:themeFill="accent2" w:themeFillTint="33"/>
             <w:vAlign w:val="center"/>
@@ -5441,7 +5923,7 @@
         </w:tc>
         <w:tc>
           <w:tcPr>
-            <w:tcW w:w="1113" w:type="dxa"/>
+            <w:tcW w:w="801" w:type="dxa"/>
             <w:shd w:val="clear" w:color="auto" w:fill="FBE4D5" w:themeFill="accent2" w:themeFillTint="33"/>
             <w:vAlign w:val="center"/>
           </w:tcPr>
@@ -5467,7 +5949,7 @@
         </w:tc>
         <w:tc>
           <w:tcPr>
-            <w:tcW w:w="1182" w:type="dxa"/>
+            <w:tcW w:w="815" w:type="dxa"/>
             <w:vMerge w:val="restart"/>
             <w:shd w:val="clear" w:color="auto" w:fill="FBE4D5" w:themeFill="accent2" w:themeFillTint="33"/>
             <w:vAlign w:val="center"/>
@@ -5480,7 +5962,7 @@
         </w:tc>
         <w:tc>
           <w:tcPr>
-            <w:tcW w:w="2017" w:type="dxa"/>
+            <w:tcW w:w="1207" w:type="dxa"/>
             <w:shd w:val="clear" w:color="auto" w:fill="FBE4D5" w:themeFill="accent2" w:themeFillTint="33"/>
             <w:vAlign w:val="center"/>
           </w:tcPr>
@@ -5500,7 +5982,7 @@
         </w:tc>
         <w:tc>
           <w:tcPr>
-            <w:tcW w:w="1417" w:type="dxa"/>
+            <w:tcW w:w="1322" w:type="dxa"/>
             <w:vMerge w:val="restart"/>
             <w:shd w:val="clear" w:color="auto" w:fill="FBE4D5" w:themeFill="accent2" w:themeFillTint="33"/>
             <w:vAlign w:val="center"/>
@@ -5513,7 +5995,30 @@
         </w:tc>
         <w:tc>
           <w:tcPr>
-            <w:tcW w:w="1803" w:type="dxa"/>
+            <w:tcW w:w="1746" w:type="dxa"/>
+            <w:shd w:val="clear" w:color="auto" w:fill="FBE4D5" w:themeFill="accent2" w:themeFillTint="33"/>
+          </w:tcPr>
+          <w:p>
+            <w:pPr>
+              <w:jc w:val="center"/>
+            </w:pPr>
+          </w:p>
+        </w:tc>
+        <w:tc>
+          <w:tcPr>
+            <w:tcW w:w="791" w:type="dxa"/>
+            <w:vMerge w:val="restart"/>
+            <w:shd w:val="clear" w:color="auto" w:fill="FBE4D5" w:themeFill="accent2" w:themeFillTint="33"/>
+          </w:tcPr>
+          <w:p>
+            <w:pPr>
+              <w:jc w:val="center"/>
+            </w:pPr>
+          </w:p>
+        </w:tc>
+        <w:tc>
+          <w:tcPr>
+            <w:tcW w:w="1250" w:type="dxa"/>
             <w:vMerge w:val="restart"/>
             <w:shd w:val="clear" w:color="auto" w:fill="FBE4D5" w:themeFill="accent2" w:themeFillTint="33"/>
             <w:vAlign w:val="center"/>
@@ -5531,7 +6036,7 @@
       <w:tr>
         <w:tc>
           <w:tcPr>
-            <w:tcW w:w="2204" w:type="dxa"/>
+            <w:tcW w:w="1804" w:type="dxa"/>
             <w:vMerge/>
             <w:shd w:val="clear" w:color="auto" w:fill="FBE4D5" w:themeFill="accent2" w:themeFillTint="33"/>
             <w:vAlign w:val="center"/>
@@ -5540,7 +6045,7 @@
         </w:tc>
         <w:tc>
           <w:tcPr>
-            <w:tcW w:w="1113" w:type="dxa"/>
+            <w:tcW w:w="801" w:type="dxa"/>
             <w:shd w:val="clear" w:color="auto" w:fill="FBE4D5" w:themeFill="accent2" w:themeFillTint="33"/>
             <w:vAlign w:val="center"/>
           </w:tcPr>
@@ -5560,7 +6065,7 @@
         </w:tc>
         <w:tc>
           <w:tcPr>
-            <w:tcW w:w="1182" w:type="dxa"/>
+            <w:tcW w:w="815" w:type="dxa"/>
             <w:vMerge/>
             <w:shd w:val="clear" w:color="auto" w:fill="FBE4D5" w:themeFill="accent2" w:themeFillTint="33"/>
             <w:vAlign w:val="center"/>
@@ -5569,7 +6074,7 @@
         </w:tc>
         <w:tc>
           <w:tcPr>
-            <w:tcW w:w="2017" w:type="dxa"/>
+            <w:tcW w:w="1207" w:type="dxa"/>
             <w:shd w:val="clear" w:color="auto" w:fill="FBE4D5" w:themeFill="accent2" w:themeFillTint="33"/>
             <w:vAlign w:val="center"/>
           </w:tcPr>
@@ -5589,7 +6094,7 @@
         </w:tc>
         <w:tc>
           <w:tcPr>
-            <w:tcW w:w="1417" w:type="dxa"/>
+            <w:tcW w:w="1322" w:type="dxa"/>
             <w:vMerge/>
             <w:shd w:val="clear" w:color="auto" w:fill="FBE4D5" w:themeFill="accent2" w:themeFillTint="33"/>
             <w:vAlign w:val="center"/>
@@ -5598,7 +6103,30 @@
         </w:tc>
         <w:tc>
           <w:tcPr>
-            <w:tcW w:w="1803" w:type="dxa"/>
+            <w:tcW w:w="1746" w:type="dxa"/>
+            <w:shd w:val="clear" w:color="auto" w:fill="FBE4D5" w:themeFill="accent2" w:themeFillTint="33"/>
+          </w:tcPr>
+          <w:p>
+            <w:pPr>
+              <w:jc w:val="center"/>
+            </w:pPr>
+          </w:p>
+        </w:tc>
+        <w:tc>
+          <w:tcPr>
+            <w:tcW w:w="791" w:type="dxa"/>
+            <w:vMerge/>
+            <w:shd w:val="clear" w:color="auto" w:fill="FBE4D5" w:themeFill="accent2" w:themeFillTint="33"/>
+          </w:tcPr>
+          <w:p>
+            <w:pPr>
+              <w:jc w:val="center"/>
+            </w:pPr>
+          </w:p>
+        </w:tc>
+        <w:tc>
+          <w:tcPr>
+            <w:tcW w:w="1250" w:type="dxa"/>
             <w:vMerge/>
             <w:shd w:val="clear" w:color="auto" w:fill="FBE4D5" w:themeFill="accent2" w:themeFillTint="33"/>
             <w:vAlign w:val="center"/>
@@ -5613,7 +6141,7 @@
       <w:tr>
         <w:tc>
           <w:tcPr>
-            <w:tcW w:w="2204" w:type="dxa"/>
+            <w:tcW w:w="1804" w:type="dxa"/>
             <w:vMerge w:val="restart"/>
             <w:vAlign w:val="center"/>
           </w:tcPr>
@@ -5625,7 +6153,7 @@
         </w:tc>
         <w:tc>
           <w:tcPr>
-            <w:tcW w:w="1113" w:type="dxa"/>
+            <w:tcW w:w="801" w:type="dxa"/>
             <w:vAlign w:val="center"/>
           </w:tcPr>
           <w:p>
@@ -5650,7 +6178,7 @@
         </w:tc>
         <w:tc>
           <w:tcPr>
-            <w:tcW w:w="1182" w:type="dxa"/>
+            <w:tcW w:w="815" w:type="dxa"/>
             <w:vMerge w:val="restart"/>
             <w:vAlign w:val="center"/>
           </w:tcPr>
@@ -5662,7 +6190,7 @@
         </w:tc>
         <w:tc>
           <w:tcPr>
-            <w:tcW w:w="2017" w:type="dxa"/>
+            <w:tcW w:w="1207" w:type="dxa"/>
             <w:vAlign w:val="center"/>
           </w:tcPr>
           <w:p>
@@ -5693,7 +6221,7 @@
         </w:tc>
         <w:tc>
           <w:tcPr>
-            <w:tcW w:w="1417" w:type="dxa"/>
+            <w:tcW w:w="1322" w:type="dxa"/>
             <w:vMerge w:val="restart"/>
             <w:vAlign w:val="center"/>
           </w:tcPr>
@@ -5705,7 +6233,28 @@
         </w:tc>
         <w:tc>
           <w:tcPr>
-            <w:tcW w:w="1803" w:type="dxa"/>
+            <w:tcW w:w="1746" w:type="dxa"/>
+          </w:tcPr>
+          <w:p>
+            <w:pPr>
+              <w:jc w:val="center"/>
+            </w:pPr>
+          </w:p>
+        </w:tc>
+        <w:tc>
+          <w:tcPr>
+            <w:tcW w:w="791" w:type="dxa"/>
+            <w:vMerge w:val="restart"/>
+          </w:tcPr>
+          <w:p>
+            <w:pPr>
+              <w:jc w:val="center"/>
+            </w:pPr>
+          </w:p>
+        </w:tc>
+        <w:tc>
+          <w:tcPr>
+            <w:tcW w:w="1250" w:type="dxa"/>
             <w:vMerge w:val="restart"/>
             <w:vAlign w:val="center"/>
           </w:tcPr>
@@ -5722,7 +6271,7 @@
       <w:tr>
         <w:tc>
           <w:tcPr>
-            <w:tcW w:w="2204" w:type="dxa"/>
+            <w:tcW w:w="1804" w:type="dxa"/>
             <w:vMerge/>
             <w:vAlign w:val="center"/>
           </w:tcPr>
@@ -5730,7 +6279,7 @@
         </w:tc>
         <w:tc>
           <w:tcPr>
-            <w:tcW w:w="1113" w:type="dxa"/>
+            <w:tcW w:w="801" w:type="dxa"/>
             <w:vAlign w:val="center"/>
           </w:tcPr>
           <w:p>
@@ -5749,7 +6298,7 @@
         </w:tc>
         <w:tc>
           <w:tcPr>
-            <w:tcW w:w="1182" w:type="dxa"/>
+            <w:tcW w:w="815" w:type="dxa"/>
             <w:vMerge/>
             <w:vAlign w:val="center"/>
           </w:tcPr>
@@ -5757,7 +6306,7 @@
         </w:tc>
         <w:tc>
           <w:tcPr>
-            <w:tcW w:w="2017" w:type="dxa"/>
+            <w:tcW w:w="1207" w:type="dxa"/>
             <w:vAlign w:val="center"/>
           </w:tcPr>
           <w:p>
@@ -5776,7 +6325,7 @@
         </w:tc>
         <w:tc>
           <w:tcPr>
-            <w:tcW w:w="1417" w:type="dxa"/>
+            <w:tcW w:w="1322" w:type="dxa"/>
             <w:vMerge/>
             <w:vAlign w:val="center"/>
           </w:tcPr>
@@ -5784,7 +6333,28 @@
         </w:tc>
         <w:tc>
           <w:tcPr>
-            <w:tcW w:w="1803" w:type="dxa"/>
+            <w:tcW w:w="1746" w:type="dxa"/>
+          </w:tcPr>
+          <w:p>
+            <w:pPr>
+              <w:jc w:val="center"/>
+            </w:pPr>
+          </w:p>
+        </w:tc>
+        <w:tc>
+          <w:tcPr>
+            <w:tcW w:w="791" w:type="dxa"/>
+            <w:vMerge/>
+          </w:tcPr>
+          <w:p>
+            <w:pPr>
+              <w:jc w:val="center"/>
+            </w:pPr>
+          </w:p>
+        </w:tc>
+        <w:tc>
+          <w:tcPr>
+            <w:tcW w:w="1250" w:type="dxa"/>
             <w:vMerge/>
             <w:vAlign w:val="center"/>
           </w:tcPr>
@@ -5798,7 +6368,7 @@
       <w:tr>
         <w:tc>
           <w:tcPr>
-            <w:tcW w:w="2204" w:type="dxa"/>
+            <w:tcW w:w="1804" w:type="dxa"/>
             <w:vMerge w:val="restart"/>
             <w:shd w:val="clear" w:color="auto" w:fill="FBE4D5" w:themeFill="accent2" w:themeFillTint="33"/>
             <w:vAlign w:val="center"/>
@@ -5813,7 +6383,7 @@
         </w:tc>
         <w:tc>
           <w:tcPr>
-            <w:tcW w:w="1113" w:type="dxa"/>
+            <w:tcW w:w="801" w:type="dxa"/>
             <w:shd w:val="clear" w:color="auto" w:fill="FBE4D5" w:themeFill="accent2" w:themeFillTint="33"/>
             <w:vAlign w:val="center"/>
           </w:tcPr>
@@ -5833,7 +6403,7 @@
         </w:tc>
         <w:tc>
           <w:tcPr>
-            <w:tcW w:w="1182" w:type="dxa"/>
+            <w:tcW w:w="815" w:type="dxa"/>
             <w:vMerge w:val="restart"/>
             <w:shd w:val="clear" w:color="auto" w:fill="FBE4D5" w:themeFill="accent2" w:themeFillTint="33"/>
             <w:vAlign w:val="center"/>
@@ -5846,7 +6416,7 @@
         </w:tc>
         <w:tc>
           <w:tcPr>
-            <w:tcW w:w="2017" w:type="dxa"/>
+            <w:tcW w:w="1207" w:type="dxa"/>
             <w:shd w:val="clear" w:color="auto" w:fill="FBE4D5" w:themeFill="accent2" w:themeFillTint="33"/>
             <w:vAlign w:val="center"/>
           </w:tcPr>
@@ -5866,7 +6436,7 @@
         </w:tc>
         <w:tc>
           <w:tcPr>
-            <w:tcW w:w="1417" w:type="dxa"/>
+            <w:tcW w:w="1322" w:type="dxa"/>
             <w:vMerge w:val="restart"/>
             <w:shd w:val="clear" w:color="auto" w:fill="FBE4D5" w:themeFill="accent2" w:themeFillTint="33"/>
             <w:vAlign w:val="center"/>
@@ -5879,7 +6449,30 @@
         </w:tc>
         <w:tc>
           <w:tcPr>
-            <w:tcW w:w="1803" w:type="dxa"/>
+            <w:tcW w:w="1746" w:type="dxa"/>
+            <w:shd w:val="clear" w:color="auto" w:fill="FBE4D5" w:themeFill="accent2" w:themeFillTint="33"/>
+          </w:tcPr>
+          <w:p>
+            <w:pPr>
+              <w:jc w:val="center"/>
+            </w:pPr>
+          </w:p>
+        </w:tc>
+        <w:tc>
+          <w:tcPr>
+            <w:tcW w:w="791" w:type="dxa"/>
+            <w:vMerge w:val="restart"/>
+            <w:shd w:val="clear" w:color="auto" w:fill="FBE4D5" w:themeFill="accent2" w:themeFillTint="33"/>
+          </w:tcPr>
+          <w:p>
+            <w:pPr>
+              <w:jc w:val="center"/>
+            </w:pPr>
+          </w:p>
+        </w:tc>
+        <w:tc>
+          <w:tcPr>
+            <w:tcW w:w="1250" w:type="dxa"/>
             <w:vMerge w:val="restart"/>
             <w:shd w:val="clear" w:color="auto" w:fill="FBE4D5" w:themeFill="accent2" w:themeFillTint="33"/>
             <w:vAlign w:val="center"/>
@@ -5897,7 +6490,7 @@
       <w:tr>
         <w:tc>
           <w:tcPr>
-            <w:tcW w:w="2204" w:type="dxa"/>
+            <w:tcW w:w="1804" w:type="dxa"/>
             <w:vMerge/>
             <w:shd w:val="clear" w:color="auto" w:fill="FBE4D5" w:themeFill="accent2" w:themeFillTint="33"/>
             <w:vAlign w:val="center"/>
@@ -5906,7 +6499,7 @@
         </w:tc>
         <w:tc>
           <w:tcPr>
-            <w:tcW w:w="1113" w:type="dxa"/>
+            <w:tcW w:w="801" w:type="dxa"/>
             <w:shd w:val="clear" w:color="auto" w:fill="FBE4D5" w:themeFill="accent2" w:themeFillTint="33"/>
             <w:vAlign w:val="center"/>
           </w:tcPr>
@@ -5926,7 +6519,7 @@
         </w:tc>
         <w:tc>
           <w:tcPr>
-            <w:tcW w:w="1182" w:type="dxa"/>
+            <w:tcW w:w="815" w:type="dxa"/>
             <w:vMerge/>
             <w:shd w:val="clear" w:color="auto" w:fill="FBE4D5" w:themeFill="accent2" w:themeFillTint="33"/>
             <w:vAlign w:val="center"/>
@@ -5935,7 +6528,7 @@
         </w:tc>
         <w:tc>
           <w:tcPr>
-            <w:tcW w:w="2017" w:type="dxa"/>
+            <w:tcW w:w="1207" w:type="dxa"/>
             <w:shd w:val="clear" w:color="auto" w:fill="FBE4D5" w:themeFill="accent2" w:themeFillTint="33"/>
             <w:vAlign w:val="center"/>
           </w:tcPr>
@@ -5955,7 +6548,7 @@
         </w:tc>
         <w:tc>
           <w:tcPr>
-            <w:tcW w:w="1417" w:type="dxa"/>
+            <w:tcW w:w="1322" w:type="dxa"/>
             <w:vMerge/>
             <w:shd w:val="clear" w:color="auto" w:fill="FBE4D5" w:themeFill="accent2" w:themeFillTint="33"/>
             <w:vAlign w:val="center"/>
@@ -5964,7 +6557,30 @@
         </w:tc>
         <w:tc>
           <w:tcPr>
-            <w:tcW w:w="1803" w:type="dxa"/>
+            <w:tcW w:w="1746" w:type="dxa"/>
+            <w:shd w:val="clear" w:color="auto" w:fill="FBE4D5" w:themeFill="accent2" w:themeFillTint="33"/>
+          </w:tcPr>
+          <w:p>
+            <w:pPr>
+              <w:jc w:val="center"/>
+            </w:pPr>
+          </w:p>
+        </w:tc>
+        <w:tc>
+          <w:tcPr>
+            <w:tcW w:w="791" w:type="dxa"/>
+            <w:vMerge/>
+            <w:shd w:val="clear" w:color="auto" w:fill="FBE4D5" w:themeFill="accent2" w:themeFillTint="33"/>
+          </w:tcPr>
+          <w:p>
+            <w:pPr>
+              <w:jc w:val="center"/>
+            </w:pPr>
+          </w:p>
+        </w:tc>
+        <w:tc>
+          <w:tcPr>
+            <w:tcW w:w="1250" w:type="dxa"/>
             <w:vMerge/>
             <w:shd w:val="clear" w:color="auto" w:fill="FBE4D5" w:themeFill="accent2" w:themeFillTint="33"/>
             <w:vAlign w:val="center"/>
@@ -5979,7 +6595,7 @@
       <w:tr>
         <w:tc>
           <w:tcPr>
-            <w:tcW w:w="2204" w:type="dxa"/>
+            <w:tcW w:w="1804" w:type="dxa"/>
             <w:vMerge w:val="restart"/>
             <w:vAlign w:val="center"/>
           </w:tcPr>
@@ -5991,7 +6607,7 @@
         </w:tc>
         <w:tc>
           <w:tcPr>
-            <w:tcW w:w="1113" w:type="dxa"/>
+            <w:tcW w:w="801" w:type="dxa"/>
             <w:vAlign w:val="center"/>
           </w:tcPr>
           <w:p>
@@ -6010,7 +6626,7 @@
         </w:tc>
         <w:tc>
           <w:tcPr>
-            <w:tcW w:w="1182" w:type="dxa"/>
+            <w:tcW w:w="815" w:type="dxa"/>
             <w:vMerge w:val="restart"/>
             <w:vAlign w:val="center"/>
           </w:tcPr>
@@ -6022,7 +6638,7 @@
         </w:tc>
         <w:tc>
           <w:tcPr>
-            <w:tcW w:w="2017" w:type="dxa"/>
+            <w:tcW w:w="1207" w:type="dxa"/>
             <w:vAlign w:val="center"/>
           </w:tcPr>
           <w:p>
@@ -6041,7 +6657,7 @@
         </w:tc>
         <w:tc>
           <w:tcPr>
-            <w:tcW w:w="1417" w:type="dxa"/>
+            <w:tcW w:w="1322" w:type="dxa"/>
             <w:vMerge w:val="restart"/>
             <w:vAlign w:val="center"/>
           </w:tcPr>
@@ -6053,7 +6669,28 @@
         </w:tc>
         <w:tc>
           <w:tcPr>
-            <w:tcW w:w="1803" w:type="dxa"/>
+            <w:tcW w:w="1746" w:type="dxa"/>
+          </w:tcPr>
+          <w:p>
+            <w:pPr>
+              <w:jc w:val="center"/>
+            </w:pPr>
+          </w:p>
+        </w:tc>
+        <w:tc>
+          <w:tcPr>
+            <w:tcW w:w="791" w:type="dxa"/>
+            <w:vMerge w:val="restart"/>
+          </w:tcPr>
+          <w:p>
+            <w:pPr>
+              <w:jc w:val="center"/>
+            </w:pPr>
+          </w:p>
+        </w:tc>
+        <w:tc>
+          <w:tcPr>
+            <w:tcW w:w="1250" w:type="dxa"/>
             <w:vMerge w:val="restart"/>
             <w:vAlign w:val="center"/>
           </w:tcPr>
@@ -6070,7 +6707,7 @@
       <w:tr>
         <w:tc>
           <w:tcPr>
-            <w:tcW w:w="2204" w:type="dxa"/>
+            <w:tcW w:w="1804" w:type="dxa"/>
             <w:vMerge/>
             <w:vAlign w:val="center"/>
           </w:tcPr>
@@ -6078,7 +6715,7 @@
         </w:tc>
         <w:tc>
           <w:tcPr>
-            <w:tcW w:w="1113" w:type="dxa"/>
+            <w:tcW w:w="801" w:type="dxa"/>
             <w:vAlign w:val="center"/>
           </w:tcPr>
           <w:p>
@@ -6097,7 +6734,7 @@
         </w:tc>
         <w:tc>
           <w:tcPr>
-            <w:tcW w:w="1182" w:type="dxa"/>
+            <w:tcW w:w="815" w:type="dxa"/>
             <w:vMerge/>
             <w:vAlign w:val="center"/>
           </w:tcPr>
@@ -6105,7 +6742,7 @@
         </w:tc>
         <w:tc>
           <w:tcPr>
-            <w:tcW w:w="2017" w:type="dxa"/>
+            <w:tcW w:w="1207" w:type="dxa"/>
             <w:vAlign w:val="center"/>
           </w:tcPr>
           <w:p>
@@ -6124,7 +6761,7 @@
         </w:tc>
         <w:tc>
           <w:tcPr>
-            <w:tcW w:w="1417" w:type="dxa"/>
+            <w:tcW w:w="1322" w:type="dxa"/>
             <w:vMerge/>
             <w:vAlign w:val="center"/>
           </w:tcPr>
@@ -6132,7 +6769,28 @@
         </w:tc>
         <w:tc>
           <w:tcPr>
-            <w:tcW w:w="1803" w:type="dxa"/>
+            <w:tcW w:w="1746" w:type="dxa"/>
+          </w:tcPr>
+          <w:p>
+            <w:pPr>
+              <w:jc w:val="center"/>
+            </w:pPr>
+          </w:p>
+        </w:tc>
+        <w:tc>
+          <w:tcPr>
+            <w:tcW w:w="791" w:type="dxa"/>
+            <w:vMerge/>
+          </w:tcPr>
+          <w:p>
+            <w:pPr>
+              <w:jc w:val="center"/>
+            </w:pPr>
+          </w:p>
+        </w:tc>
+        <w:tc>
+          <w:tcPr>
+            <w:tcW w:w="1250" w:type="dxa"/>
             <w:vMerge/>
             <w:vAlign w:val="center"/>
           </w:tcPr>
@@ -6146,7 +6804,7 @@
       <w:tr>
         <w:tc>
           <w:tcPr>
-            <w:tcW w:w="2204" w:type="dxa"/>
+            <w:tcW w:w="1804" w:type="dxa"/>
             <w:vMerge w:val="restart"/>
             <w:shd w:val="clear" w:color="auto" w:fill="F4B083" w:themeFill="accent2" w:themeFillTint="99"/>
             <w:vAlign w:val="center"/>
@@ -6169,7 +6827,7 @@
         </w:tc>
         <w:tc>
           <w:tcPr>
-            <w:tcW w:w="1113" w:type="dxa"/>
+            <w:tcW w:w="801" w:type="dxa"/>
             <w:shd w:val="clear" w:color="auto" w:fill="F4B083" w:themeFill="accent2" w:themeFillTint="99"/>
             <w:vAlign w:val="center"/>
           </w:tcPr>
@@ -6209,7 +6867,7 @@
         </w:tc>
         <w:tc>
           <w:tcPr>
-            <w:tcW w:w="1182" w:type="dxa"/>
+            <w:tcW w:w="815" w:type="dxa"/>
             <w:vMerge w:val="restart"/>
             <w:shd w:val="clear" w:color="auto" w:fill="F4B083" w:themeFill="accent2" w:themeFillTint="99"/>
             <w:vAlign w:val="center"/>
@@ -6246,7 +6904,7 @@
         </w:tc>
         <w:tc>
           <w:tcPr>
-            <w:tcW w:w="2017" w:type="dxa"/>
+            <w:tcW w:w="1207" w:type="dxa"/>
             <w:shd w:val="clear" w:color="auto" w:fill="F4B083" w:themeFill="accent2" w:themeFillTint="99"/>
             <w:vAlign w:val="center"/>
           </w:tcPr>
@@ -6270,7 +6928,7 @@
         </w:tc>
         <w:tc>
           <w:tcPr>
-            <w:tcW w:w="1417" w:type="dxa"/>
+            <w:tcW w:w="1322" w:type="dxa"/>
             <w:vMerge w:val="restart"/>
             <w:shd w:val="clear" w:color="auto" w:fill="F4B083" w:themeFill="accent2" w:themeFillTint="99"/>
             <w:vAlign w:val="center"/>
@@ -6307,10 +6965,8 @@
         </w:tc>
         <w:tc>
           <w:tcPr>
-            <w:tcW w:w="1803" w:type="dxa"/>
-            <w:vMerge w:val="restart"/>
+            <w:tcW w:w="1746" w:type="dxa"/>
             <w:shd w:val="clear" w:color="auto" w:fill="F4B083" w:themeFill="accent2" w:themeFillTint="99"/>
-            <w:vAlign w:val="center"/>
           </w:tcPr>
           <w:p>
             <w:pPr>
@@ -6320,25 +6976,57 @@
                 <w:bCs/>
               </w:rPr>
             </w:pPr>
-            <w:r>
+          </w:p>
+        </w:tc>
+        <w:tc>
+          <w:tcPr>
+            <w:tcW w:w="791" w:type="dxa"/>
+            <w:shd w:val="clear" w:color="auto" w:fill="F4B083" w:themeFill="accent2" w:themeFillTint="99"/>
+          </w:tcPr>
+          <w:p>
+            <w:pPr>
+              <w:jc w:val="center"/>
               <w:rPr>
                 <w:b/>
                 <w:bCs/>
               </w:rPr>
-              <w:t>5</w:t>
-            </w:r>
-            <w:r>
+            </w:pPr>
+          </w:p>
+        </w:tc>
+        <w:tc>
+          <w:tcPr>
+            <w:tcW w:w="1250" w:type="dxa"/>
+            <w:vMerge w:val="restart"/>
+            <w:shd w:val="clear" w:color="auto" w:fill="F4B083" w:themeFill="accent2" w:themeFillTint="99"/>
+            <w:vAlign w:val="center"/>
+          </w:tcPr>
+          <w:p>
+            <w:pPr>
+              <w:jc w:val="center"/>
               <w:rPr>
                 <w:b/>
                 <w:bCs/>
               </w:rPr>
-              <w:t>’</w:t>
-            </w:r>
+            </w:pPr>
             <w:r>
               <w:rPr>
                 <w:b/>
                 <w:bCs/>
               </w:rPr>
+              <w:t>5</w:t>
+            </w:r>
+            <w:r>
+              <w:rPr>
+                <w:b/>
+                <w:bCs/>
+              </w:rPr>
+              <w:t>’</w:t>
+            </w:r>
+            <w:r>
+              <w:rPr>
+                <w:b/>
+                <w:bCs/>
+              </w:rPr>
               <w:t>731,02</w:t>
             </w:r>
           </w:p>
@@ -6347,7 +7035,7 @@
       <w:tr>
         <w:tc>
           <w:tcPr>
-            <w:tcW w:w="2204" w:type="dxa"/>
+            <w:tcW w:w="1804" w:type="dxa"/>
             <w:vMerge/>
             <w:vAlign w:val="center"/>
           </w:tcPr>
@@ -6355,7 +7043,7 @@
         </w:tc>
         <w:tc>
           <w:tcPr>
-            <w:tcW w:w="1113" w:type="dxa"/>
+            <w:tcW w:w="801" w:type="dxa"/>
             <w:shd w:val="clear" w:color="auto" w:fill="F4B083" w:themeFill="accent2" w:themeFillTint="99"/>
             <w:vAlign w:val="center"/>
           </w:tcPr>
@@ -6379,7 +7067,7 @@
         </w:tc>
         <w:tc>
           <w:tcPr>
-            <w:tcW w:w="1182" w:type="dxa"/>
+            <w:tcW w:w="815" w:type="dxa"/>
             <w:vMerge/>
             <w:shd w:val="clear" w:color="auto" w:fill="F4B083" w:themeFill="accent2" w:themeFillTint="99"/>
             <w:vAlign w:val="center"/>
@@ -6395,7 +7083,7 @@
         </w:tc>
         <w:tc>
           <w:tcPr>
-            <w:tcW w:w="2017" w:type="dxa"/>
+            <w:tcW w:w="1207" w:type="dxa"/>
             <w:shd w:val="clear" w:color="auto" w:fill="F4B083" w:themeFill="accent2" w:themeFillTint="99"/>
             <w:vAlign w:val="center"/>
           </w:tcPr>
@@ -6419,7 +7107,7 @@
         </w:tc>
         <w:tc>
           <w:tcPr>
-            <w:tcW w:w="1417" w:type="dxa"/>
+            <w:tcW w:w="1322" w:type="dxa"/>
             <w:vMerge/>
             <w:vAlign w:val="center"/>
           </w:tcPr>
@@ -6427,7 +7115,27 @@
         </w:tc>
         <w:tc>
           <w:tcPr>
-            <w:tcW w:w="1803" w:type="dxa"/>
+            <w:tcW w:w="1746" w:type="dxa"/>
+          </w:tcPr>
+          <w:p>
+            <w:pPr>
+              <w:jc w:val="center"/>
+            </w:pPr>
+          </w:p>
+        </w:tc>
+        <w:tc>
+          <w:tcPr>
+            <w:tcW w:w="791" w:type="dxa"/>
+          </w:tcPr>
+          <w:p>
+            <w:pPr>
+              <w:jc w:val="center"/>
+            </w:pPr>
+          </w:p>
+        </w:tc>
+        <w:tc>
+          <w:tcPr>
+            <w:tcW w:w="1250" w:type="dxa"/>
             <w:vMerge/>
             <w:vAlign w:val="center"/>
           </w:tcPr>
@@ -6541,7 +7249,7 @@
 </file>
 
 <file path=word/numbering.xml><?xml version="1.0" encoding="utf-8"?>
-<w:numbering xmlns:wpc="http://schemas.microsoft.com/office/word/2010/wordprocessingCanvas" xmlns:cx="http://schemas.microsoft.com/office/drawing/2014/chartex" xmlns:cx1="http://schemas.microsoft.com/office/drawing/2015/9/8/chartex" xmlns:cx2="http://schemas.microsoft.com/office/drawing/2015/10/21/chartex" xmlns:cx3="http://schemas.microsoft.com/office/drawing/2016/5/9/chartex" xmlns:cx4="http://schemas.microsoft.com/office/drawing/2016/5/10/chartex" xmlns:cx5="http://schemas.microsoft.com/office/drawing/2016/5/11/chartex" xmlns:cx6="http://schemas.microsoft.com/office/drawing/2016/5/12/chartex" xmlns:cx7="http://schemas.microsoft.com/office/drawing/2016/5/13/chartex" xmlns:cx8="http://schemas.microsoft.com/office/drawing/2016/5/14/chartex" xmlns:mc="http://schemas.openxmlformats.org/markup-compatibility/2006" xmlns:aink="http://schemas.microsoft.com/office/drawing/2016/ink" xmlns:am3d="http://schemas.microsoft.com/office/drawing/2017/model3d" xmlns:o="urn:schemas-microsoft-com:office:office" xmlns:oel="http://schemas.microsoft.com/office/2019/extlst" xmlns:r="http://schemas.openxmlformats.org/officeDocument/2006/relationships" xmlns:m="http://schemas.openxmlformats.org/officeDocument/2006/math" xmlns:v="urn:schemas-microsoft-com:vml" xmlns:wp14="http://schemas.microsoft.com/office/word/2010/wordprocessingDrawing" xmlns:wp="http://schemas.openxmlformats.org/drawingml/2006/wordprocessingDrawing" xmlns:w10="urn:schemas-microsoft-com:office:word" xmlns:w="http://schemas.openxmlformats.org/wordprocessingml/2006/main" xmlns:w14="http://schemas.microsoft.com/office/word/2010/wordml" xmlns:w15="http://schemas.microsoft.com/office/word/2012/wordml" xmlns:w16cex="http://schemas.microsoft.com/office/word/2018/wordml/cex" xmlns:w16cid="http://schemas.microsoft.com/office/word/2016/wordml/cid" xmlns:w16="http://schemas.microsoft.com/office/word/2018/wordml" xmlns:w16du="http://schemas.microsoft.com/office/word/2023/wordml/word16du" xmlns:w16sdtdh="http://schemas.microsoft.com/office/word/2020/wordml/sdtdatahash" xmlns:w16se="http://schemas.microsoft.com/office/word/2015/wordml/symex" xmlns:wpg="http://schemas.microsoft.com/office/word/2010/wordprocessingGroup" xmlns:wpi="http://schemas.microsoft.com/office/word/2010/wordprocessingInk" xmlns:wne="http://schemas.microsoft.com/office/word/2006/wordml" xmlns:wps="http://schemas.microsoft.com/office/word/2010/wordprocessingShape" mc:Ignorable="w14 w15 w16se w16cid w16 w16cex w16sdtdh wp14">
+<w:numbering xmlns:wpc="http://schemas.microsoft.com/office/word/2010/wordprocessingCanvas" xmlns:cx="http://schemas.microsoft.com/office/drawing/2014/chartex" xmlns:cx1="http://schemas.microsoft.com/office/drawing/2015/9/8/chartex" xmlns:cx2="http://schemas.microsoft.com/office/drawing/2015/10/21/chartex" xmlns:cx3="http://schemas.microsoft.com/office/drawing/2016/5/9/chartex" xmlns:cx4="http://schemas.microsoft.com/office/drawing/2016/5/10/chartex" xmlns:cx5="http://schemas.microsoft.com/office/drawing/2016/5/11/chartex" xmlns:cx6="http://schemas.microsoft.com/office/drawing/2016/5/12/chartex" xmlns:cx7="http://schemas.microsoft.com/office/drawing/2016/5/13/chartex" xmlns:cx8="http://schemas.microsoft.com/office/drawing/2016/5/14/chartex" xmlns:mc="http://schemas.openxmlformats.org/markup-compatibility/2006" xmlns:aink="http://schemas.microsoft.com/office/drawing/2016/ink" xmlns:am3d="http://schemas.microsoft.com/office/drawing/2017/model3d" xmlns:o="urn:schemas-microsoft-com:office:office" xmlns:oel="http://schemas.microsoft.com/office/2019/extlst" xmlns:r="http://schemas.openxmlformats.org/officeDocument/2006/relationships" xmlns:m="http://schemas.openxmlformats.org/officeDocument/2006/math" xmlns:v="urn:schemas-microsoft-com:vml" xmlns:wp14="http://schemas.microsoft.com/office/word/2010/wordprocessingDrawing" xmlns:wp="http://schemas.openxmlformats.org/drawingml/2006/wordprocessingDrawing" xmlns:w10="urn:schemas-microsoft-com:office:word" xmlns:w="http://schemas.openxmlformats.org/wordprocessingml/2006/main" xmlns:w14="http://schemas.microsoft.com/office/word/2010/wordml" xmlns:w15="http://schemas.microsoft.com/office/word/2012/wordml" xmlns:w16cex="http://schemas.microsoft.com/office/word/2018/wordml/cex" xmlns:w16cid="http://schemas.microsoft.com/office/word/2016/wordml/cid" xmlns:w16="http://schemas.microsoft.com/office/word/2018/wordml" xmlns:w16sdtdh="http://schemas.microsoft.com/office/word/2020/wordml/sdtdatahash" xmlns:w16se="http://schemas.microsoft.com/office/word/2015/wordml/symex" xmlns:wpg="http://schemas.microsoft.com/office/word/2010/wordprocessingGroup" xmlns:wpi="http://schemas.microsoft.com/office/word/2010/wordprocessingInk" xmlns:wne="http://schemas.microsoft.com/office/word/2006/wordml" xmlns:wps="http://schemas.microsoft.com/office/word/2010/wordprocessingShape" mc:Ignorable="w14 w15 w16se w16cid w16 w16cex w16sdtdh wp14">
   <w:abstractNum w:abstractNumId="0" w15:restartNumberingAfterBreak="0">
     <w:nsid w:val="052F0B0D"/>
     <w:multiLevelType w:val="hybridMultilevel"/>

</xml_diff>

<commit_message>
Clôture des comptes Comité
</commit_message>
<xml_diff>
--- a/2 - Bilans/2022-2023/Bilan_Deuxieme_Quadrimestre.docx
+++ b/2 - Bilans/2022-2023/Bilan_Deuxieme_Quadrimestre.docx
@@ -1,6 +1,6 @@
 
 <file path=word/document.xml><?xml version="1.0" encoding="utf-8"?>
-<w:document xmlns:wpc="http://schemas.microsoft.com/office/word/2010/wordprocessingCanvas" xmlns:cx="http://schemas.microsoft.com/office/drawing/2014/chartex" xmlns:cx1="http://schemas.microsoft.com/office/drawing/2015/9/8/chartex" xmlns:cx2="http://schemas.microsoft.com/office/drawing/2015/10/21/chartex" xmlns:cx3="http://schemas.microsoft.com/office/drawing/2016/5/9/chartex" xmlns:cx4="http://schemas.microsoft.com/office/drawing/2016/5/10/chartex" xmlns:cx5="http://schemas.microsoft.com/office/drawing/2016/5/11/chartex" xmlns:cx6="http://schemas.microsoft.com/office/drawing/2016/5/12/chartex" xmlns:cx7="http://schemas.microsoft.com/office/drawing/2016/5/13/chartex" xmlns:cx8="http://schemas.microsoft.com/office/drawing/2016/5/14/chartex" xmlns:mc="http://schemas.openxmlformats.org/markup-compatibility/2006" xmlns:aink="http://schemas.microsoft.com/office/drawing/2016/ink" xmlns:am3d="http://schemas.microsoft.com/office/drawing/2017/model3d" xmlns:o="urn:schemas-microsoft-com:office:office" xmlns:oel="http://schemas.microsoft.com/office/2019/extlst" xmlns:r="http://schemas.openxmlformats.org/officeDocument/2006/relationships" xmlns:m="http://schemas.openxmlformats.org/officeDocument/2006/math" xmlns:v="urn:schemas-microsoft-com:vml" xmlns:wp14="http://schemas.microsoft.com/office/word/2010/wordprocessingDrawing" xmlns:wp="http://schemas.openxmlformats.org/drawingml/2006/wordprocessingDrawing" xmlns:w10="urn:schemas-microsoft-com:office:word" xmlns:w="http://schemas.openxmlformats.org/wordprocessingml/2006/main" xmlns:w14="http://schemas.microsoft.com/office/word/2010/wordml" xmlns:w15="http://schemas.microsoft.com/office/word/2012/wordml" xmlns:w16cex="http://schemas.microsoft.com/office/word/2018/wordml/cex" xmlns:w16cid="http://schemas.microsoft.com/office/word/2016/wordml/cid" xmlns:w16="http://schemas.microsoft.com/office/word/2018/wordml" xmlns:w16du="http://schemas.microsoft.com/office/word/2023/wordml/word16du" xmlns:w16sdtdh="http://schemas.microsoft.com/office/word/2020/wordml/sdtdatahash" xmlns:w16se="http://schemas.microsoft.com/office/word/2015/wordml/symex" xmlns:wpg="http://schemas.microsoft.com/office/word/2010/wordprocessingGroup" xmlns:wpi="http://schemas.microsoft.com/office/word/2010/wordprocessingInk" xmlns:wne="http://schemas.microsoft.com/office/word/2006/wordml" xmlns:wps="http://schemas.microsoft.com/office/word/2010/wordprocessingShape" mc:Ignorable="w14 w15 w16se w16cid w16 w16cex w16sdtdh wp14">
+<w:document xmlns:wpc="http://schemas.microsoft.com/office/word/2010/wordprocessingCanvas" xmlns:cx="http://schemas.microsoft.com/office/drawing/2014/chartex" xmlns:cx1="http://schemas.microsoft.com/office/drawing/2015/9/8/chartex" xmlns:cx2="http://schemas.microsoft.com/office/drawing/2015/10/21/chartex" xmlns:cx3="http://schemas.microsoft.com/office/drawing/2016/5/9/chartex" xmlns:cx4="http://schemas.microsoft.com/office/drawing/2016/5/10/chartex" xmlns:cx5="http://schemas.microsoft.com/office/drawing/2016/5/11/chartex" xmlns:cx6="http://schemas.microsoft.com/office/drawing/2016/5/12/chartex" xmlns:cx7="http://schemas.microsoft.com/office/drawing/2016/5/13/chartex" xmlns:cx8="http://schemas.microsoft.com/office/drawing/2016/5/14/chartex" xmlns:mc="http://schemas.openxmlformats.org/markup-compatibility/2006" xmlns:aink="http://schemas.microsoft.com/office/drawing/2016/ink" xmlns:am3d="http://schemas.microsoft.com/office/drawing/2017/model3d" xmlns:o="urn:schemas-microsoft-com:office:office" xmlns:oel="http://schemas.microsoft.com/office/2019/extlst" xmlns:r="http://schemas.openxmlformats.org/officeDocument/2006/relationships" xmlns:m="http://schemas.openxmlformats.org/officeDocument/2006/math" xmlns:v="urn:schemas-microsoft-com:vml" xmlns:wp14="http://schemas.microsoft.com/office/word/2010/wordprocessingDrawing" xmlns:wp="http://schemas.openxmlformats.org/drawingml/2006/wordprocessingDrawing" xmlns:w10="urn:schemas-microsoft-com:office:word" xmlns:w="http://schemas.openxmlformats.org/wordprocessingml/2006/main" xmlns:w14="http://schemas.microsoft.com/office/word/2010/wordml" xmlns:w15="http://schemas.microsoft.com/office/word/2012/wordml" xmlns:w16cex="http://schemas.microsoft.com/office/word/2018/wordml/cex" xmlns:w16cid="http://schemas.microsoft.com/office/word/2016/wordml/cid" xmlns:w16="http://schemas.microsoft.com/office/word/2018/wordml" xmlns:w16sdtdh="http://schemas.microsoft.com/office/word/2020/wordml/sdtdatahash" xmlns:w16se="http://schemas.microsoft.com/office/word/2015/wordml/symex" xmlns:wpg="http://schemas.microsoft.com/office/word/2010/wordprocessingGroup" xmlns:wpi="http://schemas.microsoft.com/office/word/2010/wordprocessingInk" xmlns:wne="http://schemas.microsoft.com/office/word/2006/wordml" xmlns:wps="http://schemas.microsoft.com/office/word/2010/wordprocessingShape" mc:Ignorable="w14 w15 w16se w16cid w16 w16cex w16sdtdh wp14">
   <w:body>
     <w:tbl>
       <w:tblPr>
@@ -3910,7 +3910,7 @@
           <w:sz w:val="32"/>
           <w:szCs w:val="32"/>
         </w:rPr>
-        <w:t>Deuxième</w:t>
+        <w:t>Premier</w:t>
       </w:r>
       <w:r>
         <w:rPr>
@@ -4131,7 +4131,25 @@
           <w:szCs w:val="32"/>
         </w:rPr>
         <w:lastRenderedPageBreak/>
-        <w:t xml:space="preserve">Bilan Premier Quadrimestre (01.09.22-31.12.22) – </w:t>
+        <w:t xml:space="preserve">Bilan </w:t>
+      </w:r>
+      <w:r>
+        <w:rPr>
+          <w:b/>
+          <w:bCs/>
+          <w:sz w:val="32"/>
+          <w:szCs w:val="32"/>
+        </w:rPr>
+        <w:t>Deuxième</w:t>
+      </w:r>
+      <w:r>
+        <w:rPr>
+          <w:b/>
+          <w:bCs/>
+          <w:sz w:val="32"/>
+          <w:szCs w:val="32"/>
+        </w:rPr>
+        <w:t xml:space="preserve"> Quadrimestre (01.09.22-31.12.22) – </w:t>
       </w:r>
       <w:r>
         <w:rPr>
@@ -4176,8 +4194,8 @@
         <w:gridCol w:w="719"/>
         <w:gridCol w:w="1575"/>
         <w:gridCol w:w="999"/>
-        <w:gridCol w:w="1742"/>
-        <w:gridCol w:w="1048"/>
+        <w:gridCol w:w="1656"/>
+        <w:gridCol w:w="1134"/>
         <w:gridCol w:w="1236"/>
       </w:tblGrid>
       <w:tr>
@@ -4442,7 +4460,7 @@
         </w:tc>
         <w:tc>
           <w:tcPr>
-            <w:tcW w:w="1742" w:type="dxa"/>
+            <w:tcW w:w="1656" w:type="dxa"/>
           </w:tcPr>
           <w:p>
             <w:r>
@@ -4455,11 +4473,14 @@
         </w:tc>
         <w:tc>
           <w:tcPr>
-            <w:tcW w:w="1048" w:type="dxa"/>
-            <w:vMerge w:val="restart"/>
-            <w:vAlign w:val="center"/>
-          </w:tcPr>
-          <w:p>
+            <w:tcW w:w="1134" w:type="dxa"/>
+            <w:vMerge w:val="restart"/>
+            <w:vAlign w:val="center"/>
+          </w:tcPr>
+          <w:p>
+            <w:pPr>
+              <w:jc w:val="center"/>
+            </w:pPr>
             <w:r>
               <w:t>265,12</w:t>
             </w:r>
@@ -4546,7 +4567,7 @@
         </w:tc>
         <w:tc>
           <w:tcPr>
-            <w:tcW w:w="1742" w:type="dxa"/>
+            <w:tcW w:w="1656" w:type="dxa"/>
           </w:tcPr>
           <w:p>
             <w:pPr>
@@ -4564,11 +4585,15 @@
         </w:tc>
         <w:tc>
           <w:tcPr>
-            <w:tcW w:w="1048" w:type="dxa"/>
-            <w:vMerge/>
-            <w:vAlign w:val="center"/>
-          </w:tcPr>
-          <w:p/>
+            <w:tcW w:w="1134" w:type="dxa"/>
+            <w:vMerge/>
+            <w:vAlign w:val="center"/>
+          </w:tcPr>
+          <w:p>
+            <w:pPr>
+              <w:jc w:val="center"/>
+            </w:pPr>
+          </w:p>
         </w:tc>
         <w:tc>
           <w:tcPr>
@@ -4677,19 +4702,33 @@
         </w:tc>
         <w:tc>
           <w:tcPr>
-            <w:tcW w:w="1742" w:type="dxa"/>
-            <w:shd w:val="clear" w:color="auto" w:fill="FBE4D5" w:themeFill="accent2" w:themeFillTint="33"/>
-          </w:tcPr>
-          <w:p/>
-        </w:tc>
-        <w:tc>
-          <w:tcPr>
-            <w:tcW w:w="1048" w:type="dxa"/>
-            <w:vMerge w:val="restart"/>
-            <w:shd w:val="clear" w:color="auto" w:fill="FBE4D5" w:themeFill="accent2" w:themeFillTint="33"/>
-            <w:vAlign w:val="center"/>
-          </w:tcPr>
-          <w:p/>
+            <w:tcW w:w="1656" w:type="dxa"/>
+            <w:shd w:val="clear" w:color="auto" w:fill="FBE4D5" w:themeFill="accent2" w:themeFillTint="33"/>
+          </w:tcPr>
+          <w:p>
+            <w:r>
+              <w:rPr>
+                <w:color w:val="FF0000"/>
+              </w:rPr>
+              <w:t>0</w:t>
+            </w:r>
+          </w:p>
+        </w:tc>
+        <w:tc>
+          <w:tcPr>
+            <w:tcW w:w="1134" w:type="dxa"/>
+            <w:vMerge w:val="restart"/>
+            <w:shd w:val="clear" w:color="auto" w:fill="FBE4D5" w:themeFill="accent2" w:themeFillTint="33"/>
+            <w:vAlign w:val="center"/>
+          </w:tcPr>
+          <w:p>
+            <w:pPr>
+              <w:jc w:val="center"/>
+            </w:pPr>
+            <w:r>
+              <w:t>0</w:t>
+            </w:r>
+          </w:p>
         </w:tc>
         <w:tc>
           <w:tcPr>
@@ -4701,8 +4740,14 @@
           <w:p>
             <w:pPr>
               <w:jc w:val="center"/>
-            </w:pPr>
-            <w:r>
+              <w:rPr>
+                <w:highlight w:val="yellow"/>
+              </w:rPr>
+            </w:pPr>
+            <w:r>
+              <w:rPr>
+                <w:highlight w:val="yellow"/>
+              </w:rPr>
               <w:t>467,23</w:t>
             </w:r>
           </w:p>
@@ -4778,19 +4823,35 @@
         </w:tc>
         <w:tc>
           <w:tcPr>
-            <w:tcW w:w="1742" w:type="dxa"/>
-            <w:shd w:val="clear" w:color="auto" w:fill="FBE4D5" w:themeFill="accent2" w:themeFillTint="33"/>
-          </w:tcPr>
-          <w:p/>
-        </w:tc>
-        <w:tc>
-          <w:tcPr>
-            <w:tcW w:w="1048" w:type="dxa"/>
-            <w:vMerge/>
-            <w:shd w:val="clear" w:color="auto" w:fill="FBE4D5" w:themeFill="accent2" w:themeFillTint="33"/>
-            <w:vAlign w:val="center"/>
-          </w:tcPr>
-          <w:p/>
+            <w:tcW w:w="1656" w:type="dxa"/>
+            <w:shd w:val="clear" w:color="auto" w:fill="FBE4D5" w:themeFill="accent2" w:themeFillTint="33"/>
+          </w:tcPr>
+          <w:p>
+            <w:pPr>
+              <w:rPr>
+                <w:color w:val="0070C0"/>
+              </w:rPr>
+            </w:pPr>
+            <w:r>
+              <w:rPr>
+                <w:color w:val="0070C0"/>
+              </w:rPr>
+              <w:t>0</w:t>
+            </w:r>
+          </w:p>
+        </w:tc>
+        <w:tc>
+          <w:tcPr>
+            <w:tcW w:w="1134" w:type="dxa"/>
+            <w:vMerge/>
+            <w:shd w:val="clear" w:color="auto" w:fill="FBE4D5" w:themeFill="accent2" w:themeFillTint="33"/>
+            <w:vAlign w:val="center"/>
+          </w:tcPr>
+          <w:p>
+            <w:pPr>
+              <w:jc w:val="center"/>
+            </w:pPr>
+          </w:p>
         </w:tc>
         <w:tc>
           <w:tcPr>
@@ -4889,17 +4950,31 @@
         </w:tc>
         <w:tc>
           <w:tcPr>
-            <w:tcW w:w="1742" w:type="dxa"/>
-          </w:tcPr>
-          <w:p/>
-        </w:tc>
-        <w:tc>
-          <w:tcPr>
-            <w:tcW w:w="1048" w:type="dxa"/>
-            <w:vMerge w:val="restart"/>
-            <w:vAlign w:val="center"/>
-          </w:tcPr>
-          <w:p/>
+            <w:tcW w:w="1656" w:type="dxa"/>
+          </w:tcPr>
+          <w:p>
+            <w:r>
+              <w:rPr>
+                <w:color w:val="FF0000"/>
+              </w:rPr>
+              <w:t>50,3</w:t>
+            </w:r>
+          </w:p>
+        </w:tc>
+        <w:tc>
+          <w:tcPr>
+            <w:tcW w:w="1134" w:type="dxa"/>
+            <w:vMerge w:val="restart"/>
+            <w:vAlign w:val="center"/>
+          </w:tcPr>
+          <w:p>
+            <w:pPr>
+              <w:jc w:val="center"/>
+            </w:pPr>
+            <w:r>
+              <w:t>- 50,3</w:t>
+            </w:r>
+          </w:p>
         </w:tc>
         <w:tc>
           <w:tcPr>
@@ -4910,9 +4985,27 @@
           <w:p>
             <w:pPr>
               <w:jc w:val="center"/>
-            </w:pPr>
-            <w:r>
-              <w:t>424,4</w:t>
+              <w:rPr>
+                <w:highlight w:val="yellow"/>
+              </w:rPr>
+            </w:pPr>
+            <w:r>
+              <w:rPr>
+                <w:highlight w:val="yellow"/>
+              </w:rPr>
+              <w:t>37</w:t>
+            </w:r>
+            <w:r>
+              <w:rPr>
+                <w:highlight w:val="yellow"/>
+              </w:rPr>
+              <w:t>4,</w:t>
+            </w:r>
+            <w:r>
+              <w:rPr>
+                <w:highlight w:val="yellow"/>
+              </w:rPr>
+              <w:t>1</w:t>
             </w:r>
           </w:p>
         </w:tc>
@@ -4982,17 +5075,33 @@
         </w:tc>
         <w:tc>
           <w:tcPr>
-            <w:tcW w:w="1742" w:type="dxa"/>
-          </w:tcPr>
-          <w:p/>
-        </w:tc>
-        <w:tc>
-          <w:tcPr>
-            <w:tcW w:w="1048" w:type="dxa"/>
-            <w:vMerge/>
-            <w:vAlign w:val="center"/>
-          </w:tcPr>
-          <w:p/>
+            <w:tcW w:w="1656" w:type="dxa"/>
+          </w:tcPr>
+          <w:p>
+            <w:pPr>
+              <w:rPr>
+                <w:color w:val="0070C0"/>
+              </w:rPr>
+            </w:pPr>
+            <w:r>
+              <w:rPr>
+                <w:color w:val="0070C0"/>
+              </w:rPr>
+              <w:t>0</w:t>
+            </w:r>
+          </w:p>
+        </w:tc>
+        <w:tc>
+          <w:tcPr>
+            <w:tcW w:w="1134" w:type="dxa"/>
+            <w:vMerge/>
+            <w:vAlign w:val="center"/>
+          </w:tcPr>
+          <w:p>
+            <w:pPr>
+              <w:jc w:val="center"/>
+            </w:pPr>
+          </w:p>
         </w:tc>
         <w:tc>
           <w:tcPr>
@@ -5089,19 +5198,38 @@
         </w:tc>
         <w:tc>
           <w:tcPr>
-            <w:tcW w:w="1742" w:type="dxa"/>
-            <w:shd w:val="clear" w:color="auto" w:fill="FBE4D5" w:themeFill="accent2" w:themeFillTint="33"/>
-          </w:tcPr>
-          <w:p/>
-        </w:tc>
-        <w:tc>
-          <w:tcPr>
-            <w:tcW w:w="1048" w:type="dxa"/>
-            <w:vMerge w:val="restart"/>
-            <w:shd w:val="clear" w:color="auto" w:fill="FBE4D5" w:themeFill="accent2" w:themeFillTint="33"/>
-            <w:vAlign w:val="center"/>
-          </w:tcPr>
-          <w:p/>
+            <w:tcW w:w="1656" w:type="dxa"/>
+            <w:shd w:val="clear" w:color="auto" w:fill="FBE4D5" w:themeFill="accent2" w:themeFillTint="33"/>
+          </w:tcPr>
+          <w:p>
+            <w:pPr>
+              <w:rPr>
+                <w:color w:val="FF0000"/>
+              </w:rPr>
+            </w:pPr>
+            <w:r>
+              <w:rPr>
+                <w:color w:val="FF0000"/>
+              </w:rPr>
+              <w:t>1'648,53</w:t>
+            </w:r>
+          </w:p>
+        </w:tc>
+        <w:tc>
+          <w:tcPr>
+            <w:tcW w:w="1134" w:type="dxa"/>
+            <w:vMerge w:val="restart"/>
+            <w:shd w:val="clear" w:color="auto" w:fill="FBE4D5" w:themeFill="accent2" w:themeFillTint="33"/>
+            <w:vAlign w:val="center"/>
+          </w:tcPr>
+          <w:p>
+            <w:pPr>
+              <w:jc w:val="center"/>
+            </w:pPr>
+            <w:r>
+              <w:t>-1'031,23</w:t>
+            </w:r>
+          </w:p>
         </w:tc>
         <w:tc>
           <w:tcPr>
@@ -5113,9 +5241,15 @@
           <w:p>
             <w:pPr>
               <w:jc w:val="center"/>
-            </w:pPr>
-            <w:r>
-              <w:t>1’213,82</w:t>
+              <w:rPr>
+                <w:highlight w:val="yellow"/>
+              </w:rPr>
+            </w:pPr>
+            <w:r>
+              <w:rPr>
+                <w:highlight w:val="yellow"/>
+              </w:rPr>
+              <w:t>181,97</w:t>
             </w:r>
           </w:p>
         </w:tc>
@@ -5196,19 +5330,30 @@
         </w:tc>
         <w:tc>
           <w:tcPr>
-            <w:tcW w:w="1742" w:type="dxa"/>
-            <w:shd w:val="clear" w:color="auto" w:fill="FBE4D5" w:themeFill="accent2" w:themeFillTint="33"/>
-          </w:tcPr>
-          <w:p/>
-        </w:tc>
-        <w:tc>
-          <w:tcPr>
-            <w:tcW w:w="1048" w:type="dxa"/>
-            <w:vMerge/>
-            <w:shd w:val="clear" w:color="auto" w:fill="FBE4D5" w:themeFill="accent2" w:themeFillTint="33"/>
-            <w:vAlign w:val="center"/>
-          </w:tcPr>
-          <w:p/>
+            <w:tcW w:w="1656" w:type="dxa"/>
+            <w:shd w:val="clear" w:color="auto" w:fill="FBE4D5" w:themeFill="accent2" w:themeFillTint="33"/>
+          </w:tcPr>
+          <w:p>
+            <w:r>
+              <w:rPr>
+                <w:color w:val="0070C0"/>
+              </w:rPr>
+              <w:t>617,30</w:t>
+            </w:r>
+          </w:p>
+        </w:tc>
+        <w:tc>
+          <w:tcPr>
+            <w:tcW w:w="1134" w:type="dxa"/>
+            <w:vMerge/>
+            <w:shd w:val="clear" w:color="auto" w:fill="FBE4D5" w:themeFill="accent2" w:themeFillTint="33"/>
+            <w:vAlign w:val="center"/>
+          </w:tcPr>
+          <w:p>
+            <w:pPr>
+              <w:jc w:val="center"/>
+            </w:pPr>
+          </w:p>
         </w:tc>
         <w:tc>
           <w:tcPr>
@@ -5307,17 +5452,36 @@
         </w:tc>
         <w:tc>
           <w:tcPr>
-            <w:tcW w:w="1742" w:type="dxa"/>
-          </w:tcPr>
-          <w:p/>
-        </w:tc>
-        <w:tc>
-          <w:tcPr>
-            <w:tcW w:w="1048" w:type="dxa"/>
-            <w:vMerge w:val="restart"/>
-            <w:vAlign w:val="center"/>
-          </w:tcPr>
-          <w:p/>
+            <w:tcW w:w="1656" w:type="dxa"/>
+          </w:tcPr>
+          <w:p>
+            <w:pPr>
+              <w:rPr>
+                <w:color w:val="FF0000"/>
+              </w:rPr>
+            </w:pPr>
+            <w:r>
+              <w:rPr>
+                <w:color w:val="FF0000"/>
+              </w:rPr>
+              <w:t>9,45</w:t>
+            </w:r>
+          </w:p>
+        </w:tc>
+        <w:tc>
+          <w:tcPr>
+            <w:tcW w:w="1134" w:type="dxa"/>
+            <w:vMerge w:val="restart"/>
+            <w:vAlign w:val="center"/>
+          </w:tcPr>
+          <w:p>
+            <w:pPr>
+              <w:jc w:val="center"/>
+            </w:pPr>
+            <w:r>
+              <w:t>-9,45</w:t>
+            </w:r>
+          </w:p>
         </w:tc>
         <w:tc>
           <w:tcPr>
@@ -5328,9 +5492,39 @@
           <w:p>
             <w:pPr>
               <w:jc w:val="center"/>
-            </w:pPr>
-            <w:r>
-              <w:t>-2’010,02*</w:t>
+              <w:rPr>
+                <w:highlight w:val="yellow"/>
+              </w:rPr>
+            </w:pPr>
+            <w:r>
+              <w:rPr>
+                <w:highlight w:val="yellow"/>
+              </w:rPr>
+              <w:t>-2’01</w:t>
+            </w:r>
+            <w:r>
+              <w:rPr>
+                <w:highlight w:val="yellow"/>
+              </w:rPr>
+              <w:t>9</w:t>
+            </w:r>
+            <w:r>
+              <w:rPr>
+                <w:highlight w:val="yellow"/>
+              </w:rPr>
+              <w:t>,</w:t>
+            </w:r>
+            <w:r>
+              <w:rPr>
+                <w:highlight w:val="yellow"/>
+              </w:rPr>
+              <w:t>47</w:t>
+            </w:r>
+            <w:r>
+              <w:rPr>
+                <w:highlight w:val="yellow"/>
+              </w:rPr>
+              <w:t>*</w:t>
             </w:r>
           </w:p>
         </w:tc>
@@ -5400,17 +5594,33 @@
         </w:tc>
         <w:tc>
           <w:tcPr>
-            <w:tcW w:w="1742" w:type="dxa"/>
-          </w:tcPr>
-          <w:p/>
-        </w:tc>
-        <w:tc>
-          <w:tcPr>
-            <w:tcW w:w="1048" w:type="dxa"/>
-            <w:vMerge/>
-            <w:vAlign w:val="center"/>
-          </w:tcPr>
-          <w:p/>
+            <w:tcW w:w="1656" w:type="dxa"/>
+          </w:tcPr>
+          <w:p>
+            <w:pPr>
+              <w:rPr>
+                <w:color w:val="0070C0"/>
+              </w:rPr>
+            </w:pPr>
+            <w:r>
+              <w:rPr>
+                <w:color w:val="0070C0"/>
+              </w:rPr>
+              <w:t>0</w:t>
+            </w:r>
+          </w:p>
+        </w:tc>
+        <w:tc>
+          <w:tcPr>
+            <w:tcW w:w="1134" w:type="dxa"/>
+            <w:vMerge/>
+            <w:vAlign w:val="center"/>
+          </w:tcPr>
+          <w:p>
+            <w:pPr>
+              <w:jc w:val="center"/>
+            </w:pPr>
+          </w:p>
         </w:tc>
         <w:tc>
           <w:tcPr>
@@ -5513,19 +5723,38 @@
         </w:tc>
         <w:tc>
           <w:tcPr>
-            <w:tcW w:w="1742" w:type="dxa"/>
-            <w:shd w:val="clear" w:color="auto" w:fill="FBE4D5" w:themeFill="accent2" w:themeFillTint="33"/>
-          </w:tcPr>
-          <w:p/>
-        </w:tc>
-        <w:tc>
-          <w:tcPr>
-            <w:tcW w:w="1048" w:type="dxa"/>
-            <w:vMerge w:val="restart"/>
-            <w:shd w:val="clear" w:color="auto" w:fill="FBE4D5" w:themeFill="accent2" w:themeFillTint="33"/>
-            <w:vAlign w:val="center"/>
-          </w:tcPr>
-          <w:p/>
+            <w:tcW w:w="1656" w:type="dxa"/>
+            <w:shd w:val="clear" w:color="auto" w:fill="FBE4D5" w:themeFill="accent2" w:themeFillTint="33"/>
+          </w:tcPr>
+          <w:p>
+            <w:pPr>
+              <w:rPr>
+                <w:color w:val="FF0000"/>
+              </w:rPr>
+            </w:pPr>
+            <w:r>
+              <w:rPr>
+                <w:color w:val="FF0000"/>
+              </w:rPr>
+              <w:t>65,6</w:t>
+            </w:r>
+          </w:p>
+        </w:tc>
+        <w:tc>
+          <w:tcPr>
+            <w:tcW w:w="1134" w:type="dxa"/>
+            <w:vMerge w:val="restart"/>
+            <w:shd w:val="clear" w:color="auto" w:fill="FBE4D5" w:themeFill="accent2" w:themeFillTint="33"/>
+            <w:vAlign w:val="center"/>
+          </w:tcPr>
+          <w:p>
+            <w:pPr>
+              <w:jc w:val="center"/>
+            </w:pPr>
+            <w:r>
+              <w:t>3'964,27</w:t>
+            </w:r>
+          </w:p>
         </w:tc>
         <w:tc>
           <w:tcPr>
@@ -5537,9 +5766,15 @@
           <w:p>
             <w:pPr>
               <w:jc w:val="center"/>
-            </w:pPr>
-            <w:r>
-              <w:t>2’845,07</w:t>
+              <w:rPr>
+                <w:highlight w:val="yellow"/>
+              </w:rPr>
+            </w:pPr>
+            <w:r>
+              <w:rPr>
+                <w:highlight w:val="yellow"/>
+              </w:rPr>
+              <w:t>6'809,34</w:t>
             </w:r>
           </w:p>
         </w:tc>
@@ -5620,19 +5855,35 @@
         </w:tc>
         <w:tc>
           <w:tcPr>
-            <w:tcW w:w="1742" w:type="dxa"/>
-            <w:shd w:val="clear" w:color="auto" w:fill="FBE4D5" w:themeFill="accent2" w:themeFillTint="33"/>
-          </w:tcPr>
-          <w:p/>
-        </w:tc>
-        <w:tc>
-          <w:tcPr>
-            <w:tcW w:w="1048" w:type="dxa"/>
-            <w:vMerge/>
-            <w:shd w:val="clear" w:color="auto" w:fill="FBE4D5" w:themeFill="accent2" w:themeFillTint="33"/>
-            <w:vAlign w:val="center"/>
-          </w:tcPr>
-          <w:p/>
+            <w:tcW w:w="1656" w:type="dxa"/>
+            <w:shd w:val="clear" w:color="auto" w:fill="FBE4D5" w:themeFill="accent2" w:themeFillTint="33"/>
+          </w:tcPr>
+          <w:p>
+            <w:pPr>
+              <w:rPr>
+                <w:color w:val="0070C0"/>
+              </w:rPr>
+            </w:pPr>
+            <w:r>
+              <w:rPr>
+                <w:color w:val="0070C0"/>
+              </w:rPr>
+              <w:t>4'029,87</w:t>
+            </w:r>
+          </w:p>
+        </w:tc>
+        <w:tc>
+          <w:tcPr>
+            <w:tcW w:w="1134" w:type="dxa"/>
+            <w:vMerge/>
+            <w:shd w:val="clear" w:color="auto" w:fill="FBE4D5" w:themeFill="accent2" w:themeFillTint="33"/>
+            <w:vAlign w:val="center"/>
+          </w:tcPr>
+          <w:p>
+            <w:pPr>
+              <w:jc w:val="center"/>
+            </w:pPr>
+          </w:p>
         </w:tc>
         <w:tc>
           <w:tcPr>
@@ -5725,17 +5976,31 @@
         </w:tc>
         <w:tc>
           <w:tcPr>
-            <w:tcW w:w="1742" w:type="dxa"/>
-          </w:tcPr>
-          <w:p/>
-        </w:tc>
-        <w:tc>
-          <w:tcPr>
-            <w:tcW w:w="1048" w:type="dxa"/>
-            <w:vMerge w:val="restart"/>
-            <w:vAlign w:val="center"/>
-          </w:tcPr>
-          <w:p/>
+            <w:tcW w:w="1656" w:type="dxa"/>
+          </w:tcPr>
+          <w:p>
+            <w:r>
+              <w:rPr>
+                <w:color w:val="FF0000"/>
+              </w:rPr>
+              <w:t>0</w:t>
+            </w:r>
+          </w:p>
+        </w:tc>
+        <w:tc>
+          <w:tcPr>
+            <w:tcW w:w="1134" w:type="dxa"/>
+            <w:vMerge w:val="restart"/>
+            <w:vAlign w:val="center"/>
+          </w:tcPr>
+          <w:p>
+            <w:pPr>
+              <w:jc w:val="center"/>
+            </w:pPr>
+            <w:r>
+              <w:t>0</w:t>
+            </w:r>
+          </w:p>
         </w:tc>
         <w:tc>
           <w:tcPr>
@@ -5746,8 +6011,14 @@
           <w:p>
             <w:pPr>
               <w:jc w:val="center"/>
-            </w:pPr>
-            <w:r>
+              <w:rPr>
+                <w:highlight w:val="yellow"/>
+              </w:rPr>
+            </w:pPr>
+            <w:r>
+              <w:rPr>
+                <w:highlight w:val="yellow"/>
+              </w:rPr>
               <w:t>605,42</w:t>
             </w:r>
           </w:p>
@@ -5833,17 +6104,33 @@
         </w:tc>
         <w:tc>
           <w:tcPr>
-            <w:tcW w:w="1742" w:type="dxa"/>
-          </w:tcPr>
-          <w:p/>
-        </w:tc>
-        <w:tc>
-          <w:tcPr>
-            <w:tcW w:w="1048" w:type="dxa"/>
-            <w:vMerge/>
-            <w:vAlign w:val="center"/>
-          </w:tcPr>
-          <w:p/>
+            <w:tcW w:w="1656" w:type="dxa"/>
+          </w:tcPr>
+          <w:p>
+            <w:pPr>
+              <w:rPr>
+                <w:color w:val="0070C0"/>
+              </w:rPr>
+            </w:pPr>
+            <w:r>
+              <w:rPr>
+                <w:color w:val="0070C0"/>
+              </w:rPr>
+              <w:t>0</w:t>
+            </w:r>
+          </w:p>
+        </w:tc>
+        <w:tc>
+          <w:tcPr>
+            <w:tcW w:w="1134" w:type="dxa"/>
+            <w:vMerge/>
+            <w:vAlign w:val="center"/>
+          </w:tcPr>
+          <w:p>
+            <w:pPr>
+              <w:jc w:val="center"/>
+            </w:pPr>
+          </w:p>
         </w:tc>
         <w:tc>
           <w:tcPr>
@@ -5946,19 +6233,38 @@
         </w:tc>
         <w:tc>
           <w:tcPr>
-            <w:tcW w:w="1742" w:type="dxa"/>
-            <w:shd w:val="clear" w:color="auto" w:fill="FBE4D5" w:themeFill="accent2" w:themeFillTint="33"/>
-          </w:tcPr>
-          <w:p/>
-        </w:tc>
-        <w:tc>
-          <w:tcPr>
-            <w:tcW w:w="1048" w:type="dxa"/>
-            <w:vMerge w:val="restart"/>
-            <w:shd w:val="clear" w:color="auto" w:fill="FBE4D5" w:themeFill="accent2" w:themeFillTint="33"/>
-            <w:vAlign w:val="center"/>
-          </w:tcPr>
-          <w:p/>
+            <w:tcW w:w="1656" w:type="dxa"/>
+            <w:shd w:val="clear" w:color="auto" w:fill="FBE4D5" w:themeFill="accent2" w:themeFillTint="33"/>
+          </w:tcPr>
+          <w:p>
+            <w:pPr>
+              <w:rPr>
+                <w:color w:val="FF0000"/>
+              </w:rPr>
+            </w:pPr>
+            <w:r>
+              <w:rPr>
+                <w:color w:val="FF0000"/>
+              </w:rPr>
+              <w:t>25,4</w:t>
+            </w:r>
+          </w:p>
+        </w:tc>
+        <w:tc>
+          <w:tcPr>
+            <w:tcW w:w="1134" w:type="dxa"/>
+            <w:vMerge w:val="restart"/>
+            <w:shd w:val="clear" w:color="auto" w:fill="FBE4D5" w:themeFill="accent2" w:themeFillTint="33"/>
+            <w:vAlign w:val="center"/>
+          </w:tcPr>
+          <w:p>
+            <w:pPr>
+              <w:jc w:val="center"/>
+            </w:pPr>
+            <w:r>
+              <w:t>- 25,4</w:t>
+            </w:r>
+          </w:p>
         </w:tc>
         <w:tc>
           <w:tcPr>
@@ -5970,9 +6276,15 @@
           <w:p>
             <w:pPr>
               <w:jc w:val="center"/>
-            </w:pPr>
-            <w:r>
-              <w:t>103,92</w:t>
+              <w:rPr>
+                <w:highlight w:val="yellow"/>
+              </w:rPr>
+            </w:pPr>
+            <w:r>
+              <w:rPr>
+                <w:highlight w:val="yellow"/>
+              </w:rPr>
+              <w:t>78,52</w:t>
             </w:r>
           </w:p>
         </w:tc>
@@ -6047,19 +6359,30 @@
         </w:tc>
         <w:tc>
           <w:tcPr>
-            <w:tcW w:w="1742" w:type="dxa"/>
-            <w:shd w:val="clear" w:color="auto" w:fill="FBE4D5" w:themeFill="accent2" w:themeFillTint="33"/>
-          </w:tcPr>
-          <w:p/>
-        </w:tc>
-        <w:tc>
-          <w:tcPr>
-            <w:tcW w:w="1048" w:type="dxa"/>
-            <w:vMerge/>
-            <w:shd w:val="clear" w:color="auto" w:fill="FBE4D5" w:themeFill="accent2" w:themeFillTint="33"/>
-            <w:vAlign w:val="center"/>
-          </w:tcPr>
-          <w:p/>
+            <w:tcW w:w="1656" w:type="dxa"/>
+            <w:shd w:val="clear" w:color="auto" w:fill="FBE4D5" w:themeFill="accent2" w:themeFillTint="33"/>
+          </w:tcPr>
+          <w:p>
+            <w:r>
+              <w:rPr>
+                <w:color w:val="0070C0"/>
+              </w:rPr>
+              <w:t>0</w:t>
+            </w:r>
+          </w:p>
+        </w:tc>
+        <w:tc>
+          <w:tcPr>
+            <w:tcW w:w="1134" w:type="dxa"/>
+            <w:vMerge/>
+            <w:shd w:val="clear" w:color="auto" w:fill="FBE4D5" w:themeFill="accent2" w:themeFillTint="33"/>
+            <w:vAlign w:val="center"/>
+          </w:tcPr>
+          <w:p>
+            <w:pPr>
+              <w:jc w:val="center"/>
+            </w:pPr>
+          </w:p>
         </w:tc>
         <w:tc>
           <w:tcPr>
@@ -6170,17 +6493,36 @@
         </w:tc>
         <w:tc>
           <w:tcPr>
-            <w:tcW w:w="1742" w:type="dxa"/>
-          </w:tcPr>
-          <w:p/>
-        </w:tc>
-        <w:tc>
-          <w:tcPr>
-            <w:tcW w:w="1048" w:type="dxa"/>
-            <w:vMerge w:val="restart"/>
-            <w:vAlign w:val="center"/>
-          </w:tcPr>
-          <w:p/>
+            <w:tcW w:w="1656" w:type="dxa"/>
+          </w:tcPr>
+          <w:p>
+            <w:pPr>
+              <w:rPr>
+                <w:color w:val="FF0000"/>
+              </w:rPr>
+            </w:pPr>
+            <w:r>
+              <w:rPr>
+                <w:color w:val="FF0000"/>
+              </w:rPr>
+              <w:t>0</w:t>
+            </w:r>
+          </w:p>
+        </w:tc>
+        <w:tc>
+          <w:tcPr>
+            <w:tcW w:w="1134" w:type="dxa"/>
+            <w:vMerge w:val="restart"/>
+            <w:vAlign w:val="center"/>
+          </w:tcPr>
+          <w:p>
+            <w:pPr>
+              <w:jc w:val="center"/>
+            </w:pPr>
+            <w:r>
+              <w:t>0</w:t>
+            </w:r>
+          </w:p>
         </w:tc>
         <w:tc>
           <w:tcPr>
@@ -6191,8 +6533,14 @@
           <w:p>
             <w:pPr>
               <w:jc w:val="center"/>
-            </w:pPr>
-            <w:r>
+              <w:rPr>
+                <w:highlight w:val="yellow"/>
+              </w:rPr>
+            </w:pPr>
+            <w:r>
+              <w:rPr>
+                <w:highlight w:val="yellow"/>
+              </w:rPr>
               <w:t>144,68</w:t>
             </w:r>
           </w:p>
@@ -6263,17 +6611,28 @@
         </w:tc>
         <w:tc>
           <w:tcPr>
-            <w:tcW w:w="1742" w:type="dxa"/>
-          </w:tcPr>
-          <w:p/>
-        </w:tc>
-        <w:tc>
-          <w:tcPr>
-            <w:tcW w:w="1048" w:type="dxa"/>
-            <w:vMerge/>
-            <w:vAlign w:val="center"/>
-          </w:tcPr>
-          <w:p/>
+            <w:tcW w:w="1656" w:type="dxa"/>
+          </w:tcPr>
+          <w:p>
+            <w:r>
+              <w:rPr>
+                <w:color w:val="0070C0"/>
+              </w:rPr>
+              <w:t>0</w:t>
+            </w:r>
+          </w:p>
+        </w:tc>
+        <w:tc>
+          <w:tcPr>
+            <w:tcW w:w="1134" w:type="dxa"/>
+            <w:vMerge/>
+            <w:vAlign w:val="center"/>
+          </w:tcPr>
+          <w:p>
+            <w:pPr>
+              <w:jc w:val="center"/>
+            </w:pPr>
+          </w:p>
         </w:tc>
         <w:tc>
           <w:tcPr>
@@ -6372,19 +6731,38 @@
         </w:tc>
         <w:tc>
           <w:tcPr>
-            <w:tcW w:w="1742" w:type="dxa"/>
-            <w:shd w:val="clear" w:color="auto" w:fill="FBE4D5" w:themeFill="accent2" w:themeFillTint="33"/>
-          </w:tcPr>
-          <w:p/>
-        </w:tc>
-        <w:tc>
-          <w:tcPr>
-            <w:tcW w:w="1048" w:type="dxa"/>
-            <w:vMerge w:val="restart"/>
-            <w:shd w:val="clear" w:color="auto" w:fill="FBE4D5" w:themeFill="accent2" w:themeFillTint="33"/>
-            <w:vAlign w:val="center"/>
-          </w:tcPr>
-          <w:p/>
+            <w:tcW w:w="1656" w:type="dxa"/>
+            <w:shd w:val="clear" w:color="auto" w:fill="FBE4D5" w:themeFill="accent2" w:themeFillTint="33"/>
+          </w:tcPr>
+          <w:p>
+            <w:pPr>
+              <w:rPr>
+                <w:color w:val="FF0000"/>
+              </w:rPr>
+            </w:pPr>
+            <w:r>
+              <w:rPr>
+                <w:color w:val="FF0000"/>
+              </w:rPr>
+              <w:t>845,01</w:t>
+            </w:r>
+          </w:p>
+        </w:tc>
+        <w:tc>
+          <w:tcPr>
+            <w:tcW w:w="1134" w:type="dxa"/>
+            <w:vMerge w:val="restart"/>
+            <w:shd w:val="clear" w:color="auto" w:fill="FBE4D5" w:themeFill="accent2" w:themeFillTint="33"/>
+            <w:vAlign w:val="center"/>
+          </w:tcPr>
+          <w:p>
+            <w:pPr>
+              <w:jc w:val="center"/>
+            </w:pPr>
+            <w:r>
+              <w:t>- 0,01</w:t>
+            </w:r>
+          </w:p>
         </w:tc>
         <w:tc>
           <w:tcPr>
@@ -6396,9 +6774,15 @@
           <w:p>
             <w:pPr>
               <w:jc w:val="center"/>
-            </w:pPr>
-            <w:r>
-              <w:t>0</w:t>
+              <w:rPr>
+                <w:highlight w:val="yellow"/>
+              </w:rPr>
+            </w:pPr>
+            <w:r>
+              <w:rPr>
+                <w:highlight w:val="yellow"/>
+              </w:rPr>
+              <w:t>- 0,01</w:t>
             </w:r>
           </w:p>
         </w:tc>
@@ -6473,19 +6857,35 @@
         </w:tc>
         <w:tc>
           <w:tcPr>
-            <w:tcW w:w="1742" w:type="dxa"/>
-            <w:shd w:val="clear" w:color="auto" w:fill="FBE4D5" w:themeFill="accent2" w:themeFillTint="33"/>
-          </w:tcPr>
-          <w:p/>
-        </w:tc>
-        <w:tc>
-          <w:tcPr>
-            <w:tcW w:w="1048" w:type="dxa"/>
-            <w:vMerge/>
-            <w:shd w:val="clear" w:color="auto" w:fill="FBE4D5" w:themeFill="accent2" w:themeFillTint="33"/>
-            <w:vAlign w:val="center"/>
-          </w:tcPr>
-          <w:p/>
+            <w:tcW w:w="1656" w:type="dxa"/>
+            <w:shd w:val="clear" w:color="auto" w:fill="FBE4D5" w:themeFill="accent2" w:themeFillTint="33"/>
+          </w:tcPr>
+          <w:p>
+            <w:pPr>
+              <w:rPr>
+                <w:color w:val="0070C0"/>
+              </w:rPr>
+            </w:pPr>
+            <w:r>
+              <w:rPr>
+                <w:color w:val="0070C0"/>
+              </w:rPr>
+              <w:t>845</w:t>
+            </w:r>
+          </w:p>
+        </w:tc>
+        <w:tc>
+          <w:tcPr>
+            <w:tcW w:w="1134" w:type="dxa"/>
+            <w:vMerge/>
+            <w:shd w:val="clear" w:color="auto" w:fill="FBE4D5" w:themeFill="accent2" w:themeFillTint="33"/>
+            <w:vAlign w:val="center"/>
+          </w:tcPr>
+          <w:p>
+            <w:pPr>
+              <w:jc w:val="center"/>
+            </w:pPr>
+          </w:p>
         </w:tc>
         <w:tc>
           <w:tcPr>
@@ -6578,17 +6978,36 @@
         </w:tc>
         <w:tc>
           <w:tcPr>
-            <w:tcW w:w="1742" w:type="dxa"/>
-          </w:tcPr>
-          <w:p/>
-        </w:tc>
-        <w:tc>
-          <w:tcPr>
-            <w:tcW w:w="1048" w:type="dxa"/>
-            <w:vMerge w:val="restart"/>
-            <w:vAlign w:val="center"/>
-          </w:tcPr>
-          <w:p/>
+            <w:tcW w:w="1656" w:type="dxa"/>
+          </w:tcPr>
+          <w:p>
+            <w:pPr>
+              <w:rPr>
+                <w:color w:val="FF0000"/>
+              </w:rPr>
+            </w:pPr>
+            <w:r>
+              <w:rPr>
+                <w:color w:val="FF0000"/>
+              </w:rPr>
+              <w:t>0</w:t>
+            </w:r>
+          </w:p>
+        </w:tc>
+        <w:tc>
+          <w:tcPr>
+            <w:tcW w:w="1134" w:type="dxa"/>
+            <w:vMerge w:val="restart"/>
+            <w:vAlign w:val="center"/>
+          </w:tcPr>
+          <w:p>
+            <w:pPr>
+              <w:jc w:val="center"/>
+            </w:pPr>
+            <w:r>
+              <w:t>0</w:t>
+            </w:r>
+          </w:p>
         </w:tc>
         <w:tc>
           <w:tcPr>
@@ -6671,17 +7090,28 @@
         </w:tc>
         <w:tc>
           <w:tcPr>
-            <w:tcW w:w="1742" w:type="dxa"/>
-          </w:tcPr>
-          <w:p/>
-        </w:tc>
-        <w:tc>
-          <w:tcPr>
-            <w:tcW w:w="1048" w:type="dxa"/>
-            <w:vMerge/>
-            <w:vAlign w:val="center"/>
-          </w:tcPr>
-          <w:p/>
+            <w:tcW w:w="1656" w:type="dxa"/>
+          </w:tcPr>
+          <w:p>
+            <w:r>
+              <w:rPr>
+                <w:color w:val="0070C0"/>
+              </w:rPr>
+              <w:t>0</w:t>
+            </w:r>
+          </w:p>
+        </w:tc>
+        <w:tc>
+          <w:tcPr>
+            <w:tcW w:w="1134" w:type="dxa"/>
+            <w:vMerge/>
+            <w:vAlign w:val="center"/>
+          </w:tcPr>
+          <w:p>
+            <w:pPr>
+              <w:jc w:val="center"/>
+            </w:pPr>
+          </w:p>
         </w:tc>
         <w:tc>
           <w:tcPr>
@@ -6860,7 +7290,7 @@
         </w:tc>
         <w:tc>
           <w:tcPr>
-            <w:tcW w:w="1742" w:type="dxa"/>
+            <w:tcW w:w="1656" w:type="dxa"/>
             <w:shd w:val="clear" w:color="auto" w:fill="F4B083" w:themeFill="accent2" w:themeFillTint="99"/>
           </w:tcPr>
           <w:p>
@@ -6868,29 +7298,22 @@
               <w:rPr>
                 <w:b/>
                 <w:bCs/>
-              </w:rPr>
-            </w:pPr>
-          </w:p>
-        </w:tc>
-        <w:tc>
-          <w:tcPr>
-            <w:tcW w:w="1048" w:type="dxa"/>
-            <w:vMerge w:val="restart"/>
-            <w:shd w:val="clear" w:color="auto" w:fill="F4B083" w:themeFill="accent2" w:themeFillTint="99"/>
-            <w:vAlign w:val="center"/>
-          </w:tcPr>
-          <w:p>
-            <w:pPr>
+                <w:color w:val="FF0000"/>
+              </w:rPr>
+            </w:pPr>
+            <w:r>
               <w:rPr>
                 <w:b/>
                 <w:bCs/>
-              </w:rPr>
-            </w:pPr>
-          </w:p>
-        </w:tc>
-        <w:tc>
-          <w:tcPr>
-            <w:tcW w:w="1236" w:type="dxa"/>
+                <w:color w:val="FF0000"/>
+              </w:rPr>
+              <w:t>4109.3</w:t>
+            </w:r>
+          </w:p>
+        </w:tc>
+        <w:tc>
+          <w:tcPr>
+            <w:tcW w:w="1134" w:type="dxa"/>
             <w:vMerge w:val="restart"/>
             <w:shd w:val="clear" w:color="auto" w:fill="F4B083" w:themeFill="accent2" w:themeFillTint="99"/>
             <w:vAlign w:val="center"/>
@@ -6908,21 +7331,41 @@
                 <w:b/>
                 <w:bCs/>
               </w:rPr>
-              <w:t>5</w:t>
-            </w:r>
-            <w:r>
+              <w:t>3’113</w:t>
+            </w:r>
+          </w:p>
+        </w:tc>
+        <w:tc>
+          <w:tcPr>
+            <w:tcW w:w="1236" w:type="dxa"/>
+            <w:vMerge w:val="restart"/>
+            <w:shd w:val="clear" w:color="auto" w:fill="F4B083" w:themeFill="accent2" w:themeFillTint="99"/>
+            <w:vAlign w:val="center"/>
+          </w:tcPr>
+          <w:p>
+            <w:pPr>
+              <w:jc w:val="center"/>
               <w:rPr>
                 <w:b/>
                 <w:bCs/>
-              </w:rPr>
-              <w:t>’</w:t>
-            </w:r>
+                <w:highlight w:val="yellow"/>
+              </w:rPr>
+            </w:pPr>
             <w:r>
               <w:rPr>
                 <w:b/>
                 <w:bCs/>
-              </w:rPr>
-              <w:t>731,02</w:t>
+                <w:highlight w:val="yellow"/>
+              </w:rPr>
+              <w:t>8’844</w:t>
+            </w:r>
+            <w:r>
+              <w:rPr>
+                <w:b/>
+                <w:bCs/>
+                <w:highlight w:val="yellow"/>
+              </w:rPr>
+              <w:t>,02</w:t>
             </w:r>
           </w:p>
         </w:tc>
@@ -7010,14 +7453,26 @@
         </w:tc>
         <w:tc>
           <w:tcPr>
-            <w:tcW w:w="1742" w:type="dxa"/>
+            <w:tcW w:w="1656" w:type="dxa"/>
             <w:shd w:val="clear" w:color="auto" w:fill="F4B083" w:themeFill="accent2" w:themeFillTint="99"/>
           </w:tcPr>
-          <w:p/>
-        </w:tc>
-        <w:tc>
-          <w:tcPr>
-            <w:tcW w:w="1048" w:type="dxa"/>
+          <w:p>
+            <w:pPr>
+              <w:rPr>
+                <w:color w:val="0070C0"/>
+              </w:rPr>
+            </w:pPr>
+            <w:r>
+              <w:rPr>
+                <w:color w:val="0070C0"/>
+              </w:rPr>
+              <w:t>7'222.3</w:t>
+            </w:r>
+          </w:p>
+        </w:tc>
+        <w:tc>
+          <w:tcPr>
+            <w:tcW w:w="1134" w:type="dxa"/>
             <w:vMerge/>
           </w:tcPr>
           <w:p>
@@ -7142,7 +7597,7 @@
 </file>
 
 <file path=word/numbering.xml><?xml version="1.0" encoding="utf-8"?>
-<w:numbering xmlns:wpc="http://schemas.microsoft.com/office/word/2010/wordprocessingCanvas" xmlns:cx="http://schemas.microsoft.com/office/drawing/2014/chartex" xmlns:cx1="http://schemas.microsoft.com/office/drawing/2015/9/8/chartex" xmlns:cx2="http://schemas.microsoft.com/office/drawing/2015/10/21/chartex" xmlns:cx3="http://schemas.microsoft.com/office/drawing/2016/5/9/chartex" xmlns:cx4="http://schemas.microsoft.com/office/drawing/2016/5/10/chartex" xmlns:cx5="http://schemas.microsoft.com/office/drawing/2016/5/11/chartex" xmlns:cx6="http://schemas.microsoft.com/office/drawing/2016/5/12/chartex" xmlns:cx7="http://schemas.microsoft.com/office/drawing/2016/5/13/chartex" xmlns:cx8="http://schemas.microsoft.com/office/drawing/2016/5/14/chartex" xmlns:mc="http://schemas.openxmlformats.org/markup-compatibility/2006" xmlns:aink="http://schemas.microsoft.com/office/drawing/2016/ink" xmlns:am3d="http://schemas.microsoft.com/office/drawing/2017/model3d" xmlns:o="urn:schemas-microsoft-com:office:office" xmlns:oel="http://schemas.microsoft.com/office/2019/extlst" xmlns:r="http://schemas.openxmlformats.org/officeDocument/2006/relationships" xmlns:m="http://schemas.openxmlformats.org/officeDocument/2006/math" xmlns:v="urn:schemas-microsoft-com:vml" xmlns:wp14="http://schemas.microsoft.com/office/word/2010/wordprocessingDrawing" xmlns:wp="http://schemas.openxmlformats.org/drawingml/2006/wordprocessingDrawing" xmlns:w10="urn:schemas-microsoft-com:office:word" xmlns:w="http://schemas.openxmlformats.org/wordprocessingml/2006/main" xmlns:w14="http://schemas.microsoft.com/office/word/2010/wordml" xmlns:w15="http://schemas.microsoft.com/office/word/2012/wordml" xmlns:w16cex="http://schemas.microsoft.com/office/word/2018/wordml/cex" xmlns:w16cid="http://schemas.microsoft.com/office/word/2016/wordml/cid" xmlns:w16="http://schemas.microsoft.com/office/word/2018/wordml" xmlns:w16du="http://schemas.microsoft.com/office/word/2023/wordml/word16du" xmlns:w16sdtdh="http://schemas.microsoft.com/office/word/2020/wordml/sdtdatahash" xmlns:w16se="http://schemas.microsoft.com/office/word/2015/wordml/symex" xmlns:wpg="http://schemas.microsoft.com/office/word/2010/wordprocessingGroup" xmlns:wpi="http://schemas.microsoft.com/office/word/2010/wordprocessingInk" xmlns:wne="http://schemas.microsoft.com/office/word/2006/wordml" xmlns:wps="http://schemas.microsoft.com/office/word/2010/wordprocessingShape" mc:Ignorable="w14 w15 w16se w16cid w16 w16cex w16sdtdh wp14">
+<w:numbering xmlns:wpc="http://schemas.microsoft.com/office/word/2010/wordprocessingCanvas" xmlns:cx="http://schemas.microsoft.com/office/drawing/2014/chartex" xmlns:cx1="http://schemas.microsoft.com/office/drawing/2015/9/8/chartex" xmlns:cx2="http://schemas.microsoft.com/office/drawing/2015/10/21/chartex" xmlns:cx3="http://schemas.microsoft.com/office/drawing/2016/5/9/chartex" xmlns:cx4="http://schemas.microsoft.com/office/drawing/2016/5/10/chartex" xmlns:cx5="http://schemas.microsoft.com/office/drawing/2016/5/11/chartex" xmlns:cx6="http://schemas.microsoft.com/office/drawing/2016/5/12/chartex" xmlns:cx7="http://schemas.microsoft.com/office/drawing/2016/5/13/chartex" xmlns:cx8="http://schemas.microsoft.com/office/drawing/2016/5/14/chartex" xmlns:mc="http://schemas.openxmlformats.org/markup-compatibility/2006" xmlns:aink="http://schemas.microsoft.com/office/drawing/2016/ink" xmlns:am3d="http://schemas.microsoft.com/office/drawing/2017/model3d" xmlns:o="urn:schemas-microsoft-com:office:office" xmlns:oel="http://schemas.microsoft.com/office/2019/extlst" xmlns:r="http://schemas.openxmlformats.org/officeDocument/2006/relationships" xmlns:m="http://schemas.openxmlformats.org/officeDocument/2006/math" xmlns:v="urn:schemas-microsoft-com:vml" xmlns:wp14="http://schemas.microsoft.com/office/word/2010/wordprocessingDrawing" xmlns:wp="http://schemas.openxmlformats.org/drawingml/2006/wordprocessingDrawing" xmlns:w10="urn:schemas-microsoft-com:office:word" xmlns:w="http://schemas.openxmlformats.org/wordprocessingml/2006/main" xmlns:w14="http://schemas.microsoft.com/office/word/2010/wordml" xmlns:w15="http://schemas.microsoft.com/office/word/2012/wordml" xmlns:w16cex="http://schemas.microsoft.com/office/word/2018/wordml/cex" xmlns:w16cid="http://schemas.microsoft.com/office/word/2016/wordml/cid" xmlns:w16="http://schemas.microsoft.com/office/word/2018/wordml" xmlns:w16sdtdh="http://schemas.microsoft.com/office/word/2020/wordml/sdtdatahash" xmlns:w16se="http://schemas.microsoft.com/office/word/2015/wordml/symex" xmlns:wpg="http://schemas.microsoft.com/office/word/2010/wordprocessingGroup" xmlns:wpi="http://schemas.microsoft.com/office/word/2010/wordprocessingInk" xmlns:wne="http://schemas.microsoft.com/office/word/2006/wordml" xmlns:wps="http://schemas.microsoft.com/office/word/2010/wordprocessingShape" mc:Ignorable="w14 w15 w16se w16cid w16 w16cex w16sdtdh wp14">
   <w:abstractNum w:abstractNumId="0" w15:restartNumberingAfterBreak="0">
     <w:nsid w:val="052F0B0D"/>
     <w:multiLevelType w:val="hybridMultilevel"/>

</xml_diff>

<commit_message>
Clôture des comptes pôles
</commit_message>
<xml_diff>
--- a/2 - Bilans/2022-2023/Bilan_Deuxieme_Quadrimestre.docx
+++ b/2 - Bilans/2022-2023/Bilan_Deuxieme_Quadrimestre.docx
@@ -15,8 +15,8 @@
         <w:gridCol w:w="895"/>
         <w:gridCol w:w="1407"/>
         <w:gridCol w:w="1245"/>
-        <w:gridCol w:w="1601"/>
-        <w:gridCol w:w="991"/>
+        <w:gridCol w:w="1459"/>
+        <w:gridCol w:w="1133"/>
         <w:gridCol w:w="1237"/>
       </w:tblGrid>
       <w:tr>
@@ -253,23 +253,32 @@
         </w:tc>
         <w:tc>
           <w:tcPr>
-            <w:tcW w:w="1601" w:type="dxa"/>
-          </w:tcPr>
-          <w:p>
-            <w:pPr>
-              <w:jc w:val="center"/>
-            </w:pPr>
-          </w:p>
-        </w:tc>
-        <w:tc>
-          <w:tcPr>
-            <w:tcW w:w="991" w:type="dxa"/>
-            <w:vMerge w:val="restart"/>
-          </w:tcPr>
-          <w:p>
-            <w:pPr>
-              <w:jc w:val="center"/>
-            </w:pPr>
+            <w:tcW w:w="1459" w:type="dxa"/>
+          </w:tcPr>
+          <w:p>
+            <w:pPr>
+              <w:jc w:val="center"/>
+            </w:pPr>
+            <w:r>
+              <w:rPr>
+                <w:color w:val="FF0000"/>
+              </w:rPr>
+              <w:t>0</w:t>
+            </w:r>
+          </w:p>
+        </w:tc>
+        <w:tc>
+          <w:tcPr>
+            <w:tcW w:w="1133" w:type="dxa"/>
+            <w:vMerge w:val="restart"/>
+          </w:tcPr>
+          <w:p>
+            <w:pPr>
+              <w:jc w:val="center"/>
+            </w:pPr>
+            <w:r>
+              <w:t>-60</w:t>
+            </w:r>
           </w:p>
         </w:tc>
         <w:tc>
@@ -281,9 +290,21 @@
           <w:p>
             <w:pPr>
               <w:jc w:val="center"/>
-            </w:pPr>
-            <w:r>
-              <w:t>319</w:t>
+              <w:rPr>
+                <w:highlight w:val="yellow"/>
+              </w:rPr>
+            </w:pPr>
+            <w:r>
+              <w:rPr>
+                <w:highlight w:val="yellow"/>
+              </w:rPr>
+              <w:t>25</w:t>
+            </w:r>
+            <w:r>
+              <w:rPr>
+                <w:highlight w:val="yellow"/>
+              </w:rPr>
+              <w:t>9</w:t>
             </w:r>
           </w:p>
         </w:tc>
@@ -353,17 +374,26 @@
         </w:tc>
         <w:tc>
           <w:tcPr>
-            <w:tcW w:w="1601" w:type="dxa"/>
-          </w:tcPr>
-          <w:p>
-            <w:pPr>
-              <w:jc w:val="center"/>
-            </w:pPr>
-          </w:p>
-        </w:tc>
-        <w:tc>
-          <w:tcPr>
-            <w:tcW w:w="991" w:type="dxa"/>
+            <w:tcW w:w="1459" w:type="dxa"/>
+          </w:tcPr>
+          <w:p>
+            <w:pPr>
+              <w:jc w:val="center"/>
+              <w:rPr>
+                <w:color w:val="0070C0"/>
+              </w:rPr>
+            </w:pPr>
+            <w:r>
+              <w:rPr>
+                <w:color w:val="0070C0"/>
+              </w:rPr>
+              <w:t>60</w:t>
+            </w:r>
+          </w:p>
+        </w:tc>
+        <w:tc>
+          <w:tcPr>
+            <w:tcW w:w="1133" w:type="dxa"/>
             <w:vMerge/>
           </w:tcPr>
           <w:p>
@@ -479,25 +509,34 @@
         </w:tc>
         <w:tc>
           <w:tcPr>
-            <w:tcW w:w="1601" w:type="dxa"/>
-            <w:shd w:val="clear" w:color="auto" w:fill="FBE4D5" w:themeFill="accent2" w:themeFillTint="33"/>
-          </w:tcPr>
-          <w:p>
-            <w:pPr>
-              <w:jc w:val="center"/>
-            </w:pPr>
-          </w:p>
-        </w:tc>
-        <w:tc>
-          <w:tcPr>
-            <w:tcW w:w="991" w:type="dxa"/>
-            <w:vMerge w:val="restart"/>
-            <w:shd w:val="clear" w:color="auto" w:fill="FBE4D5" w:themeFill="accent2" w:themeFillTint="33"/>
-          </w:tcPr>
-          <w:p>
-            <w:pPr>
-              <w:jc w:val="center"/>
-            </w:pPr>
+            <w:tcW w:w="1459" w:type="dxa"/>
+            <w:shd w:val="clear" w:color="auto" w:fill="FBE4D5" w:themeFill="accent2" w:themeFillTint="33"/>
+          </w:tcPr>
+          <w:p>
+            <w:pPr>
+              <w:jc w:val="center"/>
+            </w:pPr>
+            <w:r>
+              <w:rPr>
+                <w:color w:val="FF0000"/>
+              </w:rPr>
+              <w:t>0</w:t>
+            </w:r>
+          </w:p>
+        </w:tc>
+        <w:tc>
+          <w:tcPr>
+            <w:tcW w:w="1133" w:type="dxa"/>
+            <w:vMerge w:val="restart"/>
+            <w:shd w:val="clear" w:color="auto" w:fill="FBE4D5" w:themeFill="accent2" w:themeFillTint="33"/>
+          </w:tcPr>
+          <w:p>
+            <w:pPr>
+              <w:jc w:val="center"/>
+            </w:pPr>
+            <w:r>
+              <w:t>0</w:t>
+            </w:r>
           </w:p>
         </w:tc>
         <w:tc>
@@ -510,8 +549,14 @@
           <w:p>
             <w:pPr>
               <w:jc w:val="center"/>
-            </w:pPr>
-            <w:r>
+              <w:rPr>
+                <w:highlight w:val="yellow"/>
+              </w:rPr>
+            </w:pPr>
+            <w:r>
+              <w:rPr>
+                <w:highlight w:val="yellow"/>
+              </w:rPr>
               <w:t>89,22</w:t>
             </w:r>
           </w:p>
@@ -599,18 +644,27 @@
         </w:tc>
         <w:tc>
           <w:tcPr>
-            <w:tcW w:w="1601" w:type="dxa"/>
-            <w:shd w:val="clear" w:color="auto" w:fill="FBE4D5" w:themeFill="accent2" w:themeFillTint="33"/>
-          </w:tcPr>
-          <w:p>
-            <w:pPr>
-              <w:jc w:val="center"/>
-            </w:pPr>
-          </w:p>
-        </w:tc>
-        <w:tc>
-          <w:tcPr>
-            <w:tcW w:w="991" w:type="dxa"/>
+            <w:tcW w:w="1459" w:type="dxa"/>
+            <w:shd w:val="clear" w:color="auto" w:fill="FBE4D5" w:themeFill="accent2" w:themeFillTint="33"/>
+          </w:tcPr>
+          <w:p>
+            <w:pPr>
+              <w:jc w:val="center"/>
+              <w:rPr>
+                <w:color w:val="0070C0"/>
+              </w:rPr>
+            </w:pPr>
+            <w:r>
+              <w:rPr>
+                <w:color w:val="0070C0"/>
+              </w:rPr>
+              <w:t>0</w:t>
+            </w:r>
+          </w:p>
+        </w:tc>
+        <w:tc>
+          <w:tcPr>
+            <w:tcW w:w="1133" w:type="dxa"/>
             <w:vMerge/>
             <w:shd w:val="clear" w:color="auto" w:fill="FBE4D5" w:themeFill="accent2" w:themeFillTint="33"/>
           </w:tcPr>
@@ -728,23 +782,35 @@
         </w:tc>
         <w:tc>
           <w:tcPr>
-            <w:tcW w:w="1601" w:type="dxa"/>
-          </w:tcPr>
-          <w:p>
-            <w:pPr>
-              <w:jc w:val="center"/>
-            </w:pPr>
-          </w:p>
-        </w:tc>
-        <w:tc>
-          <w:tcPr>
-            <w:tcW w:w="991" w:type="dxa"/>
-            <w:vMerge w:val="restart"/>
-          </w:tcPr>
-          <w:p>
-            <w:pPr>
-              <w:jc w:val="center"/>
-            </w:pPr>
+            <w:tcW w:w="1459" w:type="dxa"/>
+          </w:tcPr>
+          <w:p>
+            <w:pPr>
+              <w:jc w:val="center"/>
+              <w:rPr>
+                <w:color w:val="FF0000"/>
+              </w:rPr>
+            </w:pPr>
+            <w:r>
+              <w:rPr>
+                <w:color w:val="FF0000"/>
+              </w:rPr>
+              <w:t>74,66</w:t>
+            </w:r>
+          </w:p>
+        </w:tc>
+        <w:tc>
+          <w:tcPr>
+            <w:tcW w:w="1133" w:type="dxa"/>
+            <w:vMerge w:val="restart"/>
+          </w:tcPr>
+          <w:p>
+            <w:pPr>
+              <w:jc w:val="center"/>
+            </w:pPr>
+            <w:r>
+              <w:t>-74,66</w:t>
+            </w:r>
           </w:p>
         </w:tc>
         <w:tc>
@@ -756,9 +822,33 @@
           <w:p>
             <w:pPr>
               <w:jc w:val="center"/>
-            </w:pPr>
-            <w:r>
-              <w:t>177,2</w:t>
+              <w:rPr>
+                <w:highlight w:val="yellow"/>
+              </w:rPr>
+            </w:pPr>
+            <w:r>
+              <w:rPr>
+                <w:highlight w:val="yellow"/>
+              </w:rPr>
+              <w:t>1</w:t>
+            </w:r>
+            <w:r>
+              <w:rPr>
+                <w:highlight w:val="yellow"/>
+              </w:rPr>
+              <w:t>03</w:t>
+            </w:r>
+            <w:r>
+              <w:rPr>
+                <w:highlight w:val="yellow"/>
+              </w:rPr>
+              <w:t>,</w:t>
+            </w:r>
+            <w:r>
+              <w:rPr>
+                <w:highlight w:val="yellow"/>
+              </w:rPr>
+              <w:t>54</w:t>
             </w:r>
           </w:p>
         </w:tc>
@@ -840,17 +930,26 @@
         </w:tc>
         <w:tc>
           <w:tcPr>
-            <w:tcW w:w="1601" w:type="dxa"/>
-          </w:tcPr>
-          <w:p>
-            <w:pPr>
-              <w:jc w:val="center"/>
-            </w:pPr>
-          </w:p>
-        </w:tc>
-        <w:tc>
-          <w:tcPr>
-            <w:tcW w:w="991" w:type="dxa"/>
+            <w:tcW w:w="1459" w:type="dxa"/>
+          </w:tcPr>
+          <w:p>
+            <w:pPr>
+              <w:jc w:val="center"/>
+              <w:rPr>
+                <w:color w:val="0070C0"/>
+              </w:rPr>
+            </w:pPr>
+            <w:r>
+              <w:rPr>
+                <w:color w:val="0070C0"/>
+              </w:rPr>
+              <w:t>0</w:t>
+            </w:r>
+          </w:p>
+        </w:tc>
+        <w:tc>
+          <w:tcPr>
+            <w:tcW w:w="1133" w:type="dxa"/>
             <w:vMerge/>
           </w:tcPr>
           <w:p>
@@ -954,25 +1053,37 @@
         </w:tc>
         <w:tc>
           <w:tcPr>
-            <w:tcW w:w="1601" w:type="dxa"/>
-            <w:shd w:val="clear" w:color="auto" w:fill="FBE4D5" w:themeFill="accent2" w:themeFillTint="33"/>
-          </w:tcPr>
-          <w:p>
-            <w:pPr>
-              <w:jc w:val="center"/>
-            </w:pPr>
-          </w:p>
-        </w:tc>
-        <w:tc>
-          <w:tcPr>
-            <w:tcW w:w="991" w:type="dxa"/>
-            <w:vMerge w:val="restart"/>
-            <w:shd w:val="clear" w:color="auto" w:fill="FBE4D5" w:themeFill="accent2" w:themeFillTint="33"/>
-          </w:tcPr>
-          <w:p>
-            <w:pPr>
-              <w:jc w:val="center"/>
-            </w:pPr>
+            <w:tcW w:w="1459" w:type="dxa"/>
+            <w:shd w:val="clear" w:color="auto" w:fill="FBE4D5" w:themeFill="accent2" w:themeFillTint="33"/>
+          </w:tcPr>
+          <w:p>
+            <w:pPr>
+              <w:jc w:val="center"/>
+              <w:rPr>
+                <w:color w:val="FF0000"/>
+              </w:rPr>
+            </w:pPr>
+            <w:r>
+              <w:rPr>
+                <w:color w:val="FF0000"/>
+              </w:rPr>
+              <w:t>15,5</w:t>
+            </w:r>
+          </w:p>
+        </w:tc>
+        <w:tc>
+          <w:tcPr>
+            <w:tcW w:w="1133" w:type="dxa"/>
+            <w:vMerge w:val="restart"/>
+            <w:shd w:val="clear" w:color="auto" w:fill="FBE4D5" w:themeFill="accent2" w:themeFillTint="33"/>
+          </w:tcPr>
+          <w:p>
+            <w:pPr>
+              <w:jc w:val="center"/>
+            </w:pPr>
+            <w:r>
+              <w:t>-15,5</w:t>
+            </w:r>
           </w:p>
         </w:tc>
         <w:tc>
@@ -985,9 +1096,33 @@
           <w:p>
             <w:pPr>
               <w:jc w:val="center"/>
-            </w:pPr>
-            <w:r>
-              <w:t>303,67</w:t>
+              <w:rPr>
+                <w:highlight w:val="yellow"/>
+              </w:rPr>
+            </w:pPr>
+            <w:r>
+              <w:rPr>
+                <w:highlight w:val="yellow"/>
+              </w:rPr>
+              <w:t>288</w:t>
+            </w:r>
+            <w:r>
+              <w:rPr>
+                <w:highlight w:val="yellow"/>
+              </w:rPr>
+              <w:t>,</w:t>
+            </w:r>
+            <w:r>
+              <w:rPr>
+                <w:highlight w:val="yellow"/>
+              </w:rPr>
+              <w:t>1</w:t>
+            </w:r>
+            <w:r>
+              <w:rPr>
+                <w:highlight w:val="yellow"/>
+              </w:rPr>
+              <w:t>7</w:t>
             </w:r>
           </w:p>
         </w:tc>
@@ -1062,18 +1197,27 @@
         </w:tc>
         <w:tc>
           <w:tcPr>
-            <w:tcW w:w="1601" w:type="dxa"/>
-            <w:shd w:val="clear" w:color="auto" w:fill="FBE4D5" w:themeFill="accent2" w:themeFillTint="33"/>
-          </w:tcPr>
-          <w:p>
-            <w:pPr>
-              <w:jc w:val="center"/>
-            </w:pPr>
-          </w:p>
-        </w:tc>
-        <w:tc>
-          <w:tcPr>
-            <w:tcW w:w="991" w:type="dxa"/>
+            <w:tcW w:w="1459" w:type="dxa"/>
+            <w:shd w:val="clear" w:color="auto" w:fill="FBE4D5" w:themeFill="accent2" w:themeFillTint="33"/>
+          </w:tcPr>
+          <w:p>
+            <w:pPr>
+              <w:jc w:val="center"/>
+              <w:rPr>
+                <w:color w:val="0070C0"/>
+              </w:rPr>
+            </w:pPr>
+            <w:r>
+              <w:rPr>
+                <w:color w:val="0070C0"/>
+              </w:rPr>
+              <w:t>0</w:t>
+            </w:r>
+          </w:p>
+        </w:tc>
+        <w:tc>
+          <w:tcPr>
+            <w:tcW w:w="1133" w:type="dxa"/>
             <w:vMerge/>
             <w:shd w:val="clear" w:color="auto" w:fill="FBE4D5" w:themeFill="accent2" w:themeFillTint="33"/>
           </w:tcPr>
@@ -1188,17 +1332,17 @@
         </w:tc>
         <w:tc>
           <w:tcPr>
-            <w:tcW w:w="1601" w:type="dxa"/>
-          </w:tcPr>
-          <w:p>
-            <w:pPr>
-              <w:jc w:val="center"/>
-            </w:pPr>
-          </w:p>
-        </w:tc>
-        <w:tc>
-          <w:tcPr>
-            <w:tcW w:w="991" w:type="dxa"/>
+            <w:tcW w:w="1459" w:type="dxa"/>
+          </w:tcPr>
+          <w:p>
+            <w:pPr>
+              <w:jc w:val="center"/>
+            </w:pPr>
+          </w:p>
+        </w:tc>
+        <w:tc>
+          <w:tcPr>
+            <w:tcW w:w="1133" w:type="dxa"/>
             <w:vMerge w:val="restart"/>
           </w:tcPr>
           <w:p>
@@ -1300,17 +1444,17 @@
         </w:tc>
         <w:tc>
           <w:tcPr>
-            <w:tcW w:w="1601" w:type="dxa"/>
-          </w:tcPr>
-          <w:p>
-            <w:pPr>
-              <w:jc w:val="center"/>
-            </w:pPr>
-          </w:p>
-        </w:tc>
-        <w:tc>
-          <w:tcPr>
-            <w:tcW w:w="991" w:type="dxa"/>
+            <w:tcW w:w="1459" w:type="dxa"/>
+          </w:tcPr>
+          <w:p>
+            <w:pPr>
+              <w:jc w:val="center"/>
+            </w:pPr>
+          </w:p>
+        </w:tc>
+        <w:tc>
+          <w:tcPr>
+            <w:tcW w:w="1133" w:type="dxa"/>
             <w:vMerge/>
           </w:tcPr>
           <w:p>
@@ -1432,25 +1576,37 @@
         </w:tc>
         <w:tc>
           <w:tcPr>
-            <w:tcW w:w="1601" w:type="dxa"/>
-            <w:shd w:val="clear" w:color="auto" w:fill="FBE4D5" w:themeFill="accent2" w:themeFillTint="33"/>
-          </w:tcPr>
-          <w:p>
-            <w:pPr>
-              <w:jc w:val="center"/>
-            </w:pPr>
-          </w:p>
-        </w:tc>
-        <w:tc>
-          <w:tcPr>
-            <w:tcW w:w="991" w:type="dxa"/>
-            <w:vMerge w:val="restart"/>
-            <w:shd w:val="clear" w:color="auto" w:fill="FBE4D5" w:themeFill="accent2" w:themeFillTint="33"/>
-          </w:tcPr>
-          <w:p>
-            <w:pPr>
-              <w:jc w:val="center"/>
-            </w:pPr>
+            <w:tcW w:w="1459" w:type="dxa"/>
+            <w:shd w:val="clear" w:color="auto" w:fill="FBE4D5" w:themeFill="accent2" w:themeFillTint="33"/>
+          </w:tcPr>
+          <w:p>
+            <w:pPr>
+              <w:jc w:val="center"/>
+              <w:rPr>
+                <w:color w:val="FF0000"/>
+              </w:rPr>
+            </w:pPr>
+            <w:r>
+              <w:rPr>
+                <w:color w:val="FF0000"/>
+              </w:rPr>
+              <w:t>528,35</w:t>
+            </w:r>
+          </w:p>
+        </w:tc>
+        <w:tc>
+          <w:tcPr>
+            <w:tcW w:w="1133" w:type="dxa"/>
+            <w:vMerge w:val="restart"/>
+            <w:shd w:val="clear" w:color="auto" w:fill="FBE4D5" w:themeFill="accent2" w:themeFillTint="33"/>
+          </w:tcPr>
+          <w:p>
+            <w:pPr>
+              <w:jc w:val="center"/>
+            </w:pPr>
+            <w:r>
+              <w:t>-528,35</w:t>
+            </w:r>
           </w:p>
         </w:tc>
         <w:tc>
@@ -1463,9 +1619,33 @@
           <w:p>
             <w:pPr>
               <w:jc w:val="center"/>
-            </w:pPr>
-            <w:r>
-              <w:t>374,5</w:t>
+              <w:rPr>
+                <w:highlight w:val="yellow"/>
+              </w:rPr>
+            </w:pPr>
+            <w:r>
+              <w:rPr>
+                <w:highlight w:val="yellow"/>
+              </w:rPr>
+              <w:t>-153</w:t>
+            </w:r>
+            <w:r>
+              <w:rPr>
+                <w:highlight w:val="yellow"/>
+              </w:rPr>
+              <w:t>,</w:t>
+            </w:r>
+            <w:r>
+              <w:rPr>
+                <w:highlight w:val="yellow"/>
+              </w:rPr>
+              <w:t>8</w:t>
+            </w:r>
+            <w:r>
+              <w:rPr>
+                <w:highlight w:val="yellow"/>
+              </w:rPr>
+              <w:t>5</w:t>
             </w:r>
           </w:p>
         </w:tc>
@@ -1540,18 +1720,27 @@
         </w:tc>
         <w:tc>
           <w:tcPr>
-            <w:tcW w:w="1601" w:type="dxa"/>
-            <w:shd w:val="clear" w:color="auto" w:fill="FBE4D5" w:themeFill="accent2" w:themeFillTint="33"/>
-          </w:tcPr>
-          <w:p>
-            <w:pPr>
-              <w:jc w:val="center"/>
-            </w:pPr>
-          </w:p>
-        </w:tc>
-        <w:tc>
-          <w:tcPr>
-            <w:tcW w:w="991" w:type="dxa"/>
+            <w:tcW w:w="1459" w:type="dxa"/>
+            <w:shd w:val="clear" w:color="auto" w:fill="FBE4D5" w:themeFill="accent2" w:themeFillTint="33"/>
+          </w:tcPr>
+          <w:p>
+            <w:pPr>
+              <w:jc w:val="center"/>
+              <w:rPr>
+                <w:color w:val="0070C0"/>
+              </w:rPr>
+            </w:pPr>
+            <w:r>
+              <w:rPr>
+                <w:color w:val="0070C0"/>
+              </w:rPr>
+              <w:t>0</w:t>
+            </w:r>
+          </w:p>
+        </w:tc>
+        <w:tc>
+          <w:tcPr>
+            <w:tcW w:w="1133" w:type="dxa"/>
             <w:vMerge/>
             <w:shd w:val="clear" w:color="auto" w:fill="FBE4D5" w:themeFill="accent2" w:themeFillTint="33"/>
           </w:tcPr>
@@ -1670,23 +1859,35 @@
         </w:tc>
         <w:tc>
           <w:tcPr>
-            <w:tcW w:w="1601" w:type="dxa"/>
-          </w:tcPr>
-          <w:p>
-            <w:pPr>
-              <w:jc w:val="center"/>
-            </w:pPr>
-          </w:p>
-        </w:tc>
-        <w:tc>
-          <w:tcPr>
-            <w:tcW w:w="991" w:type="dxa"/>
-            <w:vMerge w:val="restart"/>
-          </w:tcPr>
-          <w:p>
-            <w:pPr>
-              <w:jc w:val="center"/>
-            </w:pPr>
+            <w:tcW w:w="1459" w:type="dxa"/>
+          </w:tcPr>
+          <w:p>
+            <w:pPr>
+              <w:jc w:val="center"/>
+              <w:rPr>
+                <w:color w:val="FF0000"/>
+              </w:rPr>
+            </w:pPr>
+            <w:r>
+              <w:rPr>
+                <w:color w:val="FF0000"/>
+              </w:rPr>
+              <w:t>1932,17</w:t>
+            </w:r>
+          </w:p>
+        </w:tc>
+        <w:tc>
+          <w:tcPr>
+            <w:tcW w:w="1133" w:type="dxa"/>
+            <w:vMerge w:val="restart"/>
+          </w:tcPr>
+          <w:p>
+            <w:pPr>
+              <w:jc w:val="center"/>
+            </w:pPr>
+            <w:r>
+              <w:t>- 1926,87</w:t>
+            </w:r>
           </w:p>
         </w:tc>
         <w:tc>
@@ -1698,9 +1899,15 @@
           <w:p>
             <w:pPr>
               <w:jc w:val="center"/>
-            </w:pPr>
-            <w:r>
-              <w:t>1’896,84</w:t>
+              <w:rPr>
+                <w:highlight w:val="yellow"/>
+              </w:rPr>
+            </w:pPr>
+            <w:r>
+              <w:rPr>
+                <w:highlight w:val="yellow"/>
+              </w:rPr>
+              <w:t>- 30,03</w:t>
             </w:r>
           </w:p>
         </w:tc>
@@ -1770,17 +1977,26 @@
         </w:tc>
         <w:tc>
           <w:tcPr>
-            <w:tcW w:w="1601" w:type="dxa"/>
-          </w:tcPr>
-          <w:p>
-            <w:pPr>
-              <w:jc w:val="center"/>
-            </w:pPr>
-          </w:p>
-        </w:tc>
-        <w:tc>
-          <w:tcPr>
-            <w:tcW w:w="991" w:type="dxa"/>
+            <w:tcW w:w="1459" w:type="dxa"/>
+          </w:tcPr>
+          <w:p>
+            <w:pPr>
+              <w:jc w:val="center"/>
+              <w:rPr>
+                <w:color w:val="0070C0"/>
+              </w:rPr>
+            </w:pPr>
+            <w:r>
+              <w:rPr>
+                <w:color w:val="0070C0"/>
+              </w:rPr>
+              <w:t>5,3</w:t>
+            </w:r>
+          </w:p>
+        </w:tc>
+        <w:tc>
+          <w:tcPr>
+            <w:tcW w:w="1133" w:type="dxa"/>
             <w:vMerge/>
           </w:tcPr>
           <w:p>
@@ -1884,18 +2100,24 @@
         </w:tc>
         <w:tc>
           <w:tcPr>
-            <w:tcW w:w="1601" w:type="dxa"/>
-            <w:shd w:val="clear" w:color="auto" w:fill="FBE4D5" w:themeFill="accent2" w:themeFillTint="33"/>
-          </w:tcPr>
-          <w:p>
-            <w:pPr>
-              <w:jc w:val="center"/>
-            </w:pPr>
-          </w:p>
-        </w:tc>
-        <w:tc>
-          <w:tcPr>
-            <w:tcW w:w="991" w:type="dxa"/>
+            <w:tcW w:w="1459" w:type="dxa"/>
+            <w:shd w:val="clear" w:color="auto" w:fill="FBE4D5" w:themeFill="accent2" w:themeFillTint="33"/>
+          </w:tcPr>
+          <w:p>
+            <w:pPr>
+              <w:jc w:val="center"/>
+            </w:pPr>
+            <w:r>
+              <w:rPr>
+                <w:color w:val="FF0000"/>
+              </w:rPr>
+              <w:t>0</w:t>
+            </w:r>
+          </w:p>
+        </w:tc>
+        <w:tc>
+          <w:tcPr>
+            <w:tcW w:w="1133" w:type="dxa"/>
             <w:vMerge w:val="restart"/>
             <w:shd w:val="clear" w:color="auto" w:fill="FBE4D5" w:themeFill="accent2" w:themeFillTint="33"/>
           </w:tcPr>
@@ -1992,18 +2214,27 @@
         </w:tc>
         <w:tc>
           <w:tcPr>
-            <w:tcW w:w="1601" w:type="dxa"/>
-            <w:shd w:val="clear" w:color="auto" w:fill="FBE4D5" w:themeFill="accent2" w:themeFillTint="33"/>
-          </w:tcPr>
-          <w:p>
-            <w:pPr>
-              <w:jc w:val="center"/>
-            </w:pPr>
-          </w:p>
-        </w:tc>
-        <w:tc>
-          <w:tcPr>
-            <w:tcW w:w="991" w:type="dxa"/>
+            <w:tcW w:w="1459" w:type="dxa"/>
+            <w:shd w:val="clear" w:color="auto" w:fill="FBE4D5" w:themeFill="accent2" w:themeFillTint="33"/>
+          </w:tcPr>
+          <w:p>
+            <w:pPr>
+              <w:jc w:val="center"/>
+              <w:rPr>
+                <w:color w:val="0070C0"/>
+              </w:rPr>
+            </w:pPr>
+            <w:r>
+              <w:rPr>
+                <w:color w:val="0070C0"/>
+              </w:rPr>
+              <w:t>0</w:t>
+            </w:r>
+          </w:p>
+        </w:tc>
+        <w:tc>
+          <w:tcPr>
+            <w:tcW w:w="1133" w:type="dxa"/>
             <w:vMerge/>
             <w:shd w:val="clear" w:color="auto" w:fill="FBE4D5" w:themeFill="accent2" w:themeFillTint="33"/>
           </w:tcPr>
@@ -2122,23 +2353,35 @@
         </w:tc>
         <w:tc>
           <w:tcPr>
-            <w:tcW w:w="1601" w:type="dxa"/>
-          </w:tcPr>
-          <w:p>
-            <w:pPr>
-              <w:jc w:val="center"/>
-            </w:pPr>
-          </w:p>
-        </w:tc>
-        <w:tc>
-          <w:tcPr>
-            <w:tcW w:w="991" w:type="dxa"/>
-            <w:vMerge w:val="restart"/>
-          </w:tcPr>
-          <w:p>
-            <w:pPr>
-              <w:jc w:val="center"/>
-            </w:pPr>
+            <w:tcW w:w="1459" w:type="dxa"/>
+          </w:tcPr>
+          <w:p>
+            <w:pPr>
+              <w:jc w:val="center"/>
+              <w:rPr>
+                <w:color w:val="FF0000"/>
+              </w:rPr>
+            </w:pPr>
+            <w:r>
+              <w:rPr>
+                <w:color w:val="FF0000"/>
+              </w:rPr>
+              <w:t>105,95</w:t>
+            </w:r>
+          </w:p>
+        </w:tc>
+        <w:tc>
+          <w:tcPr>
+            <w:tcW w:w="1133" w:type="dxa"/>
+            <w:vMerge w:val="restart"/>
+          </w:tcPr>
+          <w:p>
+            <w:pPr>
+              <w:jc w:val="center"/>
+            </w:pPr>
+            <w:r>
+              <w:t>- 105,95</w:t>
+            </w:r>
           </w:p>
         </w:tc>
         <w:tc>
@@ -2150,9 +2393,15 @@
           <w:p>
             <w:pPr>
               <w:jc w:val="center"/>
-            </w:pPr>
-            <w:r>
-              <w:t>1000</w:t>
+              <w:rPr>
+                <w:highlight w:val="yellow"/>
+              </w:rPr>
+            </w:pPr>
+            <w:r>
+              <w:rPr>
+                <w:highlight w:val="yellow"/>
+              </w:rPr>
+              <w:t>894,05</w:t>
             </w:r>
           </w:p>
         </w:tc>
@@ -2222,17 +2471,26 @@
         </w:tc>
         <w:tc>
           <w:tcPr>
-            <w:tcW w:w="1601" w:type="dxa"/>
-          </w:tcPr>
-          <w:p>
-            <w:pPr>
-              <w:jc w:val="center"/>
-            </w:pPr>
-          </w:p>
-        </w:tc>
-        <w:tc>
-          <w:tcPr>
-            <w:tcW w:w="991" w:type="dxa"/>
+            <w:tcW w:w="1459" w:type="dxa"/>
+          </w:tcPr>
+          <w:p>
+            <w:pPr>
+              <w:jc w:val="center"/>
+              <w:rPr>
+                <w:color w:val="0070C0"/>
+              </w:rPr>
+            </w:pPr>
+            <w:r>
+              <w:rPr>
+                <w:color w:val="0070C0"/>
+              </w:rPr>
+              <w:t>0</w:t>
+            </w:r>
+          </w:p>
+        </w:tc>
+        <w:tc>
+          <w:tcPr>
+            <w:tcW w:w="1133" w:type="dxa"/>
             <w:vMerge/>
           </w:tcPr>
           <w:p>
@@ -2359,18 +2617,18 @@
         </w:tc>
         <w:tc>
           <w:tcPr>
-            <w:tcW w:w="1601" w:type="dxa"/>
-            <w:shd w:val="clear" w:color="auto" w:fill="FBE4D5" w:themeFill="accent2" w:themeFillTint="33"/>
-          </w:tcPr>
-          <w:p>
-            <w:pPr>
-              <w:jc w:val="center"/>
-            </w:pPr>
-          </w:p>
-        </w:tc>
-        <w:tc>
-          <w:tcPr>
-            <w:tcW w:w="991" w:type="dxa"/>
+            <w:tcW w:w="1459" w:type="dxa"/>
+            <w:shd w:val="clear" w:color="auto" w:fill="FBE4D5" w:themeFill="accent2" w:themeFillTint="33"/>
+          </w:tcPr>
+          <w:p>
+            <w:pPr>
+              <w:jc w:val="center"/>
+            </w:pPr>
+          </w:p>
+        </w:tc>
+        <w:tc>
+          <w:tcPr>
+            <w:tcW w:w="1133" w:type="dxa"/>
             <w:vMerge w:val="restart"/>
             <w:shd w:val="clear" w:color="auto" w:fill="FBE4D5" w:themeFill="accent2" w:themeFillTint="33"/>
           </w:tcPr>
@@ -2485,18 +2743,18 @@
         </w:tc>
         <w:tc>
           <w:tcPr>
-            <w:tcW w:w="1601" w:type="dxa"/>
-            <w:shd w:val="clear" w:color="auto" w:fill="FBE4D5" w:themeFill="accent2" w:themeFillTint="33"/>
-          </w:tcPr>
-          <w:p>
-            <w:pPr>
-              <w:jc w:val="center"/>
-            </w:pPr>
-          </w:p>
-        </w:tc>
-        <w:tc>
-          <w:tcPr>
-            <w:tcW w:w="991" w:type="dxa"/>
+            <w:tcW w:w="1459" w:type="dxa"/>
+            <w:shd w:val="clear" w:color="auto" w:fill="FBE4D5" w:themeFill="accent2" w:themeFillTint="33"/>
+          </w:tcPr>
+          <w:p>
+            <w:pPr>
+              <w:jc w:val="center"/>
+            </w:pPr>
+          </w:p>
+        </w:tc>
+        <w:tc>
+          <w:tcPr>
+            <w:tcW w:w="1133" w:type="dxa"/>
             <w:vMerge/>
             <w:shd w:val="clear" w:color="auto" w:fill="FBE4D5" w:themeFill="accent2" w:themeFillTint="33"/>
           </w:tcPr>
@@ -2611,19 +2869,36 @@
         </w:tc>
         <w:tc>
           <w:tcPr>
-            <w:tcW w:w="1601" w:type="dxa"/>
-          </w:tcPr>
-          <w:p>
-            <w:pPr>
-              <w:jc w:val="center"/>
-            </w:pPr>
-          </w:p>
-        </w:tc>
-        <w:tc>
-          <w:tcPr>
-            <w:tcW w:w="991" w:type="dxa"/>
-            <w:vMerge w:val="restart"/>
-          </w:tcPr>
+            <w:tcW w:w="1459" w:type="dxa"/>
+          </w:tcPr>
+          <w:p>
+            <w:pPr>
+              <w:jc w:val="center"/>
+              <w:rPr>
+                <w:color w:val="FF0000"/>
+              </w:rPr>
+            </w:pPr>
+            <w:r>
+              <w:rPr>
+                <w:color w:val="FF0000"/>
+              </w:rPr>
+              <w:t>652,24</w:t>
+            </w:r>
+          </w:p>
+        </w:tc>
+        <w:tc>
+          <w:tcPr>
+            <w:tcW w:w="1133" w:type="dxa"/>
+            <w:vMerge w:val="restart"/>
+          </w:tcPr>
+          <w:p>
+            <w:pPr>
+              <w:jc w:val="center"/>
+            </w:pPr>
+            <w:r>
+              <w:t>248,75</w:t>
+            </w:r>
+          </w:p>
           <w:p>
             <w:pPr>
               <w:jc w:val="center"/>
@@ -2639,9 +2914,59 @@
           <w:p>
             <w:pPr>
               <w:jc w:val="center"/>
-            </w:pPr>
-            <w:r>
-              <w:t>3’575,14</w:t>
+              <w:rPr>
+                <w:highlight w:val="yellow"/>
+              </w:rPr>
+            </w:pPr>
+            <w:r>
+              <w:rPr>
+                <w:highlight w:val="yellow"/>
+              </w:rPr>
+              <w:t>3’</w:t>
+            </w:r>
+            <w:r>
+              <w:rPr>
+                <w:highlight w:val="yellow"/>
+              </w:rPr>
+              <w:t>3</w:t>
+            </w:r>
+            <w:r>
+              <w:rPr>
+                <w:highlight w:val="yellow"/>
+              </w:rPr>
+              <w:t>23</w:t>
+            </w:r>
+            <w:r>
+              <w:rPr>
+                <w:highlight w:val="yellow"/>
+              </w:rPr>
+              <w:t>,</w:t>
+            </w:r>
+            <w:r>
+              <w:rPr>
+                <w:highlight w:val="yellow"/>
+              </w:rPr>
+              <w:t>89</w:t>
+            </w:r>
+          </w:p>
+          <w:p>
+            <w:pPr>
+              <w:jc w:val="center"/>
+              <w:rPr>
+                <w:highlight w:val="yellow"/>
+              </w:rPr>
+            </w:pPr>
+            <w:r>
+              <w:rPr>
+                <w:highlight w:val="yellow"/>
+              </w:rPr>
+              <w:t>(</w:t>
+            </w:r>
+            <w:r>
+              <w:rPr>
+                <w:highlight w:val="yellow"/>
+              </w:rPr>
+              <w:t>1962,64*)</w:t>
             </w:r>
           </w:p>
         </w:tc>
@@ -2747,17 +3072,26 @@
         </w:tc>
         <w:tc>
           <w:tcPr>
-            <w:tcW w:w="1601" w:type="dxa"/>
-          </w:tcPr>
-          <w:p>
-            <w:pPr>
-              <w:jc w:val="center"/>
-            </w:pPr>
-          </w:p>
-        </w:tc>
-        <w:tc>
-          <w:tcPr>
-            <w:tcW w:w="991" w:type="dxa"/>
+            <w:tcW w:w="1459" w:type="dxa"/>
+          </w:tcPr>
+          <w:p>
+            <w:pPr>
+              <w:jc w:val="center"/>
+              <w:rPr>
+                <w:color w:val="0070C0"/>
+              </w:rPr>
+            </w:pPr>
+            <w:r>
+              <w:rPr>
+                <w:color w:val="0070C0"/>
+              </w:rPr>
+              <w:t>900,99</w:t>
+            </w:r>
+          </w:p>
+        </w:tc>
+        <w:tc>
+          <w:tcPr>
+            <w:tcW w:w="1133" w:type="dxa"/>
             <w:vMerge/>
           </w:tcPr>
           <w:p>
@@ -2863,18 +3197,18 @@
         </w:tc>
         <w:tc>
           <w:tcPr>
-            <w:tcW w:w="1601" w:type="dxa"/>
-            <w:shd w:val="clear" w:color="auto" w:fill="FBE4D5" w:themeFill="accent2" w:themeFillTint="33"/>
-          </w:tcPr>
-          <w:p>
-            <w:pPr>
-              <w:jc w:val="center"/>
-            </w:pPr>
-          </w:p>
-        </w:tc>
-        <w:tc>
-          <w:tcPr>
-            <w:tcW w:w="991" w:type="dxa"/>
+            <w:tcW w:w="1459" w:type="dxa"/>
+            <w:shd w:val="clear" w:color="auto" w:fill="FBE4D5" w:themeFill="accent2" w:themeFillTint="33"/>
+          </w:tcPr>
+          <w:p>
+            <w:pPr>
+              <w:jc w:val="center"/>
+            </w:pPr>
+          </w:p>
+        </w:tc>
+        <w:tc>
+          <w:tcPr>
+            <w:tcW w:w="1133" w:type="dxa"/>
             <w:vMerge w:val="restart"/>
             <w:shd w:val="clear" w:color="auto" w:fill="FBE4D5" w:themeFill="accent2" w:themeFillTint="33"/>
           </w:tcPr>
@@ -2971,18 +3305,27 @@
         </w:tc>
         <w:tc>
           <w:tcPr>
-            <w:tcW w:w="1601" w:type="dxa"/>
-            <w:shd w:val="clear" w:color="auto" w:fill="FBE4D5" w:themeFill="accent2" w:themeFillTint="33"/>
-          </w:tcPr>
-          <w:p>
-            <w:pPr>
-              <w:jc w:val="center"/>
-            </w:pPr>
-          </w:p>
-        </w:tc>
-        <w:tc>
-          <w:tcPr>
-            <w:tcW w:w="991" w:type="dxa"/>
+            <w:tcW w:w="1459" w:type="dxa"/>
+            <w:shd w:val="clear" w:color="auto" w:fill="FBE4D5" w:themeFill="accent2" w:themeFillTint="33"/>
+          </w:tcPr>
+          <w:p>
+            <w:pPr>
+              <w:jc w:val="center"/>
+              <w:rPr>
+                <w:highlight w:val="yellow"/>
+              </w:rPr>
+            </w:pPr>
+            <w:r>
+              <w:rPr>
+                <w:highlight w:val="yellow"/>
+              </w:rPr>
+              <w:t>1’000</w:t>
+            </w:r>
+          </w:p>
+        </w:tc>
+        <w:tc>
+          <w:tcPr>
+            <w:tcW w:w="1133" w:type="dxa"/>
             <w:vMerge/>
             <w:shd w:val="clear" w:color="auto" w:fill="FBE4D5" w:themeFill="accent2" w:themeFillTint="33"/>
           </w:tcPr>
@@ -3095,37 +3438,66 @@
         </w:tc>
         <w:tc>
           <w:tcPr>
-            <w:tcW w:w="1601" w:type="dxa"/>
-          </w:tcPr>
-          <w:p>
-            <w:pPr>
-              <w:jc w:val="center"/>
-            </w:pPr>
-          </w:p>
-        </w:tc>
-        <w:tc>
-          <w:tcPr>
-            <w:tcW w:w="991" w:type="dxa"/>
-            <w:vMerge w:val="restart"/>
-          </w:tcPr>
-          <w:p>
-            <w:pPr>
-              <w:jc w:val="center"/>
-            </w:pPr>
+            <w:tcW w:w="1459" w:type="dxa"/>
+          </w:tcPr>
+          <w:p>
+            <w:pPr>
+              <w:jc w:val="center"/>
+              <w:rPr>
+                <w:color w:val="FF0000"/>
+              </w:rPr>
+            </w:pPr>
+            <w:r>
+              <w:rPr>
+                <w:color w:val="FF0000"/>
+              </w:rPr>
+              <w:t>7'088,66</w:t>
+            </w:r>
+          </w:p>
+        </w:tc>
+        <w:tc>
+          <w:tcPr>
+            <w:tcW w:w="1133" w:type="dxa"/>
+            <w:vMerge w:val="restart"/>
+          </w:tcPr>
+          <w:p>
+            <w:pPr>
+              <w:jc w:val="center"/>
+            </w:pPr>
+            <w:r>
+              <w:t>- 3171,32</w:t>
+            </w:r>
           </w:p>
         </w:tc>
         <w:tc>
           <w:tcPr>
             <w:tcW w:w="1237" w:type="dxa"/>
             <w:vMerge w:val="restart"/>
-            <w:vAlign w:val="center"/>
-          </w:tcPr>
-          <w:p>
-            <w:pPr>
-              <w:jc w:val="center"/>
-            </w:pPr>
-            <w:r>
-              <w:t>-111</w:t>
+          </w:tcPr>
+          <w:p>
+            <w:pPr>
+              <w:jc w:val="center"/>
+              <w:rPr>
+                <w:highlight w:val="yellow"/>
+              </w:rPr>
+            </w:pPr>
+            <w:r>
+              <w:rPr>
+                <w:highlight w:val="yellow"/>
+              </w:rPr>
+              <w:t>- 3</w:t>
+            </w:r>
+            <w:r>
+              <w:rPr>
+                <w:highlight w:val="yellow"/>
+              </w:rPr>
+              <w:t>282</w:t>
+            </w:r>
+            <w:r>
+              <w:rPr>
+                <w:highlight w:val="yellow"/>
+              </w:rPr>
+              <w:t>,32</w:t>
             </w:r>
           </w:p>
         </w:tc>
@@ -3207,17 +3579,26 @@
         </w:tc>
         <w:tc>
           <w:tcPr>
-            <w:tcW w:w="1601" w:type="dxa"/>
-          </w:tcPr>
-          <w:p>
-            <w:pPr>
-              <w:jc w:val="center"/>
-            </w:pPr>
-          </w:p>
-        </w:tc>
-        <w:tc>
-          <w:tcPr>
-            <w:tcW w:w="991" w:type="dxa"/>
+            <w:tcW w:w="1459" w:type="dxa"/>
+          </w:tcPr>
+          <w:p>
+            <w:pPr>
+              <w:jc w:val="center"/>
+              <w:rPr>
+                <w:color w:val="0070C0"/>
+              </w:rPr>
+            </w:pPr>
+            <w:r>
+              <w:rPr>
+                <w:color w:val="0070C0"/>
+              </w:rPr>
+              <w:t>3'916,98</w:t>
+            </w:r>
+          </w:p>
+        </w:tc>
+        <w:tc>
+          <w:tcPr>
+            <w:tcW w:w="1133" w:type="dxa"/>
             <w:vMerge/>
           </w:tcPr>
           <w:p>
@@ -3249,8 +3630,13 @@
           </w:tcPr>
           <w:p>
             <w:r>
-              <w:t>UP Fashion Lab</w:t>
-            </w:r>
+              <w:t xml:space="preserve">UP Fashion </w:t>
+            </w:r>
+            <w:proofErr w:type="spellStart"/>
+            <w:r>
+              <w:t>Lab</w:t>
+            </w:r>
+            <w:proofErr w:type="spellEnd"/>
           </w:p>
         </w:tc>
         <w:tc>
@@ -3351,25 +3737,37 @@
         </w:tc>
         <w:tc>
           <w:tcPr>
-            <w:tcW w:w="1601" w:type="dxa"/>
-            <w:shd w:val="clear" w:color="auto" w:fill="FBE4D5" w:themeFill="accent2" w:themeFillTint="33"/>
-          </w:tcPr>
-          <w:p>
-            <w:pPr>
-              <w:jc w:val="center"/>
-            </w:pPr>
-          </w:p>
-        </w:tc>
-        <w:tc>
-          <w:tcPr>
-            <w:tcW w:w="991" w:type="dxa"/>
-            <w:vMerge w:val="restart"/>
-            <w:shd w:val="clear" w:color="auto" w:fill="FBE4D5" w:themeFill="accent2" w:themeFillTint="33"/>
-          </w:tcPr>
-          <w:p>
-            <w:pPr>
-              <w:jc w:val="center"/>
-            </w:pPr>
+            <w:tcW w:w="1459" w:type="dxa"/>
+            <w:shd w:val="clear" w:color="auto" w:fill="FBE4D5" w:themeFill="accent2" w:themeFillTint="33"/>
+          </w:tcPr>
+          <w:p>
+            <w:pPr>
+              <w:jc w:val="center"/>
+              <w:rPr>
+                <w:color w:val="FF0000"/>
+              </w:rPr>
+            </w:pPr>
+            <w:r>
+              <w:rPr>
+                <w:color w:val="FF0000"/>
+              </w:rPr>
+              <w:t>1'744,23</w:t>
+            </w:r>
+          </w:p>
+        </w:tc>
+        <w:tc>
+          <w:tcPr>
+            <w:tcW w:w="1133" w:type="dxa"/>
+            <w:vMerge w:val="restart"/>
+            <w:shd w:val="clear" w:color="auto" w:fill="FBE4D5" w:themeFill="accent2" w:themeFillTint="33"/>
+          </w:tcPr>
+          <w:p>
+            <w:pPr>
+              <w:jc w:val="center"/>
+            </w:pPr>
+            <w:r>
+              <w:t>619,23</w:t>
+            </w:r>
           </w:p>
         </w:tc>
         <w:tc>
@@ -3382,9 +3780,29 @@
           <w:p>
             <w:pPr>
               <w:jc w:val="center"/>
-            </w:pPr>
-            <w:r>
-              <w:t>6’774,78</w:t>
+              <w:rPr>
+                <w:highlight w:val="yellow"/>
+              </w:rPr>
+            </w:pPr>
+            <w:r>
+              <w:rPr>
+                <w:highlight w:val="yellow"/>
+              </w:rPr>
+              <w:t>7'394,05</w:t>
+            </w:r>
+          </w:p>
+          <w:p>
+            <w:pPr>
+              <w:jc w:val="center"/>
+              <w:rPr>
+                <w:highlight w:val="yellow"/>
+              </w:rPr>
+            </w:pPr>
+            <w:r>
+              <w:rPr>
+                <w:highlight w:val="yellow"/>
+              </w:rPr>
+              <w:t>(5'817,48*)</w:t>
             </w:r>
           </w:p>
         </w:tc>
@@ -3513,18 +3931,27 @@
         </w:tc>
         <w:tc>
           <w:tcPr>
-            <w:tcW w:w="1601" w:type="dxa"/>
-            <w:shd w:val="clear" w:color="auto" w:fill="FBE4D5" w:themeFill="accent2" w:themeFillTint="33"/>
-          </w:tcPr>
-          <w:p>
-            <w:pPr>
-              <w:jc w:val="center"/>
-            </w:pPr>
-          </w:p>
-        </w:tc>
-        <w:tc>
-          <w:tcPr>
-            <w:tcW w:w="991" w:type="dxa"/>
+            <w:tcW w:w="1459" w:type="dxa"/>
+            <w:shd w:val="clear" w:color="auto" w:fill="FBE4D5" w:themeFill="accent2" w:themeFillTint="33"/>
+          </w:tcPr>
+          <w:p>
+            <w:pPr>
+              <w:jc w:val="center"/>
+              <w:rPr>
+                <w:color w:val="0070C0"/>
+              </w:rPr>
+            </w:pPr>
+            <w:r>
+              <w:rPr>
+                <w:color w:val="0070C0"/>
+              </w:rPr>
+              <w:t>2'363,5</w:t>
+            </w:r>
+          </w:p>
+        </w:tc>
+        <w:tc>
+          <w:tcPr>
+            <w:tcW w:w="1133" w:type="dxa"/>
             <w:vMerge/>
             <w:shd w:val="clear" w:color="auto" w:fill="FBE4D5" w:themeFill="accent2" w:themeFillTint="33"/>
           </w:tcPr>
@@ -3682,7 +4109,7 @@
         </w:tc>
         <w:tc>
           <w:tcPr>
-            <w:tcW w:w="1601" w:type="dxa"/>
+            <w:tcW w:w="1459" w:type="dxa"/>
             <w:shd w:val="clear" w:color="auto" w:fill="F4B083" w:themeFill="accent2" w:themeFillTint="99"/>
           </w:tcPr>
           <w:p>
@@ -3697,7 +4124,7 @@
         </w:tc>
         <w:tc>
           <w:tcPr>
-            <w:tcW w:w="991" w:type="dxa"/>
+            <w:tcW w:w="1133" w:type="dxa"/>
             <w:vMerge w:val="restart"/>
             <w:shd w:val="clear" w:color="auto" w:fill="F4B083" w:themeFill="accent2" w:themeFillTint="99"/>
           </w:tcPr>
@@ -3726,21 +4153,29 @@
                 <w:bCs/>
               </w:rPr>
             </w:pPr>
-            <w:r>
+          </w:p>
+        </w:tc>
+      </w:tr>
+      <w:tr>
+        <w:tc>
+          <w:tcPr>
+            <w:tcW w:w="1480" w:type="dxa"/>
+            <w:vMerge/>
+            <w:shd w:val="clear" w:color="auto" w:fill="F4B083" w:themeFill="accent2" w:themeFillTint="99"/>
+            <w:vAlign w:val="center"/>
+          </w:tcPr>
+          <w:p>
+            <w:pPr>
               <w:rPr>
                 <w:b/>
                 <w:bCs/>
               </w:rPr>
-              <w:t>18’537,98</w:t>
-            </w:r>
-          </w:p>
-        </w:tc>
-      </w:tr>
-      <w:tr>
-        <w:tc>
-          <w:tcPr>
-            <w:tcW w:w="1480" w:type="dxa"/>
-            <w:vMerge/>
+            </w:pPr>
+          </w:p>
+        </w:tc>
+        <w:tc>
+          <w:tcPr>
+            <w:tcW w:w="880" w:type="dxa"/>
             <w:shd w:val="clear" w:color="auto" w:fill="F4B083" w:themeFill="accent2" w:themeFillTint="99"/>
             <w:vAlign w:val="center"/>
           </w:tcPr>
@@ -3749,38 +4184,39 @@
               <w:rPr>
                 <w:b/>
                 <w:bCs/>
-              </w:rPr>
-            </w:pPr>
-          </w:p>
-        </w:tc>
-        <w:tc>
-          <w:tcPr>
-            <w:tcW w:w="880" w:type="dxa"/>
-            <w:shd w:val="clear" w:color="auto" w:fill="F4B083" w:themeFill="accent2" w:themeFillTint="99"/>
-            <w:vAlign w:val="center"/>
-          </w:tcPr>
-          <w:p>
-            <w:pPr>
+                <w:color w:val="4472C4" w:themeColor="accent1"/>
+              </w:rPr>
+            </w:pPr>
+            <w:r>
               <w:rPr>
                 <w:b/>
                 <w:bCs/>
                 <w:color w:val="4472C4" w:themeColor="accent1"/>
               </w:rPr>
-            </w:pPr>
-            <w:r>
+              <w:t>28280</w:t>
+            </w:r>
+          </w:p>
+        </w:tc>
+        <w:tc>
+          <w:tcPr>
+            <w:tcW w:w="895" w:type="dxa"/>
+            <w:vMerge/>
+            <w:shd w:val="clear" w:color="auto" w:fill="F4B083" w:themeFill="accent2" w:themeFillTint="99"/>
+            <w:vAlign w:val="center"/>
+          </w:tcPr>
+          <w:p>
+            <w:pPr>
               <w:rPr>
                 <w:b/>
                 <w:bCs/>
                 <w:color w:val="4472C4" w:themeColor="accent1"/>
               </w:rPr>
-              <w:t>28280</w:t>
-            </w:r>
-          </w:p>
-        </w:tc>
-        <w:tc>
-          <w:tcPr>
-            <w:tcW w:w="895" w:type="dxa"/>
-            <w:vMerge/>
+            </w:pPr>
+          </w:p>
+        </w:tc>
+        <w:tc>
+          <w:tcPr>
+            <w:tcW w:w="1407" w:type="dxa"/>
             <w:shd w:val="clear" w:color="auto" w:fill="F4B083" w:themeFill="accent2" w:themeFillTint="99"/>
             <w:vAlign w:val="center"/>
           </w:tcPr>
@@ -3792,41 +4228,40 @@
                 <w:color w:val="4472C4" w:themeColor="accent1"/>
               </w:rPr>
             </w:pPr>
-          </w:p>
-        </w:tc>
-        <w:tc>
-          <w:tcPr>
-            <w:tcW w:w="1407" w:type="dxa"/>
-            <w:shd w:val="clear" w:color="auto" w:fill="F4B083" w:themeFill="accent2" w:themeFillTint="99"/>
-            <w:vAlign w:val="center"/>
-          </w:tcPr>
-          <w:p>
-            <w:pPr>
+            <w:r>
               <w:rPr>
                 <w:b/>
                 <w:bCs/>
                 <w:color w:val="4472C4" w:themeColor="accent1"/>
               </w:rPr>
-            </w:pPr>
-            <w:r>
+              <w:t>9661,83</w:t>
+            </w:r>
+          </w:p>
+        </w:tc>
+        <w:tc>
+          <w:tcPr>
+            <w:tcW w:w="1245" w:type="dxa"/>
+            <w:vMerge/>
+            <w:shd w:val="clear" w:color="auto" w:fill="F4B083" w:themeFill="accent2" w:themeFillTint="99"/>
+            <w:vAlign w:val="center"/>
+          </w:tcPr>
+          <w:p>
+            <w:pPr>
               <w:rPr>
                 <w:b/>
                 <w:bCs/>
-                <w:color w:val="4472C4" w:themeColor="accent1"/>
-              </w:rPr>
-              <w:t>9661,83</w:t>
-            </w:r>
-          </w:p>
-        </w:tc>
-        <w:tc>
-          <w:tcPr>
-            <w:tcW w:w="1245" w:type="dxa"/>
-            <w:vMerge/>
+              </w:rPr>
+            </w:pPr>
+          </w:p>
+        </w:tc>
+        <w:tc>
+          <w:tcPr>
+            <w:tcW w:w="1459" w:type="dxa"/>
             <w:shd w:val="clear" w:color="auto" w:fill="F4B083" w:themeFill="accent2" w:themeFillTint="99"/>
-            <w:vAlign w:val="center"/>
-          </w:tcPr>
-          <w:p>
-            <w:pPr>
+          </w:tcPr>
+          <w:p>
+            <w:pPr>
+              <w:jc w:val="center"/>
               <w:rPr>
                 <w:b/>
                 <w:bCs/>
@@ -3836,22 +4271,7 @@
         </w:tc>
         <w:tc>
           <w:tcPr>
-            <w:tcW w:w="1601" w:type="dxa"/>
-            <w:shd w:val="clear" w:color="auto" w:fill="F4B083" w:themeFill="accent2" w:themeFillTint="99"/>
-          </w:tcPr>
-          <w:p>
-            <w:pPr>
-              <w:jc w:val="center"/>
-              <w:rPr>
-                <w:b/>
-                <w:bCs/>
-              </w:rPr>
-            </w:pPr>
-          </w:p>
-        </w:tc>
-        <w:tc>
-          <w:tcPr>
-            <w:tcW w:w="991" w:type="dxa"/>
+            <w:tcW w:w="1133" w:type="dxa"/>
             <w:vMerge/>
             <w:shd w:val="clear" w:color="auto" w:fill="F4B083" w:themeFill="accent2" w:themeFillTint="99"/>
           </w:tcPr>
@@ -3910,7 +4330,7 @@
           <w:sz w:val="32"/>
           <w:szCs w:val="32"/>
         </w:rPr>
-        <w:t>Premier</w:t>
+        <w:t>Deuxième</w:t>
       </w:r>
       <w:r>
         <w:rPr>
@@ -4149,7 +4569,97 @@
           <w:sz w:val="32"/>
           <w:szCs w:val="32"/>
         </w:rPr>
-        <w:t xml:space="preserve"> Quadrimestre (01.09.22-31.12.22) – </w:t>
+        <w:t xml:space="preserve"> Quadrimestre (01.0</w:t>
+      </w:r>
+      <w:r>
+        <w:rPr>
+          <w:b/>
+          <w:bCs/>
+          <w:sz w:val="32"/>
+          <w:szCs w:val="32"/>
+        </w:rPr>
+        <w:t>1</w:t>
+      </w:r>
+      <w:r>
+        <w:rPr>
+          <w:b/>
+          <w:bCs/>
+          <w:sz w:val="32"/>
+          <w:szCs w:val="32"/>
+        </w:rPr>
+        <w:t>.2</w:t>
+      </w:r>
+      <w:r>
+        <w:rPr>
+          <w:b/>
+          <w:bCs/>
+          <w:sz w:val="32"/>
+          <w:szCs w:val="32"/>
+        </w:rPr>
+        <w:t>3</w:t>
+      </w:r>
+      <w:r>
+        <w:rPr>
+          <w:b/>
+          <w:bCs/>
+          <w:sz w:val="32"/>
+          <w:szCs w:val="32"/>
+        </w:rPr>
+        <w:t>-3</w:t>
+      </w:r>
+      <w:r>
+        <w:rPr>
+          <w:b/>
+          <w:bCs/>
+          <w:sz w:val="32"/>
+          <w:szCs w:val="32"/>
+        </w:rPr>
+        <w:t>0</w:t>
+      </w:r>
+      <w:r>
+        <w:rPr>
+          <w:b/>
+          <w:bCs/>
+          <w:sz w:val="32"/>
+          <w:szCs w:val="32"/>
+        </w:rPr>
+        <w:t>.</w:t>
+      </w:r>
+      <w:r>
+        <w:rPr>
+          <w:b/>
+          <w:bCs/>
+          <w:sz w:val="32"/>
+          <w:szCs w:val="32"/>
+        </w:rPr>
+        <w:t>04</w:t>
+      </w:r>
+      <w:r>
+        <w:rPr>
+          <w:b/>
+          <w:bCs/>
+          <w:sz w:val="32"/>
+          <w:szCs w:val="32"/>
+        </w:rPr>
+        <w:t>.2</w:t>
+      </w:r>
+      <w:r>
+        <w:rPr>
+          <w:b/>
+          <w:bCs/>
+          <w:sz w:val="32"/>
+          <w:szCs w:val="32"/>
+        </w:rPr>
+        <w:t>3</w:t>
+      </w:r>
+      <w:r>
+        <w:rPr>
+          <w:b/>
+          <w:bCs/>
+          <w:sz w:val="32"/>
+          <w:szCs w:val="32"/>
+        </w:rPr>
+        <w:t xml:space="preserve">) – </w:t>
       </w:r>
       <w:r>
         <w:rPr>

</xml_diff>

<commit_message>
Rectification (word + Excel RebuiLT)
</commit_message>
<xml_diff>
--- a/2 - Bilans/2022-2023/Bilan_Deuxieme_Quadrimestre.docx
+++ b/2 - Bilans/2022-2023/Bilan_Deuxieme_Quadrimestre.docx
@@ -697,13 +697,8 @@
           </w:tcPr>
           <w:p>
             <w:r>
-              <w:t xml:space="preserve">Castor </w:t>
-            </w:r>
-            <w:proofErr w:type="spellStart"/>
-            <w:r>
-              <w:t>Freegan</w:t>
-            </w:r>
-            <w:proofErr w:type="spellEnd"/>
+              <w:t>Castor Freegan</w:t>
+            </w:r>
           </w:p>
         </w:tc>
         <w:tc>
@@ -1249,11 +1244,9 @@
             <w:vAlign w:val="center"/>
           </w:tcPr>
           <w:p>
-            <w:proofErr w:type="spellStart"/>
             <w:r>
               <w:t>Epilibre</w:t>
             </w:r>
-            <w:proofErr w:type="spellEnd"/>
           </w:p>
         </w:tc>
         <w:tc>
@@ -2786,11 +2779,9 @@
             <w:vAlign w:val="center"/>
           </w:tcPr>
           <w:p>
-            <w:proofErr w:type="spellStart"/>
             <w:r>
               <w:t>Meubleco</w:t>
             </w:r>
-            <w:proofErr w:type="spellEnd"/>
           </w:p>
         </w:tc>
         <w:tc>
@@ -3122,11 +3113,9 @@
             <w:vAlign w:val="center"/>
           </w:tcPr>
           <w:p>
-            <w:proofErr w:type="spellStart"/>
             <w:r>
               <w:t>RebuiLT</w:t>
             </w:r>
-            <w:proofErr w:type="spellEnd"/>
           </w:p>
         </w:tc>
         <w:tc>
@@ -3204,6 +3193,12 @@
             <w:pPr>
               <w:jc w:val="center"/>
             </w:pPr>
+            <w:r>
+              <w:rPr>
+                <w:color w:val="FF0000"/>
+              </w:rPr>
+              <w:t>15</w:t>
+            </w:r>
           </w:p>
         </w:tc>
         <w:tc>
@@ -3216,6 +3211,9 @@
             <w:pPr>
               <w:jc w:val="center"/>
             </w:pPr>
+            <w:r>
+              <w:t>985</w:t>
+            </w:r>
           </w:p>
         </w:tc>
         <w:tc>
@@ -3226,11 +3224,8 @@
             <w:vAlign w:val="center"/>
           </w:tcPr>
           <w:p>
-            <w:pPr>
-              <w:jc w:val="center"/>
-            </w:pPr>
-            <w:r>
-              <w:t>0</w:t>
+            <w:r>
+              <w:t>985</w:t>
             </w:r>
           </w:p>
         </w:tc>
@@ -3312,12 +3307,12 @@
             <w:pPr>
               <w:jc w:val="center"/>
               <w:rPr>
-                <w:highlight w:val="yellow"/>
-              </w:rPr>
-            </w:pPr>
-            <w:r>
-              <w:rPr>
-                <w:highlight w:val="yellow"/>
+                <w:color w:val="0070C0"/>
+              </w:rPr>
+            </w:pPr>
+            <w:r>
+              <w:rPr>
+                <w:color w:val="0070C0"/>
               </w:rPr>
               <w:t>1’000</w:t>
             </w:r>
@@ -3630,13 +3625,8 @@
           </w:tcPr>
           <w:p>
             <w:r>
-              <w:t xml:space="preserve">UP Fashion </w:t>
-            </w:r>
-            <w:proofErr w:type="spellStart"/>
-            <w:r>
-              <w:t>Lab</w:t>
-            </w:r>
-            <w:proofErr w:type="spellEnd"/>
+              <w:t>UP Fashion Lab</w:t>
+            </w:r>
           </w:p>
         </w:tc>
         <w:tc>
@@ -4449,19 +4439,8 @@
           <w:sz w:val="32"/>
           <w:szCs w:val="32"/>
         </w:rPr>
-        <w:t>d’</w:t>
+        <w:t>d’Unipoly</w:t>
       </w:r>
-      <w:proofErr w:type="spellStart"/>
-      <w:r>
-        <w:rPr>
-          <w:b/>
-          <w:bCs/>
-          <w:sz w:val="32"/>
-          <w:szCs w:val="32"/>
-        </w:rPr>
-        <w:t>Unipoly</w:t>
-      </w:r>
-      <w:proofErr w:type="spellEnd"/>
     </w:p>
     <w:p>
       <w:pPr>
@@ -4677,19 +4656,8 @@
           <w:sz w:val="32"/>
           <w:szCs w:val="32"/>
         </w:rPr>
-        <w:t>d’</w:t>
+        <w:t>d’Unipoly</w:t>
       </w:r>
-      <w:proofErr w:type="spellStart"/>
-      <w:r>
-        <w:rPr>
-          <w:b/>
-          <w:bCs/>
-          <w:sz w:val="32"/>
-          <w:szCs w:val="32"/>
-        </w:rPr>
-        <w:t>Unipoly</w:t>
-      </w:r>
-      <w:proofErr w:type="spellEnd"/>
     </w:p>
     <w:tbl>
       <w:tblPr>
@@ -7166,11 +7134,9 @@
             <w:vAlign w:val="center"/>
           </w:tcPr>
           <w:p>
-            <w:proofErr w:type="spellStart"/>
             <w:r>
               <w:t>Mobility</w:t>
             </w:r>
-            <w:proofErr w:type="spellEnd"/>
           </w:p>
         </w:tc>
         <w:tc>
@@ -8038,55 +8004,7 @@
           <w:sz w:val="24"/>
           <w:szCs w:val="24"/>
         </w:rPr>
-        <w:t xml:space="preserve">*La facture lié à l’accident de la </w:t>
-      </w:r>
-      <w:proofErr w:type="spellStart"/>
-      <w:r>
-        <w:rPr>
-          <w:sz w:val="24"/>
-          <w:szCs w:val="24"/>
-        </w:rPr>
-        <w:t>Mobility</w:t>
-      </w:r>
-      <w:proofErr w:type="spellEnd"/>
-      <w:r>
-        <w:rPr>
-          <w:sz w:val="24"/>
-          <w:szCs w:val="24"/>
-        </w:rPr>
-        <w:t xml:space="preserve"> de </w:t>
-      </w:r>
-      <w:proofErr w:type="spellStart"/>
-      <w:r>
-        <w:rPr>
-          <w:sz w:val="24"/>
-          <w:szCs w:val="24"/>
-        </w:rPr>
-        <w:t>Meubléco</w:t>
-      </w:r>
-      <w:proofErr w:type="spellEnd"/>
-      <w:r>
-        <w:rPr>
-          <w:sz w:val="24"/>
-          <w:szCs w:val="24"/>
-        </w:rPr>
-        <w:t xml:space="preserve"> a été mise en extraordinaire pour l’instant, mais sera sûrement changé comme une charge de </w:t>
-      </w:r>
-      <w:proofErr w:type="spellStart"/>
-      <w:r>
-        <w:rPr>
-          <w:sz w:val="24"/>
-          <w:szCs w:val="24"/>
-        </w:rPr>
-        <w:t>Meubléco</w:t>
-      </w:r>
-      <w:proofErr w:type="spellEnd"/>
-      <w:r>
-        <w:rPr>
-          <w:sz w:val="24"/>
-          <w:szCs w:val="24"/>
-        </w:rPr>
-        <w:t xml:space="preserve"> par la suite</w:t>
+        <w:t>*La facture lié à l’accident de la Mobility de Meubléco a été mise en extraordinaire pour l’instant, mais sera sûrement changé comme une charge de Meubléco par la suite</w:t>
       </w:r>
       <w:r>
         <w:rPr>

</xml_diff>

<commit_message>
Caisses Meubléco + Pastek
</commit_message>
<xml_diff>
--- a/2 - Bilans/2022-2023/Bilan_Deuxieme_Quadrimestre.docx
+++ b/2 - Bilans/2022-2023/Bilan_Deuxieme_Quadrimestre.docx
@@ -1,6 +1,6 @@
 
 <file path=word/document.xml><?xml version="1.0" encoding="utf-8"?>
-<w:document xmlns:wpc="http://schemas.microsoft.com/office/word/2010/wordprocessingCanvas" xmlns:cx="http://schemas.microsoft.com/office/drawing/2014/chartex" xmlns:cx1="http://schemas.microsoft.com/office/drawing/2015/9/8/chartex" xmlns:cx2="http://schemas.microsoft.com/office/drawing/2015/10/21/chartex" xmlns:cx3="http://schemas.microsoft.com/office/drawing/2016/5/9/chartex" xmlns:cx4="http://schemas.microsoft.com/office/drawing/2016/5/10/chartex" xmlns:cx5="http://schemas.microsoft.com/office/drawing/2016/5/11/chartex" xmlns:cx6="http://schemas.microsoft.com/office/drawing/2016/5/12/chartex" xmlns:cx7="http://schemas.microsoft.com/office/drawing/2016/5/13/chartex" xmlns:cx8="http://schemas.microsoft.com/office/drawing/2016/5/14/chartex" xmlns:mc="http://schemas.openxmlformats.org/markup-compatibility/2006" xmlns:aink="http://schemas.microsoft.com/office/drawing/2016/ink" xmlns:am3d="http://schemas.microsoft.com/office/drawing/2017/model3d" xmlns:o="urn:schemas-microsoft-com:office:office" xmlns:oel="http://schemas.microsoft.com/office/2019/extlst" xmlns:r="http://schemas.openxmlformats.org/officeDocument/2006/relationships" xmlns:m="http://schemas.openxmlformats.org/officeDocument/2006/math" xmlns:v="urn:schemas-microsoft-com:vml" xmlns:wp14="http://schemas.microsoft.com/office/word/2010/wordprocessingDrawing" xmlns:wp="http://schemas.openxmlformats.org/drawingml/2006/wordprocessingDrawing" xmlns:w10="urn:schemas-microsoft-com:office:word" xmlns:w="http://schemas.openxmlformats.org/wordprocessingml/2006/main" xmlns:w14="http://schemas.microsoft.com/office/word/2010/wordml" xmlns:w15="http://schemas.microsoft.com/office/word/2012/wordml" xmlns:w16cex="http://schemas.microsoft.com/office/word/2018/wordml/cex" xmlns:w16cid="http://schemas.microsoft.com/office/word/2016/wordml/cid" xmlns:w16="http://schemas.microsoft.com/office/word/2018/wordml" xmlns:w16sdtdh="http://schemas.microsoft.com/office/word/2020/wordml/sdtdatahash" xmlns:w16se="http://schemas.microsoft.com/office/word/2015/wordml/symex" xmlns:wpg="http://schemas.microsoft.com/office/word/2010/wordprocessingGroup" xmlns:wpi="http://schemas.microsoft.com/office/word/2010/wordprocessingInk" xmlns:wne="http://schemas.microsoft.com/office/word/2006/wordml" xmlns:wps="http://schemas.microsoft.com/office/word/2010/wordprocessingShape" mc:Ignorable="w14 w15 w16se w16cid w16 w16cex w16sdtdh wp14">
+<w:document xmlns:wpc="http://schemas.microsoft.com/office/word/2010/wordprocessingCanvas" xmlns:cx="http://schemas.microsoft.com/office/drawing/2014/chartex" xmlns:cx1="http://schemas.microsoft.com/office/drawing/2015/9/8/chartex" xmlns:cx2="http://schemas.microsoft.com/office/drawing/2015/10/21/chartex" xmlns:cx3="http://schemas.microsoft.com/office/drawing/2016/5/9/chartex" xmlns:cx4="http://schemas.microsoft.com/office/drawing/2016/5/10/chartex" xmlns:cx5="http://schemas.microsoft.com/office/drawing/2016/5/11/chartex" xmlns:cx6="http://schemas.microsoft.com/office/drawing/2016/5/12/chartex" xmlns:cx7="http://schemas.microsoft.com/office/drawing/2016/5/13/chartex" xmlns:cx8="http://schemas.microsoft.com/office/drawing/2016/5/14/chartex" xmlns:mc="http://schemas.openxmlformats.org/markup-compatibility/2006" xmlns:aink="http://schemas.microsoft.com/office/drawing/2016/ink" xmlns:am3d="http://schemas.microsoft.com/office/drawing/2017/model3d" xmlns:o="urn:schemas-microsoft-com:office:office" xmlns:oel="http://schemas.microsoft.com/office/2019/extlst" xmlns:r="http://schemas.openxmlformats.org/officeDocument/2006/relationships" xmlns:m="http://schemas.openxmlformats.org/officeDocument/2006/math" xmlns:v="urn:schemas-microsoft-com:vml" xmlns:wp14="http://schemas.microsoft.com/office/word/2010/wordprocessingDrawing" xmlns:wp="http://schemas.openxmlformats.org/drawingml/2006/wordprocessingDrawing" xmlns:w10="urn:schemas-microsoft-com:office:word" xmlns:w="http://schemas.openxmlformats.org/wordprocessingml/2006/main" xmlns:w14="http://schemas.microsoft.com/office/word/2010/wordml" xmlns:w15="http://schemas.microsoft.com/office/word/2012/wordml" xmlns:w16cex="http://schemas.microsoft.com/office/word/2018/wordml/cex" xmlns:w16cid="http://schemas.microsoft.com/office/word/2016/wordml/cid" xmlns:w16="http://schemas.microsoft.com/office/word/2018/wordml" xmlns:w16du="http://schemas.microsoft.com/office/word/2023/wordml/word16du" xmlns:w16sdtdh="http://schemas.microsoft.com/office/word/2020/wordml/sdtdatahash" xmlns:w16se="http://schemas.microsoft.com/office/word/2015/wordml/symex" xmlns:wpg="http://schemas.microsoft.com/office/word/2010/wordprocessingGroup" xmlns:wpi="http://schemas.microsoft.com/office/word/2010/wordprocessingInk" xmlns:wne="http://schemas.microsoft.com/office/word/2006/wordml" xmlns:wps="http://schemas.microsoft.com/office/word/2010/wordprocessingShape" mc:Ignorable="w14 w15 w16se w16cid w16 w16cex w16sdtdh wp14">
   <w:body>
     <w:tbl>
       <w:tblPr>
@@ -256,9 +256,6 @@
             <w:tcW w:w="1459" w:type="dxa"/>
           </w:tcPr>
           <w:p>
-            <w:pPr>
-              <w:jc w:val="center"/>
-            </w:pPr>
             <w:r>
               <w:rPr>
                 <w:color w:val="FF0000"/>
@@ -271,11 +268,9 @@
           <w:tcPr>
             <w:tcW w:w="1133" w:type="dxa"/>
             <w:vMerge w:val="restart"/>
-          </w:tcPr>
-          <w:p>
-            <w:pPr>
-              <w:jc w:val="center"/>
-            </w:pPr>
+            <w:vAlign w:val="center"/>
+          </w:tcPr>
+          <w:p>
             <w:r>
               <w:t>-60</w:t>
             </w:r>
@@ -378,7 +373,6 @@
           </w:tcPr>
           <w:p>
             <w:pPr>
-              <w:jc w:val="center"/>
               <w:rPr>
                 <w:color w:val="0070C0"/>
               </w:rPr>
@@ -395,12 +389,9 @@
           <w:tcPr>
             <w:tcW w:w="1133" w:type="dxa"/>
             <w:vMerge/>
-          </w:tcPr>
-          <w:p>
-            <w:pPr>
-              <w:jc w:val="center"/>
-            </w:pPr>
-          </w:p>
+            <w:vAlign w:val="center"/>
+          </w:tcPr>
+          <w:p/>
         </w:tc>
         <w:tc>
           <w:tcPr>
@@ -513,9 +504,6 @@
             <w:shd w:val="clear" w:color="auto" w:fill="FBE4D5" w:themeFill="accent2" w:themeFillTint="33"/>
           </w:tcPr>
           <w:p>
-            <w:pPr>
-              <w:jc w:val="center"/>
-            </w:pPr>
             <w:r>
               <w:rPr>
                 <w:color w:val="FF0000"/>
@@ -529,11 +517,9 @@
             <w:tcW w:w="1133" w:type="dxa"/>
             <w:vMerge w:val="restart"/>
             <w:shd w:val="clear" w:color="auto" w:fill="FBE4D5" w:themeFill="accent2" w:themeFillTint="33"/>
-          </w:tcPr>
-          <w:p>
-            <w:pPr>
-              <w:jc w:val="center"/>
-            </w:pPr>
+            <w:vAlign w:val="center"/>
+          </w:tcPr>
+          <w:p>
             <w:r>
               <w:t>0</w:t>
             </w:r>
@@ -649,7 +635,6 @@
           </w:tcPr>
           <w:p>
             <w:pPr>
-              <w:jc w:val="center"/>
               <w:rPr>
                 <w:color w:val="0070C0"/>
               </w:rPr>
@@ -667,12 +652,9 @@
             <w:tcW w:w="1133" w:type="dxa"/>
             <w:vMerge/>
             <w:shd w:val="clear" w:color="auto" w:fill="FBE4D5" w:themeFill="accent2" w:themeFillTint="33"/>
-          </w:tcPr>
-          <w:p>
-            <w:pPr>
-              <w:jc w:val="center"/>
-            </w:pPr>
-          </w:p>
+            <w:vAlign w:val="center"/>
+          </w:tcPr>
+          <w:p/>
         </w:tc>
         <w:tc>
           <w:tcPr>
@@ -697,8 +679,13 @@
           </w:tcPr>
           <w:p>
             <w:r>
-              <w:t>Castor Freegan</w:t>
-            </w:r>
+              <w:t xml:space="preserve">Castor </w:t>
+            </w:r>
+            <w:proofErr w:type="spellStart"/>
+            <w:r>
+              <w:t>Freegan</w:t>
+            </w:r>
+            <w:proofErr w:type="spellEnd"/>
           </w:p>
         </w:tc>
         <w:tc>
@@ -781,7 +768,6 @@
           </w:tcPr>
           <w:p>
             <w:pPr>
-              <w:jc w:val="center"/>
               <w:rPr>
                 <w:color w:val="FF0000"/>
               </w:rPr>
@@ -798,11 +784,9 @@
           <w:tcPr>
             <w:tcW w:w="1133" w:type="dxa"/>
             <w:vMerge w:val="restart"/>
-          </w:tcPr>
-          <w:p>
-            <w:pPr>
-              <w:jc w:val="center"/>
-            </w:pPr>
+            <w:vAlign w:val="center"/>
+          </w:tcPr>
+          <w:p>
             <w:r>
               <w:t>-74,66</w:t>
             </w:r>
@@ -929,7 +913,6 @@
           </w:tcPr>
           <w:p>
             <w:pPr>
-              <w:jc w:val="center"/>
               <w:rPr>
                 <w:color w:val="0070C0"/>
               </w:rPr>
@@ -946,12 +929,9 @@
           <w:tcPr>
             <w:tcW w:w="1133" w:type="dxa"/>
             <w:vMerge/>
-          </w:tcPr>
-          <w:p>
-            <w:pPr>
-              <w:jc w:val="center"/>
-            </w:pPr>
-          </w:p>
+            <w:vAlign w:val="center"/>
+          </w:tcPr>
+          <w:p/>
         </w:tc>
         <w:tc>
           <w:tcPr>
@@ -1053,7 +1033,6 @@
           </w:tcPr>
           <w:p>
             <w:pPr>
-              <w:jc w:val="center"/>
               <w:rPr>
                 <w:color w:val="FF0000"/>
               </w:rPr>
@@ -1071,11 +1050,9 @@
             <w:tcW w:w="1133" w:type="dxa"/>
             <w:vMerge w:val="restart"/>
             <w:shd w:val="clear" w:color="auto" w:fill="FBE4D5" w:themeFill="accent2" w:themeFillTint="33"/>
-          </w:tcPr>
-          <w:p>
-            <w:pPr>
-              <w:jc w:val="center"/>
-            </w:pPr>
+            <w:vAlign w:val="center"/>
+          </w:tcPr>
+          <w:p>
             <w:r>
               <w:t>-15,5</w:t>
             </w:r>
@@ -1197,7 +1174,6 @@
           </w:tcPr>
           <w:p>
             <w:pPr>
-              <w:jc w:val="center"/>
               <w:rPr>
                 <w:color w:val="0070C0"/>
               </w:rPr>
@@ -1215,12 +1191,9 @@
             <w:tcW w:w="1133" w:type="dxa"/>
             <w:vMerge/>
             <w:shd w:val="clear" w:color="auto" w:fill="FBE4D5" w:themeFill="accent2" w:themeFillTint="33"/>
-          </w:tcPr>
-          <w:p>
-            <w:pPr>
-              <w:jc w:val="center"/>
-            </w:pPr>
-          </w:p>
+            <w:vAlign w:val="center"/>
+          </w:tcPr>
+          <w:p/>
         </w:tc>
         <w:tc>
           <w:tcPr>
@@ -1244,9 +1217,11 @@
             <w:vAlign w:val="center"/>
           </w:tcPr>
           <w:p>
+            <w:proofErr w:type="spellStart"/>
             <w:r>
               <w:t>Epilibre</w:t>
             </w:r>
+            <w:proofErr w:type="spellEnd"/>
           </w:p>
         </w:tc>
         <w:tc>
@@ -1327,22 +1302,15 @@
           <w:tcPr>
             <w:tcW w:w="1459" w:type="dxa"/>
           </w:tcPr>
-          <w:p>
-            <w:pPr>
-              <w:jc w:val="center"/>
-            </w:pPr>
-          </w:p>
+          <w:p/>
         </w:tc>
         <w:tc>
           <w:tcPr>
             <w:tcW w:w="1133" w:type="dxa"/>
             <w:vMerge w:val="restart"/>
-          </w:tcPr>
-          <w:p>
-            <w:pPr>
-              <w:jc w:val="center"/>
-            </w:pPr>
-          </w:p>
+            <w:vAlign w:val="center"/>
+          </w:tcPr>
+          <w:p/>
         </w:tc>
         <w:tc>
           <w:tcPr>
@@ -1439,22 +1407,15 @@
           <w:tcPr>
             <w:tcW w:w="1459" w:type="dxa"/>
           </w:tcPr>
-          <w:p>
-            <w:pPr>
-              <w:jc w:val="center"/>
-            </w:pPr>
-          </w:p>
+          <w:p/>
         </w:tc>
         <w:tc>
           <w:tcPr>
             <w:tcW w:w="1133" w:type="dxa"/>
             <w:vMerge/>
-          </w:tcPr>
-          <w:p>
-            <w:pPr>
-              <w:jc w:val="center"/>
-            </w:pPr>
-          </w:p>
+            <w:vAlign w:val="center"/>
+          </w:tcPr>
+          <w:p/>
         </w:tc>
         <w:tc>
           <w:tcPr>
@@ -1574,7 +1535,6 @@
           </w:tcPr>
           <w:p>
             <w:pPr>
-              <w:jc w:val="center"/>
               <w:rPr>
                 <w:color w:val="FF0000"/>
               </w:rPr>
@@ -1592,11 +1552,9 @@
             <w:tcW w:w="1133" w:type="dxa"/>
             <w:vMerge w:val="restart"/>
             <w:shd w:val="clear" w:color="auto" w:fill="FBE4D5" w:themeFill="accent2" w:themeFillTint="33"/>
-          </w:tcPr>
-          <w:p>
-            <w:pPr>
-              <w:jc w:val="center"/>
-            </w:pPr>
+            <w:vAlign w:val="center"/>
+          </w:tcPr>
+          <w:p>
             <w:r>
               <w:t>-528,35</w:t>
             </w:r>
@@ -1718,7 +1676,6 @@
           </w:tcPr>
           <w:p>
             <w:pPr>
-              <w:jc w:val="center"/>
               <w:rPr>
                 <w:color w:val="0070C0"/>
               </w:rPr>
@@ -1736,12 +1693,9 @@
             <w:tcW w:w="1133" w:type="dxa"/>
             <w:vMerge/>
             <w:shd w:val="clear" w:color="auto" w:fill="FBE4D5" w:themeFill="accent2" w:themeFillTint="33"/>
-          </w:tcPr>
-          <w:p>
-            <w:pPr>
-              <w:jc w:val="center"/>
-            </w:pPr>
-          </w:p>
+            <w:vAlign w:val="center"/>
+          </w:tcPr>
+          <w:p/>
         </w:tc>
         <w:tc>
           <w:tcPr>
@@ -1856,7 +1810,6 @@
           </w:tcPr>
           <w:p>
             <w:pPr>
-              <w:jc w:val="center"/>
               <w:rPr>
                 <w:color w:val="FF0000"/>
               </w:rPr>
@@ -1873,11 +1826,9 @@
           <w:tcPr>
             <w:tcW w:w="1133" w:type="dxa"/>
             <w:vMerge w:val="restart"/>
-          </w:tcPr>
-          <w:p>
-            <w:pPr>
-              <w:jc w:val="center"/>
-            </w:pPr>
+            <w:vAlign w:val="center"/>
+          </w:tcPr>
+          <w:p>
             <w:r>
               <w:t>- 1926,87</w:t>
             </w:r>
@@ -1974,7 +1925,6 @@
           </w:tcPr>
           <w:p>
             <w:pPr>
-              <w:jc w:val="center"/>
               <w:rPr>
                 <w:color w:val="0070C0"/>
               </w:rPr>
@@ -1991,12 +1941,9 @@
           <w:tcPr>
             <w:tcW w:w="1133" w:type="dxa"/>
             <w:vMerge/>
-          </w:tcPr>
-          <w:p>
-            <w:pPr>
-              <w:jc w:val="center"/>
-            </w:pPr>
-          </w:p>
+            <w:vAlign w:val="center"/>
+          </w:tcPr>
+          <w:p/>
         </w:tc>
         <w:tc>
           <w:tcPr>
@@ -2097,9 +2044,6 @@
             <w:shd w:val="clear" w:color="auto" w:fill="FBE4D5" w:themeFill="accent2" w:themeFillTint="33"/>
           </w:tcPr>
           <w:p>
-            <w:pPr>
-              <w:jc w:val="center"/>
-            </w:pPr>
             <w:r>
               <w:rPr>
                 <w:color w:val="FF0000"/>
@@ -2113,11 +2057,12 @@
             <w:tcW w:w="1133" w:type="dxa"/>
             <w:vMerge w:val="restart"/>
             <w:shd w:val="clear" w:color="auto" w:fill="FBE4D5" w:themeFill="accent2" w:themeFillTint="33"/>
-          </w:tcPr>
-          <w:p>
-            <w:pPr>
-              <w:jc w:val="center"/>
-            </w:pPr>
+            <w:vAlign w:val="center"/>
+          </w:tcPr>
+          <w:p>
+            <w:r>
+              <w:t>0</w:t>
+            </w:r>
           </w:p>
         </w:tc>
         <w:tc>
@@ -2212,7 +2157,6 @@
           </w:tcPr>
           <w:p>
             <w:pPr>
-              <w:jc w:val="center"/>
               <w:rPr>
                 <w:color w:val="0070C0"/>
               </w:rPr>
@@ -2230,12 +2174,9 @@
             <w:tcW w:w="1133" w:type="dxa"/>
             <w:vMerge/>
             <w:shd w:val="clear" w:color="auto" w:fill="FBE4D5" w:themeFill="accent2" w:themeFillTint="33"/>
-          </w:tcPr>
-          <w:p>
-            <w:pPr>
-              <w:jc w:val="center"/>
-            </w:pPr>
-          </w:p>
+            <w:vAlign w:val="center"/>
+          </w:tcPr>
+          <w:p/>
         </w:tc>
         <w:tc>
           <w:tcPr>
@@ -2350,7 +2291,6 @@
           </w:tcPr>
           <w:p>
             <w:pPr>
-              <w:jc w:val="center"/>
               <w:rPr>
                 <w:color w:val="FF0000"/>
               </w:rPr>
@@ -2367,11 +2307,9 @@
           <w:tcPr>
             <w:tcW w:w="1133" w:type="dxa"/>
             <w:vMerge w:val="restart"/>
-          </w:tcPr>
-          <w:p>
-            <w:pPr>
-              <w:jc w:val="center"/>
-            </w:pPr>
+            <w:vAlign w:val="center"/>
+          </w:tcPr>
+          <w:p>
             <w:r>
               <w:t>- 105,95</w:t>
             </w:r>
@@ -2468,7 +2406,6 @@
           </w:tcPr>
           <w:p>
             <w:pPr>
-              <w:jc w:val="center"/>
               <w:rPr>
                 <w:color w:val="0070C0"/>
               </w:rPr>
@@ -2485,12 +2422,9 @@
           <w:tcPr>
             <w:tcW w:w="1133" w:type="dxa"/>
             <w:vMerge/>
-          </w:tcPr>
-          <w:p>
-            <w:pPr>
-              <w:jc w:val="center"/>
-            </w:pPr>
-          </w:p>
+            <w:vAlign w:val="center"/>
+          </w:tcPr>
+          <w:p/>
         </w:tc>
         <w:tc>
           <w:tcPr>
@@ -2613,23 +2547,16 @@
             <w:tcW w:w="1459" w:type="dxa"/>
             <w:shd w:val="clear" w:color="auto" w:fill="FBE4D5" w:themeFill="accent2" w:themeFillTint="33"/>
           </w:tcPr>
-          <w:p>
-            <w:pPr>
-              <w:jc w:val="center"/>
-            </w:pPr>
-          </w:p>
+          <w:p/>
         </w:tc>
         <w:tc>
           <w:tcPr>
             <w:tcW w:w="1133" w:type="dxa"/>
             <w:vMerge w:val="restart"/>
             <w:shd w:val="clear" w:color="auto" w:fill="FBE4D5" w:themeFill="accent2" w:themeFillTint="33"/>
-          </w:tcPr>
-          <w:p>
-            <w:pPr>
-              <w:jc w:val="center"/>
-            </w:pPr>
-          </w:p>
+            <w:vAlign w:val="center"/>
+          </w:tcPr>
+          <w:p/>
         </w:tc>
         <w:tc>
           <w:tcPr>
@@ -2739,23 +2666,16 @@
             <w:tcW w:w="1459" w:type="dxa"/>
             <w:shd w:val="clear" w:color="auto" w:fill="FBE4D5" w:themeFill="accent2" w:themeFillTint="33"/>
           </w:tcPr>
-          <w:p>
-            <w:pPr>
-              <w:jc w:val="center"/>
-            </w:pPr>
-          </w:p>
+          <w:p/>
         </w:tc>
         <w:tc>
           <w:tcPr>
             <w:tcW w:w="1133" w:type="dxa"/>
             <w:vMerge/>
             <w:shd w:val="clear" w:color="auto" w:fill="FBE4D5" w:themeFill="accent2" w:themeFillTint="33"/>
-          </w:tcPr>
-          <w:p>
-            <w:pPr>
-              <w:jc w:val="center"/>
-            </w:pPr>
-          </w:p>
+            <w:vAlign w:val="center"/>
+          </w:tcPr>
+          <w:p/>
         </w:tc>
         <w:tc>
           <w:tcPr>
@@ -2779,9 +2699,11 @@
             <w:vAlign w:val="center"/>
           </w:tcPr>
           <w:p>
+            <w:proofErr w:type="spellStart"/>
             <w:r>
               <w:t>Meubleco</w:t>
             </w:r>
+            <w:proofErr w:type="spellEnd"/>
           </w:p>
         </w:tc>
         <w:tc>
@@ -2864,7 +2786,6 @@
           </w:tcPr>
           <w:p>
             <w:pPr>
-              <w:jc w:val="center"/>
               <w:rPr>
                 <w:color w:val="FF0000"/>
               </w:rPr>
@@ -2881,19 +2802,12 @@
           <w:tcPr>
             <w:tcW w:w="1133" w:type="dxa"/>
             <w:vMerge w:val="restart"/>
-          </w:tcPr>
-          <w:p>
-            <w:pPr>
-              <w:jc w:val="center"/>
-            </w:pPr>
+            <w:vAlign w:val="center"/>
+          </w:tcPr>
+          <w:p>
             <w:r>
               <w:t>248,75</w:t>
             </w:r>
-          </w:p>
-          <w:p>
-            <w:pPr>
-              <w:jc w:val="center"/>
-            </w:pPr>
           </w:p>
         </w:tc>
         <w:tc>
@@ -3067,7 +2981,6 @@
           </w:tcPr>
           <w:p>
             <w:pPr>
-              <w:jc w:val="center"/>
               <w:rPr>
                 <w:color w:val="0070C0"/>
               </w:rPr>
@@ -3084,12 +2997,9 @@
           <w:tcPr>
             <w:tcW w:w="1133" w:type="dxa"/>
             <w:vMerge/>
-          </w:tcPr>
-          <w:p>
-            <w:pPr>
-              <w:jc w:val="center"/>
-            </w:pPr>
-          </w:p>
+            <w:vAlign w:val="center"/>
+          </w:tcPr>
+          <w:p/>
         </w:tc>
         <w:tc>
           <w:tcPr>
@@ -3113,9 +3023,11 @@
             <w:vAlign w:val="center"/>
           </w:tcPr>
           <w:p>
+            <w:proofErr w:type="spellStart"/>
             <w:r>
               <w:t>RebuiLT</w:t>
             </w:r>
+            <w:proofErr w:type="spellEnd"/>
           </w:p>
         </w:tc>
         <w:tc>
@@ -3167,7 +3079,7 @@
               <w:rPr>
                 <w:color w:val="FF0000"/>
               </w:rPr>
-              <w:t>15,10</w:t>
+              <w:t>262,95</w:t>
             </w:r>
           </w:p>
         </w:tc>
@@ -3180,7 +3092,7 @@
           </w:tcPr>
           <w:p>
             <w:r>
-              <w:t>0</w:t>
+              <w:t>737,05</w:t>
             </w:r>
           </w:p>
         </w:tc>
@@ -3190,42 +3102,52 @@
             <w:shd w:val="clear" w:color="auto" w:fill="FBE4D5" w:themeFill="accent2" w:themeFillTint="33"/>
           </w:tcPr>
           <w:p>
+            <w:r>
+              <w:rPr>
+                <w:color w:val="FF0000"/>
+              </w:rPr>
+              <w:t>820</w:t>
+            </w:r>
+          </w:p>
+        </w:tc>
+        <w:tc>
+          <w:tcPr>
+            <w:tcW w:w="1133" w:type="dxa"/>
+            <w:vMerge w:val="restart"/>
+            <w:shd w:val="clear" w:color="auto" w:fill="FBE4D5" w:themeFill="accent2" w:themeFillTint="33"/>
+            <w:vAlign w:val="center"/>
+          </w:tcPr>
+          <w:p>
+            <w:r>
+              <w:t>180</w:t>
+            </w:r>
+          </w:p>
+        </w:tc>
+        <w:tc>
+          <w:tcPr>
+            <w:tcW w:w="1237" w:type="dxa"/>
+            <w:vMerge w:val="restart"/>
+            <w:shd w:val="clear" w:color="auto" w:fill="FBE4D5" w:themeFill="accent2" w:themeFillTint="33"/>
+            <w:vAlign w:val="center"/>
+          </w:tcPr>
+          <w:p>
             <w:pPr>
               <w:jc w:val="center"/>
-            </w:pPr>
-            <w:r>
-              <w:rPr>
-                <w:color w:val="FF0000"/>
-              </w:rPr>
-              <w:t>15</w:t>
-            </w:r>
-          </w:p>
-        </w:tc>
-        <w:tc>
-          <w:tcPr>
-            <w:tcW w:w="1133" w:type="dxa"/>
-            <w:vMerge w:val="restart"/>
-            <w:shd w:val="clear" w:color="auto" w:fill="FBE4D5" w:themeFill="accent2" w:themeFillTint="33"/>
-          </w:tcPr>
-          <w:p>
-            <w:pPr>
-              <w:jc w:val="center"/>
-            </w:pPr>
-            <w:r>
-              <w:t>985</w:t>
-            </w:r>
-          </w:p>
-        </w:tc>
-        <w:tc>
-          <w:tcPr>
-            <w:tcW w:w="1237" w:type="dxa"/>
-            <w:vMerge w:val="restart"/>
-            <w:shd w:val="clear" w:color="auto" w:fill="FBE4D5" w:themeFill="accent2" w:themeFillTint="33"/>
-            <w:vAlign w:val="center"/>
-          </w:tcPr>
-          <w:p>
-            <w:r>
-              <w:t>985</w:t>
+              <w:rPr>
+                <w:highlight w:val="yellow"/>
+              </w:rPr>
+            </w:pPr>
+            <w:r>
+              <w:rPr>
+                <w:highlight w:val="yellow"/>
+              </w:rPr>
+              <w:t>9</w:t>
+            </w:r>
+            <w:r>
+              <w:rPr>
+                <w:highlight w:val="yellow"/>
+              </w:rPr>
+              <w:t>17,05</w:t>
             </w:r>
           </w:p>
         </w:tc>
@@ -3285,7 +3207,13 @@
               <w:rPr>
                 <w:color w:val="4472C4" w:themeColor="accent1"/>
               </w:rPr>
-              <w:t>15,10</w:t>
+              <w:t>1</w:t>
+            </w:r>
+            <w:r>
+              <w:rPr>
+                <w:color w:val="4472C4" w:themeColor="accent1"/>
+              </w:rPr>
+              <w:t>’000</w:t>
             </w:r>
           </w:p>
         </w:tc>
@@ -3305,7 +3233,6 @@
           </w:tcPr>
           <w:p>
             <w:pPr>
-              <w:jc w:val="center"/>
               <w:rPr>
                 <w:color w:val="0070C0"/>
               </w:rPr>
@@ -3323,12 +3250,9 @@
             <w:tcW w:w="1133" w:type="dxa"/>
             <w:vMerge/>
             <w:shd w:val="clear" w:color="auto" w:fill="FBE4D5" w:themeFill="accent2" w:themeFillTint="33"/>
-          </w:tcPr>
-          <w:p>
-            <w:pPr>
-              <w:jc w:val="center"/>
-            </w:pPr>
-          </w:p>
+            <w:vAlign w:val="center"/>
+          </w:tcPr>
+          <w:p/>
         </w:tc>
         <w:tc>
           <w:tcPr>
@@ -3437,42 +3361,39 @@
           </w:tcPr>
           <w:p>
             <w:pPr>
+              <w:rPr>
+                <w:color w:val="FF0000"/>
+              </w:rPr>
+            </w:pPr>
+            <w:r>
+              <w:rPr>
+                <w:color w:val="FF0000"/>
+              </w:rPr>
+              <w:t>7'088,66</w:t>
+            </w:r>
+          </w:p>
+        </w:tc>
+        <w:tc>
+          <w:tcPr>
+            <w:tcW w:w="1133" w:type="dxa"/>
+            <w:vMerge w:val="restart"/>
+            <w:vAlign w:val="center"/>
+          </w:tcPr>
+          <w:p>
+            <w:r>
+              <w:t>- 3171,32</w:t>
+            </w:r>
+          </w:p>
+        </w:tc>
+        <w:tc>
+          <w:tcPr>
+            <w:tcW w:w="1237" w:type="dxa"/>
+            <w:vMerge w:val="restart"/>
+          </w:tcPr>
+          <w:p>
+            <w:pPr>
               <w:jc w:val="center"/>
               <w:rPr>
-                <w:color w:val="FF0000"/>
-              </w:rPr>
-            </w:pPr>
-            <w:r>
-              <w:rPr>
-                <w:color w:val="FF0000"/>
-              </w:rPr>
-              <w:t>7'088,66</w:t>
-            </w:r>
-          </w:p>
-        </w:tc>
-        <w:tc>
-          <w:tcPr>
-            <w:tcW w:w="1133" w:type="dxa"/>
-            <w:vMerge w:val="restart"/>
-          </w:tcPr>
-          <w:p>
-            <w:pPr>
-              <w:jc w:val="center"/>
-            </w:pPr>
-            <w:r>
-              <w:t>- 3171,32</w:t>
-            </w:r>
-          </w:p>
-        </w:tc>
-        <w:tc>
-          <w:tcPr>
-            <w:tcW w:w="1237" w:type="dxa"/>
-            <w:vMerge w:val="restart"/>
-          </w:tcPr>
-          <w:p>
-            <w:pPr>
-              <w:jc w:val="center"/>
-              <w:rPr>
                 <w:highlight w:val="yellow"/>
               </w:rPr>
             </w:pPr>
@@ -3480,19 +3401,7 @@
               <w:rPr>
                 <w:highlight w:val="yellow"/>
               </w:rPr>
-              <w:t>- 3</w:t>
-            </w:r>
-            <w:r>
-              <w:rPr>
-                <w:highlight w:val="yellow"/>
-              </w:rPr>
-              <w:t>282</w:t>
-            </w:r>
-            <w:r>
-              <w:rPr>
-                <w:highlight w:val="yellow"/>
-              </w:rPr>
-              <w:t>,32</w:t>
+              <w:t>- 3282,32</w:t>
             </w:r>
           </w:p>
         </w:tc>
@@ -3578,7 +3487,6 @@
           </w:tcPr>
           <w:p>
             <w:pPr>
-              <w:jc w:val="center"/>
               <w:rPr>
                 <w:color w:val="0070C0"/>
               </w:rPr>
@@ -3595,12 +3503,9 @@
           <w:tcPr>
             <w:tcW w:w="1133" w:type="dxa"/>
             <w:vMerge/>
-          </w:tcPr>
-          <w:p>
-            <w:pPr>
-              <w:jc w:val="center"/>
-            </w:pPr>
-          </w:p>
+            <w:vAlign w:val="center"/>
+          </w:tcPr>
+          <w:p/>
         </w:tc>
         <w:tc>
           <w:tcPr>
@@ -3732,7 +3637,6 @@
           </w:tcPr>
           <w:p>
             <w:pPr>
-              <w:jc w:val="center"/>
               <w:rPr>
                 <w:color w:val="FF0000"/>
               </w:rPr>
@@ -3750,11 +3654,9 @@
             <w:tcW w:w="1133" w:type="dxa"/>
             <w:vMerge w:val="restart"/>
             <w:shd w:val="clear" w:color="auto" w:fill="FBE4D5" w:themeFill="accent2" w:themeFillTint="33"/>
-          </w:tcPr>
-          <w:p>
-            <w:pPr>
-              <w:jc w:val="center"/>
-            </w:pPr>
+            <w:vAlign w:val="center"/>
+          </w:tcPr>
+          <w:p>
             <w:r>
               <w:t>619,23</w:t>
             </w:r>
@@ -3926,7 +3828,6 @@
           </w:tcPr>
           <w:p>
             <w:pPr>
-              <w:jc w:val="center"/>
               <w:rPr>
                 <w:color w:val="0070C0"/>
               </w:rPr>
@@ -3944,6 +3845,7 @@
             <w:tcW w:w="1133" w:type="dxa"/>
             <w:vMerge/>
             <w:shd w:val="clear" w:color="auto" w:fill="FBE4D5" w:themeFill="accent2" w:themeFillTint="33"/>
+            <w:vAlign w:val="center"/>
           </w:tcPr>
           <w:p>
             <w:pPr>
@@ -4117,6 +4019,7 @@
             <w:tcW w:w="1133" w:type="dxa"/>
             <w:vMerge w:val="restart"/>
             <w:shd w:val="clear" w:color="auto" w:fill="F4B083" w:themeFill="accent2" w:themeFillTint="99"/>
+            <w:vAlign w:val="center"/>
           </w:tcPr>
           <w:p>
             <w:pPr>
@@ -4439,8 +4342,19 @@
           <w:sz w:val="32"/>
           <w:szCs w:val="32"/>
         </w:rPr>
-        <w:t>d’Unipoly</w:t>
+        <w:t>d’</w:t>
       </w:r>
+      <w:proofErr w:type="spellStart"/>
+      <w:r>
+        <w:rPr>
+          <w:b/>
+          <w:bCs/>
+          <w:sz w:val="32"/>
+          <w:szCs w:val="32"/>
+        </w:rPr>
+        <w:t>Unipoly</w:t>
+      </w:r>
+      <w:proofErr w:type="spellEnd"/>
     </w:p>
     <w:p>
       <w:pPr>
@@ -4656,8 +4570,19 @@
           <w:sz w:val="32"/>
           <w:szCs w:val="32"/>
         </w:rPr>
-        <w:t>d’Unipoly</w:t>
+        <w:t>d’</w:t>
       </w:r>
+      <w:proofErr w:type="spellStart"/>
+      <w:r>
+        <w:rPr>
+          <w:b/>
+          <w:bCs/>
+          <w:sz w:val="32"/>
+          <w:szCs w:val="32"/>
+        </w:rPr>
+        <w:t>Unipoly</w:t>
+      </w:r>
+      <w:proofErr w:type="spellEnd"/>
     </w:p>
     <w:tbl>
       <w:tblPr>
@@ -4975,6 +4900,9 @@
               <w:jc w:val="center"/>
             </w:pPr>
             <w:r>
+              <w:rPr>
+                <w:highlight w:val="yellow"/>
+              </w:rPr>
               <w:t>2'201,62</w:t>
             </w:r>
           </w:p>
@@ -7134,9 +7062,11 @@
             <w:vAlign w:val="center"/>
           </w:tcPr>
           <w:p>
+            <w:proofErr w:type="spellStart"/>
             <w:r>
               <w:t>Mobility</w:t>
             </w:r>
+            <w:proofErr w:type="spellEnd"/>
           </w:p>
         </w:tc>
         <w:tc>
@@ -7496,6 +7426,9 @@
               <w:jc w:val="center"/>
             </w:pPr>
             <w:r>
+              <w:rPr>
+                <w:highlight w:val="yellow"/>
+              </w:rPr>
               <w:t>0</w:t>
             </w:r>
           </w:p>
@@ -8004,7 +7937,55 @@
           <w:sz w:val="24"/>
           <w:szCs w:val="24"/>
         </w:rPr>
-        <w:t>*La facture lié à l’accident de la Mobility de Meubléco a été mise en extraordinaire pour l’instant, mais sera sûrement changé comme une charge de Meubléco par la suite</w:t>
+        <w:t xml:space="preserve">*La facture lié à l’accident de la </w:t>
+      </w:r>
+      <w:proofErr w:type="spellStart"/>
+      <w:r>
+        <w:rPr>
+          <w:sz w:val="24"/>
+          <w:szCs w:val="24"/>
+        </w:rPr>
+        <w:t>Mobility</w:t>
+      </w:r>
+      <w:proofErr w:type="spellEnd"/>
+      <w:r>
+        <w:rPr>
+          <w:sz w:val="24"/>
+          <w:szCs w:val="24"/>
+        </w:rPr>
+        <w:t xml:space="preserve"> de </w:t>
+      </w:r>
+      <w:proofErr w:type="spellStart"/>
+      <w:r>
+        <w:rPr>
+          <w:sz w:val="24"/>
+          <w:szCs w:val="24"/>
+        </w:rPr>
+        <w:t>Meubléco</w:t>
+      </w:r>
+      <w:proofErr w:type="spellEnd"/>
+      <w:r>
+        <w:rPr>
+          <w:sz w:val="24"/>
+          <w:szCs w:val="24"/>
+        </w:rPr>
+        <w:t xml:space="preserve"> a été mise en extraordinaire pour l’instant, mais sera sûrement changé comme une charge de </w:t>
+      </w:r>
+      <w:proofErr w:type="spellStart"/>
+      <w:r>
+        <w:rPr>
+          <w:sz w:val="24"/>
+          <w:szCs w:val="24"/>
+        </w:rPr>
+        <w:t>Meubléco</w:t>
+      </w:r>
+      <w:proofErr w:type="spellEnd"/>
+      <w:r>
+        <w:rPr>
+          <w:sz w:val="24"/>
+          <w:szCs w:val="24"/>
+        </w:rPr>
+        <w:t xml:space="preserve"> par la suite</w:t>
       </w:r>
       <w:r>
         <w:rPr>
@@ -8025,7 +8006,7 @@
 </file>
 
 <file path=word/numbering.xml><?xml version="1.0" encoding="utf-8"?>
-<w:numbering xmlns:wpc="http://schemas.microsoft.com/office/word/2010/wordprocessingCanvas" xmlns:cx="http://schemas.microsoft.com/office/drawing/2014/chartex" xmlns:cx1="http://schemas.microsoft.com/office/drawing/2015/9/8/chartex" xmlns:cx2="http://schemas.microsoft.com/office/drawing/2015/10/21/chartex" xmlns:cx3="http://schemas.microsoft.com/office/drawing/2016/5/9/chartex" xmlns:cx4="http://schemas.microsoft.com/office/drawing/2016/5/10/chartex" xmlns:cx5="http://schemas.microsoft.com/office/drawing/2016/5/11/chartex" xmlns:cx6="http://schemas.microsoft.com/office/drawing/2016/5/12/chartex" xmlns:cx7="http://schemas.microsoft.com/office/drawing/2016/5/13/chartex" xmlns:cx8="http://schemas.microsoft.com/office/drawing/2016/5/14/chartex" xmlns:mc="http://schemas.openxmlformats.org/markup-compatibility/2006" xmlns:aink="http://schemas.microsoft.com/office/drawing/2016/ink" xmlns:am3d="http://schemas.microsoft.com/office/drawing/2017/model3d" xmlns:o="urn:schemas-microsoft-com:office:office" xmlns:oel="http://schemas.microsoft.com/office/2019/extlst" xmlns:r="http://schemas.openxmlformats.org/officeDocument/2006/relationships" xmlns:m="http://schemas.openxmlformats.org/officeDocument/2006/math" xmlns:v="urn:schemas-microsoft-com:vml" xmlns:wp14="http://schemas.microsoft.com/office/word/2010/wordprocessingDrawing" xmlns:wp="http://schemas.openxmlformats.org/drawingml/2006/wordprocessingDrawing" xmlns:w10="urn:schemas-microsoft-com:office:word" xmlns:w="http://schemas.openxmlformats.org/wordprocessingml/2006/main" xmlns:w14="http://schemas.microsoft.com/office/word/2010/wordml" xmlns:w15="http://schemas.microsoft.com/office/word/2012/wordml" xmlns:w16cex="http://schemas.microsoft.com/office/word/2018/wordml/cex" xmlns:w16cid="http://schemas.microsoft.com/office/word/2016/wordml/cid" xmlns:w16="http://schemas.microsoft.com/office/word/2018/wordml" xmlns:w16sdtdh="http://schemas.microsoft.com/office/word/2020/wordml/sdtdatahash" xmlns:w16se="http://schemas.microsoft.com/office/word/2015/wordml/symex" xmlns:wpg="http://schemas.microsoft.com/office/word/2010/wordprocessingGroup" xmlns:wpi="http://schemas.microsoft.com/office/word/2010/wordprocessingInk" xmlns:wne="http://schemas.microsoft.com/office/word/2006/wordml" xmlns:wps="http://schemas.microsoft.com/office/word/2010/wordprocessingShape" mc:Ignorable="w14 w15 w16se w16cid w16 w16cex w16sdtdh wp14">
+<w:numbering xmlns:wpc="http://schemas.microsoft.com/office/word/2010/wordprocessingCanvas" xmlns:cx="http://schemas.microsoft.com/office/drawing/2014/chartex" xmlns:cx1="http://schemas.microsoft.com/office/drawing/2015/9/8/chartex" xmlns:cx2="http://schemas.microsoft.com/office/drawing/2015/10/21/chartex" xmlns:cx3="http://schemas.microsoft.com/office/drawing/2016/5/9/chartex" xmlns:cx4="http://schemas.microsoft.com/office/drawing/2016/5/10/chartex" xmlns:cx5="http://schemas.microsoft.com/office/drawing/2016/5/11/chartex" xmlns:cx6="http://schemas.microsoft.com/office/drawing/2016/5/12/chartex" xmlns:cx7="http://schemas.microsoft.com/office/drawing/2016/5/13/chartex" xmlns:cx8="http://schemas.microsoft.com/office/drawing/2016/5/14/chartex" xmlns:mc="http://schemas.openxmlformats.org/markup-compatibility/2006" xmlns:aink="http://schemas.microsoft.com/office/drawing/2016/ink" xmlns:am3d="http://schemas.microsoft.com/office/drawing/2017/model3d" xmlns:o="urn:schemas-microsoft-com:office:office" xmlns:oel="http://schemas.microsoft.com/office/2019/extlst" xmlns:r="http://schemas.openxmlformats.org/officeDocument/2006/relationships" xmlns:m="http://schemas.openxmlformats.org/officeDocument/2006/math" xmlns:v="urn:schemas-microsoft-com:vml" xmlns:wp14="http://schemas.microsoft.com/office/word/2010/wordprocessingDrawing" xmlns:wp="http://schemas.openxmlformats.org/drawingml/2006/wordprocessingDrawing" xmlns:w10="urn:schemas-microsoft-com:office:word" xmlns:w="http://schemas.openxmlformats.org/wordprocessingml/2006/main" xmlns:w14="http://schemas.microsoft.com/office/word/2010/wordml" xmlns:w15="http://schemas.microsoft.com/office/word/2012/wordml" xmlns:w16cex="http://schemas.microsoft.com/office/word/2018/wordml/cex" xmlns:w16cid="http://schemas.microsoft.com/office/word/2016/wordml/cid" xmlns:w16="http://schemas.microsoft.com/office/word/2018/wordml" xmlns:w16du="http://schemas.microsoft.com/office/word/2023/wordml/word16du" xmlns:w16sdtdh="http://schemas.microsoft.com/office/word/2020/wordml/sdtdatahash" xmlns:w16se="http://schemas.microsoft.com/office/word/2015/wordml/symex" xmlns:wpg="http://schemas.microsoft.com/office/word/2010/wordprocessingGroup" xmlns:wpi="http://schemas.microsoft.com/office/word/2010/wordprocessingInk" xmlns:wne="http://schemas.microsoft.com/office/word/2006/wordml" xmlns:wps="http://schemas.microsoft.com/office/word/2010/wordprocessingShape" mc:Ignorable="w14 w15 w16se w16cid w16 w16cex w16sdtdh wp14">
   <w:abstractNum w:abstractNumId="0" w15:restartNumberingAfterBreak="0">
     <w:nsid w:val="052F0B0D"/>
     <w:multiLevelType w:val="hybridMultilevel"/>

</xml_diff>